<commit_message>
simulations part of report is started to written
</commit_message>
<xml_diff>
--- a/Simulation Report/Zeynep/Simulation of Selected Topology.docx
+++ b/Simulation Report/Zeynep/Simulation of Selected Topology.docx
@@ -12,9 +12,2227 @@
     </w:p>
     <w:p/>
     <w:p>
+      <w:pPr>
+        <w:ind w:firstLine="360"/>
+        <w:jc w:val="both"/>
+      </w:pPr>
+      <w:r>
+        <w:t>As explained in the previous section, the three phase diode rectifier and buck converter topology is selected due to its advantages. Then, the simulations of this topology are presented in this section. First, the three phase diode rectifier is simulated, after that the voltage-current waveforms of buck converter are analysed. Last, the total topology is simulated for ideal case, and the streess values are determined for rectifier diodes, MOSFET or IGBT and free-wheeling diode.</w:t>
+      </w:r>
+    </w:p>
+    <w:p>
+      <w:pPr>
+        <w:pStyle w:val="Heading2"/>
+        <w:numPr>
+          <w:ilvl w:val="0"/>
+          <w:numId w:val="1"/>
+        </w:numPr>
+      </w:pPr>
+      <w:r>
+        <w:t>The Three Phase Diode Rectifier</w:t>
+      </w:r>
+    </w:p>
+    <w:p/>
+    <w:p>
+      <w:r>
+        <w:t xml:space="preserve">The circuit schematic of three phase diode rectifier is given in Figure#. </w:t>
+      </w:r>
+    </w:p>
+    <w:p>
+      <w:pPr>
+        <w:keepNext/>
+      </w:pPr>
+      <w:r>
+        <w:rPr>
+          <w:noProof/>
+          <w:lang w:eastAsia="tr-TR"/>
+        </w:rPr>
+        <w:drawing>
+          <wp:inline distT="0" distB="0" distL="0" distR="0">
+            <wp:extent cx="5948469" cy="3458817"/>
+            <wp:effectExtent l="0" t="0" r="0" b="8890"/>
+            <wp:docPr id="2" name="Picture 2"/>
+            <wp:cNvGraphicFramePr>
+              <a:graphicFrameLocks xmlns:a="http://schemas.openxmlformats.org/drawingml/2006/main" noChangeAspect="1"/>
+            </wp:cNvGraphicFramePr>
+            <a:graphic xmlns:a="http://schemas.openxmlformats.org/drawingml/2006/main">
+              <a:graphicData uri="http://schemas.openxmlformats.org/drawingml/2006/picture">
+                <pic:pic xmlns:pic="http://schemas.openxmlformats.org/drawingml/2006/picture">
+                  <pic:nvPicPr>
+                    <pic:cNvPr id="2" name="three_phase_diode_rectifier.PNG"/>
+                    <pic:cNvPicPr/>
+                  </pic:nvPicPr>
+                  <pic:blipFill rotWithShape="1">
+                    <a:blip r:embed="rId6">
+                      <a:extLst>
+                        <a:ext uri="{28A0092B-C50C-407E-A947-70E740481C1C}">
+                          <a14:useLocalDpi xmlns:a14="http://schemas.microsoft.com/office/drawing/2010/main" val="0"/>
+                        </a:ext>
+                      </a:extLst>
+                    </a:blip>
+                    <a:srcRect l="5176"/>
+                    <a:stretch/>
+                  </pic:blipFill>
+                  <pic:spPr bwMode="auto">
+                    <a:xfrm>
+                      <a:off x="0" y="0"/>
+                      <a:ext cx="5956132" cy="3463273"/>
+                    </a:xfrm>
+                    <a:prstGeom prst="rect">
+                      <a:avLst/>
+                    </a:prstGeom>
+                    <a:ln>
+                      <a:noFill/>
+                    </a:ln>
+                    <a:extLst>
+                      <a:ext uri="{53640926-AAD7-44D8-BBD7-CCE9431645EC}">
+                        <a14:shadowObscured xmlns:a14="http://schemas.microsoft.com/office/drawing/2010/main"/>
+                      </a:ext>
+                    </a:extLst>
+                  </pic:spPr>
+                </pic:pic>
+              </a:graphicData>
+            </a:graphic>
+          </wp:inline>
+        </w:drawing>
+      </w:r>
+    </w:p>
+    <w:p>
+      <w:pPr>
+        <w:pStyle w:val="Caption"/>
+        <w:jc w:val="center"/>
+      </w:pPr>
+      <w:r>
+        <w:t xml:space="preserve">Figure </w:t>
+      </w:r>
+      <w:fldSimple w:instr=" SEQ Figure \* ARABIC ">
+        <w:r>
+          <w:rPr>
+            <w:noProof/>
+          </w:rPr>
+          <w:t>1</w:t>
+        </w:r>
+      </w:fldSimple>
+      <w:r>
+        <w:t>: Circuit Schematic of Three Phase Diode Rectifier</w:t>
+      </w:r>
+    </w:p>
+    <w:p>
+      <w:pPr>
+        <w:jc w:val="both"/>
+      </w:pPr>
+    </w:p>
+    <w:p>
+      <w:pPr>
+        <w:jc w:val="both"/>
+        <w:rPr>
+          <w:rFonts w:eastAsiaTheme="minorEastAsia"/>
+        </w:rPr>
+      </w:pPr>
       <w:r>
         <w:tab/>
       </w:r>
+      <w:r>
+        <w:t>As a requirements of the project, the output voltage</w:t>
+      </w:r>
+      <w:r>
+        <w:t xml:space="preserve"> of all system</w:t>
+      </w:r>
+      <w:r>
+        <w:t xml:space="preserve"> must be less than 180 </w:t>
+      </w:r>
+      <m:oMath>
+        <m:sSub>
+          <m:sSubPr>
+            <m:ctrlPr>
+              <w:rPr>
+                <w:rFonts w:ascii="Cambria Math" w:hAnsi="Cambria Math"/>
+                <w:i/>
+              </w:rPr>
+            </m:ctrlPr>
+          </m:sSubPr>
+          <m:e>
+            <m:r>
+              <w:rPr>
+                <w:rFonts w:ascii="Cambria Math" w:hAnsi="Cambria Math"/>
+              </w:rPr>
+              <m:t>V</m:t>
+            </m:r>
+          </m:e>
+          <m:sub>
+            <m:r>
+              <w:rPr>
+                <w:rFonts w:ascii="Cambria Math" w:hAnsi="Cambria Math"/>
+              </w:rPr>
+              <m:t>dc</m:t>
+            </m:r>
+          </m:sub>
+        </m:sSub>
+      </m:oMath>
+      <w:r>
+        <w:rPr>
+          <w:rFonts w:eastAsiaTheme="minorEastAsia"/>
+        </w:rPr>
+        <w:t xml:space="preserve">. Then, </w:t>
+      </w:r>
+      <w:r>
+        <w:rPr>
+          <w:rFonts w:eastAsiaTheme="minorEastAsia"/>
+        </w:rPr>
+        <w:t xml:space="preserve">we decided to limit the output voltage as 170 </w:t>
+      </w:r>
+      <m:oMath>
+        <m:sSub>
+          <m:sSubPr>
+            <m:ctrlPr>
+              <w:rPr>
+                <w:rFonts w:ascii="Cambria Math" w:hAnsi="Cambria Math"/>
+                <w:i/>
+              </w:rPr>
+            </m:ctrlPr>
+          </m:sSubPr>
+          <m:e>
+            <m:r>
+              <w:rPr>
+                <w:rFonts w:ascii="Cambria Math" w:hAnsi="Cambria Math"/>
+              </w:rPr>
+              <m:t>V</m:t>
+            </m:r>
+          </m:e>
+          <m:sub>
+            <m:r>
+              <w:rPr>
+                <w:rFonts w:ascii="Cambria Math" w:hAnsi="Cambria Math"/>
+              </w:rPr>
+              <m:t>dc</m:t>
+            </m:r>
+          </m:sub>
+        </m:sSub>
+      </m:oMath>
+      <w:r>
+        <w:rPr>
+          <w:rFonts w:eastAsiaTheme="minorEastAsia"/>
+        </w:rPr>
+        <w:t>.</w:t>
+      </w:r>
+      <w:r>
+        <w:rPr>
+          <w:rFonts w:eastAsiaTheme="minorEastAsia"/>
+        </w:rPr>
+        <w:t xml:space="preserve"> Also, the duty cycle of the buck converter must be between </w:t>
+      </w:r>
+      <m:oMath>
+        <m:r>
+          <w:rPr>
+            <w:rFonts w:ascii="Cambria Math" w:eastAsiaTheme="minorEastAsia" w:hAnsi="Cambria Math"/>
+          </w:rPr>
+          <m:t>0&lt;D&lt;1</m:t>
+        </m:r>
+      </m:oMath>
+      <w:r>
+        <w:rPr>
+          <w:rFonts w:eastAsiaTheme="minorEastAsia"/>
+        </w:rPr>
+        <w:t>, then we decided to limit the duty cycle as 0.8, the higher the duty cycle values may not be possible in non-ideal world. According to following calculations, the required input voltage is found :</w:t>
+      </w:r>
+    </w:p>
+    <w:p>
+      <w:pPr>
+        <w:rPr>
+          <w:rFonts w:eastAsiaTheme="minorEastAsia"/>
+        </w:rPr>
+      </w:pPr>
+      <m:oMathPara>
+        <m:oMath>
+          <m:sSub>
+            <m:sSubPr>
+              <m:ctrlPr>
+                <w:rPr>
+                  <w:rFonts w:ascii="Cambria Math" w:hAnsi="Cambria Math"/>
+                  <w:i/>
+                </w:rPr>
+              </m:ctrlPr>
+            </m:sSubPr>
+            <m:e>
+              <m:r>
+                <w:rPr>
+                  <w:rFonts w:ascii="Cambria Math" w:hAnsi="Cambria Math"/>
+                </w:rPr>
+                <m:t>V</m:t>
+              </m:r>
+            </m:e>
+            <m:sub>
+              <m:r>
+                <w:rPr>
+                  <w:rFonts w:ascii="Cambria Math" w:hAnsi="Cambria Math"/>
+                </w:rPr>
+                <m:t>out</m:t>
+              </m:r>
+            </m:sub>
+          </m:sSub>
+          <m:r>
+            <w:rPr>
+              <w:rFonts w:ascii="Cambria Math" w:hAnsi="Cambria Math"/>
+            </w:rPr>
+            <m:t>=</m:t>
+          </m:r>
+          <m:f>
+            <m:fPr>
+              <m:ctrlPr>
+                <w:rPr>
+                  <w:rFonts w:ascii="Cambria Math" w:hAnsi="Cambria Math"/>
+                  <w:i/>
+                </w:rPr>
+              </m:ctrlPr>
+            </m:fPr>
+            <m:num>
+              <m:r>
+                <w:rPr>
+                  <w:rFonts w:ascii="Cambria Math" w:hAnsi="Cambria Math"/>
+                </w:rPr>
+                <m:t>3</m:t>
+              </m:r>
+              <m:rad>
+                <m:radPr>
+                  <m:degHide m:val="1"/>
+                  <m:ctrlPr>
+                    <w:rPr>
+                      <w:rFonts w:ascii="Cambria Math" w:hAnsi="Cambria Math"/>
+                      <w:i/>
+                    </w:rPr>
+                  </m:ctrlPr>
+                </m:radPr>
+                <m:deg/>
+                <m:e>
+                  <m:r>
+                    <w:rPr>
+                      <w:rFonts w:ascii="Cambria Math" w:hAnsi="Cambria Math"/>
+                    </w:rPr>
+                    <m:t>6</m:t>
+                  </m:r>
+                </m:e>
+              </m:rad>
+            </m:num>
+            <m:den>
+              <m:r>
+                <w:rPr>
+                  <w:rFonts w:ascii="Cambria Math" w:hAnsi="Cambria Math"/>
+                </w:rPr>
+                <m:t>π</m:t>
+              </m:r>
+            </m:den>
+          </m:f>
+          <m:r>
+            <w:rPr>
+              <w:rFonts w:ascii="Cambria Math" w:hAnsi="Cambria Math"/>
+            </w:rPr>
+            <m:t>×D×</m:t>
+          </m:r>
+          <m:sSub>
+            <m:sSubPr>
+              <m:ctrlPr>
+                <w:rPr>
+                  <w:rFonts w:ascii="Cambria Math" w:hAnsi="Cambria Math"/>
+                  <w:i/>
+                </w:rPr>
+              </m:ctrlPr>
+            </m:sSubPr>
+            <m:e>
+              <m:r>
+                <w:rPr>
+                  <w:rFonts w:ascii="Cambria Math" w:hAnsi="Cambria Math"/>
+                </w:rPr>
+                <m:t>V</m:t>
+              </m:r>
+            </m:e>
+            <m:sub>
+              <m:r>
+                <w:rPr>
+                  <w:rFonts w:ascii="Cambria Math" w:hAnsi="Cambria Math"/>
+                </w:rPr>
+                <m:t>ph</m:t>
+              </m:r>
+            </m:sub>
+          </m:sSub>
+        </m:oMath>
+      </m:oMathPara>
+    </w:p>
+    <w:p>
+      <w:pPr>
+        <w:rPr>
+          <w:rFonts w:eastAsiaTheme="minorEastAsia"/>
+        </w:rPr>
+      </w:pPr>
+      <m:oMathPara>
+        <m:oMath>
+          <m:r>
+            <w:rPr>
+              <w:rFonts w:ascii="Cambria Math" w:hAnsi="Cambria Math"/>
+            </w:rPr>
+            <m:t>170 V</m:t>
+          </m:r>
+          <m:r>
+            <w:rPr>
+              <w:rFonts w:ascii="Cambria Math" w:eastAsiaTheme="minorEastAsia" w:hAnsi="Cambria Math"/>
+            </w:rPr>
+            <m:t>=</m:t>
+          </m:r>
+          <m:f>
+            <m:fPr>
+              <m:ctrlPr>
+                <w:rPr>
+                  <w:rFonts w:ascii="Cambria Math" w:hAnsi="Cambria Math"/>
+                  <w:i/>
+                </w:rPr>
+              </m:ctrlPr>
+            </m:fPr>
+            <m:num>
+              <m:r>
+                <w:rPr>
+                  <w:rFonts w:ascii="Cambria Math" w:hAnsi="Cambria Math"/>
+                </w:rPr>
+                <m:t>3</m:t>
+              </m:r>
+              <m:rad>
+                <m:radPr>
+                  <m:degHide m:val="1"/>
+                  <m:ctrlPr>
+                    <w:rPr>
+                      <w:rFonts w:ascii="Cambria Math" w:hAnsi="Cambria Math"/>
+                      <w:i/>
+                    </w:rPr>
+                  </m:ctrlPr>
+                </m:radPr>
+                <m:deg/>
+                <m:e>
+                  <m:r>
+                    <w:rPr>
+                      <w:rFonts w:ascii="Cambria Math" w:hAnsi="Cambria Math"/>
+                    </w:rPr>
+                    <m:t>6</m:t>
+                  </m:r>
+                </m:e>
+              </m:rad>
+            </m:num>
+            <m:den>
+              <m:r>
+                <w:rPr>
+                  <w:rFonts w:ascii="Cambria Math" w:hAnsi="Cambria Math"/>
+                </w:rPr>
+                <m:t>π</m:t>
+              </m:r>
+            </m:den>
+          </m:f>
+          <m:r>
+            <w:rPr>
+              <w:rFonts w:ascii="Cambria Math" w:hAnsi="Cambria Math"/>
+            </w:rPr>
+            <m:t>×</m:t>
+          </m:r>
+          <m:r>
+            <w:rPr>
+              <w:rFonts w:ascii="Cambria Math" w:hAnsi="Cambria Math"/>
+            </w:rPr>
+            <m:t>0.8</m:t>
+          </m:r>
+          <m:r>
+            <w:rPr>
+              <w:rFonts w:ascii="Cambria Math" w:hAnsi="Cambria Math"/>
+            </w:rPr>
+            <m:t>×</m:t>
+          </m:r>
+          <m:sSub>
+            <m:sSubPr>
+              <m:ctrlPr>
+                <w:rPr>
+                  <w:rFonts w:ascii="Cambria Math" w:hAnsi="Cambria Math"/>
+                  <w:i/>
+                </w:rPr>
+              </m:ctrlPr>
+            </m:sSubPr>
+            <m:e>
+              <m:r>
+                <w:rPr>
+                  <w:rFonts w:ascii="Cambria Math" w:hAnsi="Cambria Math"/>
+                </w:rPr>
+                <m:t>V</m:t>
+              </m:r>
+            </m:e>
+            <m:sub>
+              <m:r>
+                <w:rPr>
+                  <w:rFonts w:ascii="Cambria Math" w:hAnsi="Cambria Math"/>
+                </w:rPr>
+                <m:t>ph</m:t>
+              </m:r>
+            </m:sub>
+          </m:sSub>
+        </m:oMath>
+      </m:oMathPara>
+    </w:p>
+    <w:p>
+      <w:pPr>
+        <w:rPr>
+          <w:rFonts w:eastAsiaTheme="minorEastAsia"/>
+        </w:rPr>
+      </w:pPr>
+      <m:oMathPara>
+        <m:oMath>
+          <m:sSub>
+            <m:sSubPr>
+              <m:ctrlPr>
+                <w:rPr>
+                  <w:rFonts w:ascii="Cambria Math" w:hAnsi="Cambria Math"/>
+                  <w:i/>
+                </w:rPr>
+              </m:ctrlPr>
+            </m:sSubPr>
+            <m:e>
+              <m:r>
+                <w:rPr>
+                  <w:rFonts w:ascii="Cambria Math" w:hAnsi="Cambria Math"/>
+                </w:rPr>
+                <m:t>V</m:t>
+              </m:r>
+            </m:e>
+            <m:sub>
+              <m:r>
+                <w:rPr>
+                  <w:rFonts w:ascii="Cambria Math" w:hAnsi="Cambria Math"/>
+                </w:rPr>
+                <m:t>ph</m:t>
+              </m:r>
+            </m:sub>
+          </m:sSub>
+          <m:r>
+            <w:rPr>
+              <w:rFonts w:ascii="Cambria Math" w:hAnsi="Cambria Math"/>
+            </w:rPr>
+            <m:t>=90.8473 Volts</m:t>
+          </m:r>
+        </m:oMath>
+      </m:oMathPara>
+    </w:p>
+    <w:p>
+      <w:pPr>
+        <w:jc w:val="both"/>
+        <w:rPr>
+          <w:rFonts w:eastAsiaTheme="minorEastAsia"/>
+        </w:rPr>
+      </w:pPr>
+      <w:r>
+        <w:rPr>
+          <w:rFonts w:eastAsiaTheme="minorEastAsia"/>
+        </w:rPr>
+        <w:lastRenderedPageBreak/>
+        <w:tab/>
+        <w:t xml:space="preserve">According to calculations, the input voltage can be between 90 – 100 Volts for at most 180 </w:t>
+      </w:r>
+      <m:oMath>
+        <m:sSub>
+          <m:sSubPr>
+            <m:ctrlPr>
+              <w:rPr>
+                <w:rFonts w:ascii="Cambria Math" w:hAnsi="Cambria Math"/>
+                <w:i/>
+              </w:rPr>
+            </m:ctrlPr>
+          </m:sSubPr>
+          <m:e>
+            <m:r>
+              <w:rPr>
+                <w:rFonts w:ascii="Cambria Math" w:hAnsi="Cambria Math"/>
+              </w:rPr>
+              <m:t>V</m:t>
+            </m:r>
+          </m:e>
+          <m:sub>
+            <m:r>
+              <w:rPr>
+                <w:rFonts w:ascii="Cambria Math" w:hAnsi="Cambria Math"/>
+              </w:rPr>
+              <m:t>dc</m:t>
+            </m:r>
+          </m:sub>
+        </m:sSub>
+      </m:oMath>
+      <w:r>
+        <w:rPr>
+          <w:rFonts w:eastAsiaTheme="minorEastAsia"/>
+        </w:rPr>
+        <w:t>. The precise value of input voltage will determined when the tests are done. Now, we applied 90 Volts to the input for simulations.</w:t>
+      </w:r>
+    </w:p>
+    <w:p>
+      <w:pPr>
+        <w:jc w:val="both"/>
+        <w:rPr>
+          <w:rFonts w:eastAsiaTheme="minorEastAsia"/>
+        </w:rPr>
+      </w:pPr>
+      <w:r>
+        <w:rPr>
+          <w:noProof/>
+        </w:rPr>
+        <mc:AlternateContent>
+          <mc:Choice Requires="wps">
+            <w:drawing>
+              <wp:anchor distT="0" distB="0" distL="114300" distR="114300" simplePos="0" relativeHeight="251660288" behindDoc="1" locked="0" layoutInCell="1" allowOverlap="1" wp14:anchorId="2B5A9C66" wp14:editId="4E2EB558">
+                <wp:simplePos x="0" y="0"/>
+                <wp:positionH relativeFrom="margin">
+                  <wp:align>left</wp:align>
+                </wp:positionH>
+                <wp:positionV relativeFrom="paragraph">
+                  <wp:posOffset>3790315</wp:posOffset>
+                </wp:positionV>
+                <wp:extent cx="5760720" cy="635"/>
+                <wp:effectExtent l="0" t="0" r="0" b="0"/>
+                <wp:wrapTight wrapText="bothSides">
+                  <wp:wrapPolygon edited="0">
+                    <wp:start x="0" y="0"/>
+                    <wp:lineTo x="0" y="20057"/>
+                    <wp:lineTo x="21500" y="20057"/>
+                    <wp:lineTo x="21500" y="0"/>
+                    <wp:lineTo x="0" y="0"/>
+                  </wp:wrapPolygon>
+                </wp:wrapTight>
+                <wp:docPr id="1" name="Text Box 1"/>
+                <wp:cNvGraphicFramePr/>
+                <a:graphic xmlns:a="http://schemas.openxmlformats.org/drawingml/2006/main">
+                  <a:graphicData uri="http://schemas.microsoft.com/office/word/2010/wordprocessingShape">
+                    <wps:wsp>
+                      <wps:cNvSpPr txBox="1"/>
+                      <wps:spPr>
+                        <a:xfrm>
+                          <a:off x="0" y="0"/>
+                          <a:ext cx="5760720" cy="635"/>
+                        </a:xfrm>
+                        <a:prstGeom prst="rect">
+                          <a:avLst/>
+                        </a:prstGeom>
+                        <a:solidFill>
+                          <a:prstClr val="white"/>
+                        </a:solidFill>
+                        <a:ln>
+                          <a:noFill/>
+                        </a:ln>
+                      </wps:spPr>
+                      <wps:txbx>
+                        <w:txbxContent>
+                          <w:p>
+                            <w:pPr>
+                              <w:pStyle w:val="Caption"/>
+                              <w:jc w:val="center"/>
+                              <w:rPr>
+                                <w:noProof/>
+                              </w:rPr>
+                            </w:pPr>
+                            <w:r>
+                              <w:t xml:space="preserve">Figure </w:t>
+                            </w:r>
+                            <w:fldSimple w:instr=" SEQ Figure \* ARABIC ">
+                              <w:r>
+                                <w:rPr>
+                                  <w:noProof/>
+                                </w:rPr>
+                                <w:t>2</w:t>
+                              </w:r>
+                            </w:fldSimple>
+                            <w:r>
+                              <w:t>: The Input and Output Voltage Waveforms of 3-Phase Diode Rectifier</w:t>
+                            </w:r>
+                          </w:p>
+                        </w:txbxContent>
+                      </wps:txbx>
+                      <wps:bodyPr rot="0" spcFirstLastPara="0" vertOverflow="overflow" horzOverflow="overflow" vert="horz" wrap="square" lIns="0" tIns="0" rIns="0" bIns="0" numCol="1" spcCol="0" rtlCol="0" fromWordArt="0" anchor="t" anchorCtr="0" forceAA="0" compatLnSpc="1">
+                        <a:prstTxWarp prst="textNoShape">
+                          <a:avLst/>
+                        </a:prstTxWarp>
+                        <a:spAutoFit/>
+                      </wps:bodyPr>
+                    </wps:wsp>
+                  </a:graphicData>
+                </a:graphic>
+              </wp:anchor>
+            </w:drawing>
+          </mc:Choice>
+          <mc:Fallback>
+            <w:pict>
+              <v:shapetype w14:anchorId="2B5A9C66" id="_x0000_t202" coordsize="21600,21600" o:spt="202" path="m,l,21600r21600,l21600,xe">
+                <v:stroke joinstyle="miter"/>
+                <v:path gradientshapeok="t" o:connecttype="rect"/>
+              </v:shapetype>
+              <v:shape id="Text Box 1" o:spid="_x0000_s1026" type="#_x0000_t202" style="position:absolute;left:0;text-align:left;margin-left:0;margin-top:298.45pt;width:453.6pt;height:.05pt;z-index:-251656192;visibility:visible;mso-wrap-style:square;mso-wrap-distance-left:9pt;mso-wrap-distance-top:0;mso-wrap-distance-right:9pt;mso-wrap-distance-bottom:0;mso-position-horizontal:left;mso-position-horizontal-relative:margin;mso-position-vertical:absolute;mso-position-vertical-relative:text;v-text-anchor:top" o:gfxdata="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" stroked="f">
+                <v:textbox style="mso-fit-shape-to-text:t" inset="0,0,0,0">
+                  <w:txbxContent>
+                    <w:p>
+                      <w:pPr>
+                        <w:pStyle w:val="Caption"/>
+                        <w:jc w:val="center"/>
+                        <w:rPr>
+                          <w:noProof/>
+                        </w:rPr>
+                      </w:pPr>
+                      <w:r>
+                        <w:t xml:space="preserve">Figure </w:t>
+                      </w:r>
+                      <w:fldSimple w:instr=" SEQ Figure \* ARABIC ">
+                        <w:r>
+                          <w:rPr>
+                            <w:noProof/>
+                          </w:rPr>
+                          <w:t>2</w:t>
+                        </w:r>
+                      </w:fldSimple>
+                      <w:r>
+                        <w:t>: The Input and Output Voltage Waveforms of 3-Phase Diode Rectifier</w:t>
+                      </w:r>
+                    </w:p>
+                  </w:txbxContent>
+                </v:textbox>
+                <w10:wrap type="tight" anchorx="margin"/>
+              </v:shape>
+            </w:pict>
+          </mc:Fallback>
+        </mc:AlternateContent>
+      </w:r>
+      <w:r>
+        <w:rPr>
+          <w:noProof/>
+          <w:lang w:eastAsia="tr-TR"/>
+        </w:rPr>
+        <w:drawing>
+          <wp:anchor distT="0" distB="0" distL="114300" distR="114300" simplePos="0" relativeHeight="251658240" behindDoc="1" locked="0" layoutInCell="1" allowOverlap="1">
+            <wp:simplePos x="0" y="0"/>
+            <wp:positionH relativeFrom="margin">
+              <wp:posOffset>50178</wp:posOffset>
+            </wp:positionH>
+            <wp:positionV relativeFrom="paragraph">
+              <wp:posOffset>460402</wp:posOffset>
+            </wp:positionV>
+            <wp:extent cx="5459095" cy="3326765"/>
+            <wp:effectExtent l="0" t="0" r="8255" b="6985"/>
+            <wp:wrapTight wrapText="bothSides">
+              <wp:wrapPolygon edited="0">
+                <wp:start x="0" y="0"/>
+                <wp:lineTo x="0" y="21522"/>
+                <wp:lineTo x="21557" y="21522"/>
+                <wp:lineTo x="21557" y="0"/>
+                <wp:lineTo x="0" y="0"/>
+              </wp:wrapPolygon>
+            </wp:wrapTight>
+            <wp:docPr id="3" name="Picture 3"/>
+            <wp:cNvGraphicFramePr>
+              <a:graphicFrameLocks xmlns:a="http://schemas.openxmlformats.org/drawingml/2006/main" noChangeAspect="1"/>
+            </wp:cNvGraphicFramePr>
+            <a:graphic xmlns:a="http://schemas.openxmlformats.org/drawingml/2006/main">
+              <a:graphicData uri="http://schemas.openxmlformats.org/drawingml/2006/picture">
+                <pic:pic xmlns:pic="http://schemas.openxmlformats.org/drawingml/2006/picture">
+                  <pic:nvPicPr>
+                    <pic:cNvPr id="3" name="out_in_voltage_diode_rectifier.png"/>
+                    <pic:cNvPicPr/>
+                  </pic:nvPicPr>
+                  <pic:blipFill>
+                    <a:blip r:embed="rId7">
+                      <a:extLst>
+                        <a:ext uri="{28A0092B-C50C-407E-A947-70E740481C1C}">
+                          <a14:useLocalDpi xmlns:a14="http://schemas.microsoft.com/office/drawing/2010/main" val="0"/>
+                        </a:ext>
+                      </a:extLst>
+                    </a:blip>
+                    <a:stretch>
+                      <a:fillRect/>
+                    </a:stretch>
+                  </pic:blipFill>
+                  <pic:spPr>
+                    <a:xfrm>
+                      <a:off x="0" y="0"/>
+                      <a:ext cx="5459095" cy="3326765"/>
+                    </a:xfrm>
+                    <a:prstGeom prst="rect">
+                      <a:avLst/>
+                    </a:prstGeom>
+                  </pic:spPr>
+                </pic:pic>
+              </a:graphicData>
+            </a:graphic>
+            <wp14:sizeRelH relativeFrom="page">
+              <wp14:pctWidth>0</wp14:pctWidth>
+            </wp14:sizeRelH>
+            <wp14:sizeRelV relativeFrom="page">
+              <wp14:pctHeight>0</wp14:pctHeight>
+            </wp14:sizeRelV>
+          </wp:anchor>
+        </w:drawing>
+      </w:r>
+      <w:r>
+        <w:rPr>
+          <w:rFonts w:eastAsiaTheme="minorEastAsia"/>
+        </w:rPr>
+        <w:tab/>
+        <w:t>The output and input voltage waveform of three phase diode rectifier for 90 Volts phase voltage is given in Figure 2.</w:t>
+      </w:r>
+    </w:p>
+    <w:p>
+      <w:pPr>
+        <w:ind w:firstLine="708"/>
+        <w:jc w:val="both"/>
+        <w:rPr>
+          <w:rFonts w:eastAsiaTheme="minorEastAsia"/>
+        </w:rPr>
+      </w:pPr>
+      <w:r>
+        <w:rPr>
+          <w:rFonts w:eastAsiaTheme="minorEastAsia"/>
+          <w:noProof/>
+          <w:lang w:eastAsia="tr-TR"/>
+        </w:rPr>
+        <w:drawing>
+          <wp:anchor distT="0" distB="0" distL="114300" distR="114300" simplePos="0" relativeHeight="251661312" behindDoc="1" locked="0" layoutInCell="1" allowOverlap="1">
+            <wp:simplePos x="0" y="0"/>
+            <wp:positionH relativeFrom="margin">
+              <wp:posOffset>139348</wp:posOffset>
+            </wp:positionH>
+            <wp:positionV relativeFrom="paragraph">
+              <wp:posOffset>4088778</wp:posOffset>
+            </wp:positionV>
+            <wp:extent cx="5535930" cy="3390900"/>
+            <wp:effectExtent l="0" t="0" r="7620" b="0"/>
+            <wp:wrapTight wrapText="bothSides">
+              <wp:wrapPolygon edited="0">
+                <wp:start x="0" y="0"/>
+                <wp:lineTo x="0" y="21479"/>
+                <wp:lineTo x="21555" y="21479"/>
+                <wp:lineTo x="21555" y="0"/>
+                <wp:lineTo x="0" y="0"/>
+              </wp:wrapPolygon>
+            </wp:wrapTight>
+            <wp:docPr id="4" name="Picture 4"/>
+            <wp:cNvGraphicFramePr>
+              <a:graphicFrameLocks xmlns:a="http://schemas.openxmlformats.org/drawingml/2006/main" noChangeAspect="1"/>
+            </wp:cNvGraphicFramePr>
+            <a:graphic xmlns:a="http://schemas.openxmlformats.org/drawingml/2006/main">
+              <a:graphicData uri="http://schemas.openxmlformats.org/drawingml/2006/picture">
+                <pic:pic xmlns:pic="http://schemas.openxmlformats.org/drawingml/2006/picture">
+                  <pic:nvPicPr>
+                    <pic:cNvPr id="4" name="out_in_current_diode_rectifier.png"/>
+                    <pic:cNvPicPr/>
+                  </pic:nvPicPr>
+                  <pic:blipFill>
+                    <a:blip r:embed="rId8">
+                      <a:extLst>
+                        <a:ext uri="{28A0092B-C50C-407E-A947-70E740481C1C}">
+                          <a14:useLocalDpi xmlns:a14="http://schemas.microsoft.com/office/drawing/2010/main" val="0"/>
+                        </a:ext>
+                      </a:extLst>
+                    </a:blip>
+                    <a:stretch>
+                      <a:fillRect/>
+                    </a:stretch>
+                  </pic:blipFill>
+                  <pic:spPr>
+                    <a:xfrm>
+                      <a:off x="0" y="0"/>
+                      <a:ext cx="5535930" cy="3390900"/>
+                    </a:xfrm>
+                    <a:prstGeom prst="rect">
+                      <a:avLst/>
+                    </a:prstGeom>
+                  </pic:spPr>
+                </pic:pic>
+              </a:graphicData>
+            </a:graphic>
+            <wp14:sizeRelH relativeFrom="page">
+              <wp14:pctWidth>0</wp14:pctWidth>
+            </wp14:sizeRelH>
+            <wp14:sizeRelV relativeFrom="page">
+              <wp14:pctHeight>0</wp14:pctHeight>
+            </wp14:sizeRelV>
+          </wp:anchor>
+        </w:drawing>
+      </w:r>
+      <w:r>
+        <w:rPr>
+          <w:noProof/>
+        </w:rPr>
+        <mc:AlternateContent>
+          <mc:Choice Requires="wps">
+            <w:drawing>
+              <wp:anchor distT="0" distB="0" distL="114300" distR="114300" simplePos="0" relativeHeight="251663360" behindDoc="1" locked="0" layoutInCell="1" allowOverlap="1" wp14:anchorId="1786F597" wp14:editId="2F884D77">
+                <wp:simplePos x="0" y="0"/>
+                <wp:positionH relativeFrom="column">
+                  <wp:posOffset>67945</wp:posOffset>
+                </wp:positionH>
+                <wp:positionV relativeFrom="paragraph">
+                  <wp:posOffset>7480300</wp:posOffset>
+                </wp:positionV>
+                <wp:extent cx="5624195" cy="635"/>
+                <wp:effectExtent l="0" t="0" r="0" b="0"/>
+                <wp:wrapTight wrapText="bothSides">
+                  <wp:wrapPolygon edited="0">
+                    <wp:start x="0" y="0"/>
+                    <wp:lineTo x="0" y="21600"/>
+                    <wp:lineTo x="21600" y="21600"/>
+                    <wp:lineTo x="21600" y="0"/>
+                  </wp:wrapPolygon>
+                </wp:wrapTight>
+                <wp:docPr id="5" name="Text Box 5"/>
+                <wp:cNvGraphicFramePr/>
+                <a:graphic xmlns:a="http://schemas.openxmlformats.org/drawingml/2006/main">
+                  <a:graphicData uri="http://schemas.microsoft.com/office/word/2010/wordprocessingShape">
+                    <wps:wsp>
+                      <wps:cNvSpPr txBox="1"/>
+                      <wps:spPr>
+                        <a:xfrm>
+                          <a:off x="0" y="0"/>
+                          <a:ext cx="5624195" cy="635"/>
+                        </a:xfrm>
+                        <a:prstGeom prst="rect">
+                          <a:avLst/>
+                        </a:prstGeom>
+                        <a:solidFill>
+                          <a:prstClr val="white"/>
+                        </a:solidFill>
+                        <a:ln>
+                          <a:noFill/>
+                        </a:ln>
+                      </wps:spPr>
+                      <wps:txbx>
+                        <w:txbxContent>
+                          <w:p>
+                            <w:pPr>
+                              <w:pStyle w:val="Caption"/>
+                              <w:jc w:val="center"/>
+                              <w:rPr>
+                                <w:noProof/>
+                              </w:rPr>
+                            </w:pPr>
+                            <w:r>
+                              <w:t xml:space="preserve">Figure </w:t>
+                            </w:r>
+                            <w:fldSimple w:instr=" SEQ Figure \* ARABIC ">
+                              <w:r>
+                                <w:rPr>
+                                  <w:noProof/>
+                                </w:rPr>
+                                <w:t>3</w:t>
+                              </w:r>
+                            </w:fldSimple>
+                            <w:r>
+                              <w:t xml:space="preserve">: </w:t>
+                            </w:r>
+                            <w:r>
+                              <w:t xml:space="preserve">The Input and Output </w:t>
+                            </w:r>
+                            <w:r>
+                              <w:t xml:space="preserve">Current </w:t>
+                            </w:r>
+                            <w:r>
+                              <w:t>Waveforms of 3-Phase Diode Rectifier</w:t>
+                            </w:r>
+                          </w:p>
+                        </w:txbxContent>
+                      </wps:txbx>
+                      <wps:bodyPr rot="0" spcFirstLastPara="0" vertOverflow="overflow" horzOverflow="overflow" vert="horz" wrap="square" lIns="0" tIns="0" rIns="0" bIns="0" numCol="1" spcCol="0" rtlCol="0" fromWordArt="0" anchor="t" anchorCtr="0" forceAA="0" compatLnSpc="1">
+                        <a:prstTxWarp prst="textNoShape">
+                          <a:avLst/>
+                        </a:prstTxWarp>
+                        <a:spAutoFit/>
+                      </wps:bodyPr>
+                    </wps:wsp>
+                  </a:graphicData>
+                </a:graphic>
+              </wp:anchor>
+            </w:drawing>
+          </mc:Choice>
+          <mc:Fallback>
+            <w:pict>
+              <v:shape w14:anchorId="1786F597" id="Text Box 5" o:spid="_x0000_s1027" type="#_x0000_t202" style="position:absolute;left:0;text-align:left;margin-left:5.35pt;margin-top:589pt;width:442.85pt;height:.05pt;z-index:-251653120;visibility:visible;mso-wrap-style:square;mso-wrap-distance-left:9pt;mso-wrap-distance-top:0;mso-wrap-distance-right:9pt;mso-wrap-distance-bottom:0;mso-position-horizontal:absolute;mso-position-horizontal-relative:text;mso-position-vertical:absolute;mso-position-vertical-relative:text;v-text-anchor:top" o:gfxdata="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" stroked="f">
+                <v:textbox style="mso-fit-shape-to-text:t" inset="0,0,0,0">
+                  <w:txbxContent>
+                    <w:p>
+                      <w:pPr>
+                        <w:pStyle w:val="Caption"/>
+                        <w:jc w:val="center"/>
+                        <w:rPr>
+                          <w:noProof/>
+                        </w:rPr>
+                      </w:pPr>
+                      <w:r>
+                        <w:t xml:space="preserve">Figure </w:t>
+                      </w:r>
+                      <w:fldSimple w:instr=" SEQ Figure \* ARABIC ">
+                        <w:r>
+                          <w:rPr>
+                            <w:noProof/>
+                          </w:rPr>
+                          <w:t>3</w:t>
+                        </w:r>
+                      </w:fldSimple>
+                      <w:r>
+                        <w:t xml:space="preserve">: </w:t>
+                      </w:r>
+                      <w:r>
+                        <w:t xml:space="preserve">The Input and Output </w:t>
+                      </w:r>
+                      <w:r>
+                        <w:t xml:space="preserve">Current </w:t>
+                      </w:r>
+                      <w:r>
+                        <w:t>Waveforms of 3-Phase Diode Rectifier</w:t>
+                      </w:r>
+                    </w:p>
+                  </w:txbxContent>
+                </v:textbox>
+                <w10:wrap type="tight"/>
+              </v:shape>
+            </w:pict>
+          </mc:Fallback>
+        </mc:AlternateContent>
+      </w:r>
+      <w:r>
+        <w:rPr>
+          <w:rFonts w:eastAsiaTheme="minorEastAsia"/>
+        </w:rPr>
+        <w:t xml:space="preserve">The output and input </w:t>
+      </w:r>
+      <w:r>
+        <w:rPr>
+          <w:rFonts w:eastAsiaTheme="minorEastAsia"/>
+        </w:rPr>
+        <w:t>current</w:t>
+      </w:r>
+      <w:r>
+        <w:rPr>
+          <w:rFonts w:eastAsiaTheme="minorEastAsia"/>
+        </w:rPr>
+        <w:t xml:space="preserve"> waveform of three phase diode rectifier for 90 Volts ph</w:t>
+      </w:r>
+      <w:r>
+        <w:rPr>
+          <w:rFonts w:eastAsiaTheme="minorEastAsia"/>
+        </w:rPr>
+        <w:t>ase voltage is given in Figure 3</w:t>
+      </w:r>
+      <w:r>
+        <w:rPr>
+          <w:rFonts w:eastAsiaTheme="minorEastAsia"/>
+        </w:rPr>
+        <w:t>.</w:t>
+      </w:r>
+    </w:p>
+    <w:p>
+      <w:pPr>
+        <w:ind w:firstLine="708"/>
+        <w:jc w:val="both"/>
+        <w:rPr>
+          <w:rFonts w:eastAsiaTheme="minorEastAsia"/>
+        </w:rPr>
+      </w:pPr>
+      <w:r>
+        <w:rPr>
+          <w:rFonts w:eastAsiaTheme="minorEastAsia"/>
+        </w:rPr>
+        <w:lastRenderedPageBreak/>
+        <w:t>The waveforms in Figures 2 and 3, are as expected for ideal case which is no line inductance and diodes are ideal. Also, the load of the rectifier is a resistor without capacitance, so the ripple voltage is higher than capacitance case.</w:t>
+      </w:r>
+    </w:p>
+    <w:p>
+      <w:pPr>
+        <w:ind w:firstLine="708"/>
+        <w:jc w:val="both"/>
+        <w:rPr>
+          <w:rFonts w:eastAsiaTheme="minorEastAsia"/>
+        </w:rPr>
+      </w:pPr>
+      <w:r>
+        <w:rPr>
+          <w:noProof/>
+        </w:rPr>
+        <mc:AlternateContent>
+          <mc:Choice Requires="wps">
+            <w:drawing>
+              <wp:anchor distT="0" distB="0" distL="114300" distR="114300" simplePos="0" relativeHeight="251666432" behindDoc="1" locked="0" layoutInCell="1" allowOverlap="1" wp14:anchorId="29F852EB" wp14:editId="3691DC1C">
+                <wp:simplePos x="0" y="0"/>
+                <wp:positionH relativeFrom="column">
+                  <wp:posOffset>-145415</wp:posOffset>
+                </wp:positionH>
+                <wp:positionV relativeFrom="paragraph">
+                  <wp:posOffset>4038600</wp:posOffset>
+                </wp:positionV>
+                <wp:extent cx="6172200" cy="635"/>
+                <wp:effectExtent l="0" t="0" r="0" b="0"/>
+                <wp:wrapTight wrapText="bothSides">
+                  <wp:wrapPolygon edited="0">
+                    <wp:start x="0" y="0"/>
+                    <wp:lineTo x="0" y="21600"/>
+                    <wp:lineTo x="21600" y="21600"/>
+                    <wp:lineTo x="21600" y="0"/>
+                  </wp:wrapPolygon>
+                </wp:wrapTight>
+                <wp:docPr id="7" name="Text Box 7"/>
+                <wp:cNvGraphicFramePr/>
+                <a:graphic xmlns:a="http://schemas.openxmlformats.org/drawingml/2006/main">
+                  <a:graphicData uri="http://schemas.microsoft.com/office/word/2010/wordprocessingShape">
+                    <wps:wsp>
+                      <wps:cNvSpPr txBox="1"/>
+                      <wps:spPr>
+                        <a:xfrm>
+                          <a:off x="0" y="0"/>
+                          <a:ext cx="6172200" cy="635"/>
+                        </a:xfrm>
+                        <a:prstGeom prst="rect">
+                          <a:avLst/>
+                        </a:prstGeom>
+                        <a:solidFill>
+                          <a:prstClr val="white"/>
+                        </a:solidFill>
+                        <a:ln>
+                          <a:noFill/>
+                        </a:ln>
+                      </wps:spPr>
+                      <wps:txbx>
+                        <w:txbxContent>
+                          <w:p>
+                            <w:pPr>
+                              <w:pStyle w:val="Caption"/>
+                              <w:jc w:val="center"/>
+                              <w:rPr>
+                                <w:noProof/>
+                              </w:rPr>
+                            </w:pPr>
+                            <w:r>
+                              <w:t xml:space="preserve">Figure </w:t>
+                            </w:r>
+                            <w:fldSimple w:instr=" SEQ Figure \* ARABIC ">
+                              <w:r>
+                                <w:rPr>
+                                  <w:noProof/>
+                                </w:rPr>
+                                <w:t>4</w:t>
+                              </w:r>
+                            </w:fldSimple>
+                            <w:r>
+                              <w:t>: Voltage and Current of Diode in 3-Phase Diode Rectifier</w:t>
+                            </w:r>
+                          </w:p>
+                        </w:txbxContent>
+                      </wps:txbx>
+                      <wps:bodyPr rot="0" spcFirstLastPara="0" vertOverflow="overflow" horzOverflow="overflow" vert="horz" wrap="square" lIns="0" tIns="0" rIns="0" bIns="0" numCol="1" spcCol="0" rtlCol="0" fromWordArt="0" anchor="t" anchorCtr="0" forceAA="0" compatLnSpc="1">
+                        <a:prstTxWarp prst="textNoShape">
+                          <a:avLst/>
+                        </a:prstTxWarp>
+                        <a:spAutoFit/>
+                      </wps:bodyPr>
+                    </wps:wsp>
+                  </a:graphicData>
+                </a:graphic>
+              </wp:anchor>
+            </w:drawing>
+          </mc:Choice>
+          <mc:Fallback>
+            <w:pict>
+              <v:shape w14:anchorId="29F852EB" id="Text Box 7" o:spid="_x0000_s1028" type="#_x0000_t202" style="position:absolute;left:0;text-align:left;margin-left:-11.45pt;margin-top:318pt;width:486pt;height:.05pt;z-index:-251650048;visibility:visible;mso-wrap-style:square;mso-wrap-distance-left:9pt;mso-wrap-distance-top:0;mso-wrap-distance-right:9pt;mso-wrap-distance-bottom:0;mso-position-horizontal:absolute;mso-position-horizontal-relative:text;mso-position-vertical:absolute;mso-position-vertical-relative:text;v-text-anchor:top" o:gfxdata="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" stroked="f">
+                <v:textbox style="mso-fit-shape-to-text:t" inset="0,0,0,0">
+                  <w:txbxContent>
+                    <w:p>
+                      <w:pPr>
+                        <w:pStyle w:val="Caption"/>
+                        <w:jc w:val="center"/>
+                        <w:rPr>
+                          <w:noProof/>
+                        </w:rPr>
+                      </w:pPr>
+                      <w:r>
+                        <w:t xml:space="preserve">Figure </w:t>
+                      </w:r>
+                      <w:fldSimple w:instr=" SEQ Figure \* ARABIC ">
+                        <w:r>
+                          <w:rPr>
+                            <w:noProof/>
+                          </w:rPr>
+                          <w:t>4</w:t>
+                        </w:r>
+                      </w:fldSimple>
+                      <w:r>
+                        <w:t>: Voltage and Current of Diode in 3-Phase Diode Rectifier</w:t>
+                      </w:r>
+                    </w:p>
+                  </w:txbxContent>
+                </v:textbox>
+                <w10:wrap type="tight"/>
+              </v:shape>
+            </w:pict>
+          </mc:Fallback>
+        </mc:AlternateContent>
+      </w:r>
+      <w:r>
+        <w:rPr>
+          <w:rFonts w:eastAsiaTheme="minorEastAsia"/>
+          <w:noProof/>
+          <w:lang w:eastAsia="tr-TR"/>
+        </w:rPr>
+        <w:drawing>
+          <wp:anchor distT="0" distB="0" distL="114300" distR="114300" simplePos="0" relativeHeight="251664384" behindDoc="1" locked="0" layoutInCell="1" allowOverlap="1">
+            <wp:simplePos x="0" y="0"/>
+            <wp:positionH relativeFrom="margin">
+              <wp:posOffset>-145914</wp:posOffset>
+            </wp:positionH>
+            <wp:positionV relativeFrom="paragraph">
+              <wp:posOffset>324080</wp:posOffset>
+            </wp:positionV>
+            <wp:extent cx="6172200" cy="3657600"/>
+            <wp:effectExtent l="0" t="0" r="0" b="0"/>
+            <wp:wrapTight wrapText="bothSides">
+              <wp:wrapPolygon edited="0">
+                <wp:start x="0" y="0"/>
+                <wp:lineTo x="0" y="21488"/>
+                <wp:lineTo x="21533" y="21488"/>
+                <wp:lineTo x="21533" y="0"/>
+                <wp:lineTo x="0" y="0"/>
+              </wp:wrapPolygon>
+            </wp:wrapTight>
+            <wp:docPr id="6" name="Picture 6"/>
+            <wp:cNvGraphicFramePr>
+              <a:graphicFrameLocks xmlns:a="http://schemas.openxmlformats.org/drawingml/2006/main" noChangeAspect="1"/>
+            </wp:cNvGraphicFramePr>
+            <a:graphic xmlns:a="http://schemas.openxmlformats.org/drawingml/2006/main">
+              <a:graphicData uri="http://schemas.openxmlformats.org/drawingml/2006/picture">
+                <pic:pic xmlns:pic="http://schemas.openxmlformats.org/drawingml/2006/picture">
+                  <pic:nvPicPr>
+                    <pic:cNvPr id="6" name="diode_current_voltage_rectifier.png"/>
+                    <pic:cNvPicPr/>
+                  </pic:nvPicPr>
+                  <pic:blipFill>
+                    <a:blip r:embed="rId9">
+                      <a:extLst>
+                        <a:ext uri="{28A0092B-C50C-407E-A947-70E740481C1C}">
+                          <a14:useLocalDpi xmlns:a14="http://schemas.microsoft.com/office/drawing/2010/main" val="0"/>
+                        </a:ext>
+                      </a:extLst>
+                    </a:blip>
+                    <a:stretch>
+                      <a:fillRect/>
+                    </a:stretch>
+                  </pic:blipFill>
+                  <pic:spPr>
+                    <a:xfrm>
+                      <a:off x="0" y="0"/>
+                      <a:ext cx="6172200" cy="3657600"/>
+                    </a:xfrm>
+                    <a:prstGeom prst="rect">
+                      <a:avLst/>
+                    </a:prstGeom>
+                  </pic:spPr>
+                </pic:pic>
+              </a:graphicData>
+            </a:graphic>
+            <wp14:sizeRelH relativeFrom="page">
+              <wp14:pctWidth>0</wp14:pctWidth>
+            </wp14:sizeRelH>
+            <wp14:sizeRelV relativeFrom="page">
+              <wp14:pctHeight>0</wp14:pctHeight>
+            </wp14:sizeRelV>
+          </wp:anchor>
+        </w:drawing>
+      </w:r>
+      <w:r>
+        <w:rPr>
+          <w:rFonts w:eastAsiaTheme="minorEastAsia"/>
+        </w:rPr>
+        <w:t xml:space="preserve">The diode current and voltage of rectifier is given in Figure 4. </w:t>
+      </w:r>
+    </w:p>
+    <w:p>
+      <w:pPr>
+        <w:jc w:val="both"/>
+        <w:rPr>
+          <w:rFonts w:eastAsiaTheme="minorEastAsia"/>
+        </w:rPr>
+      </w:pPr>
+      <w:r>
+        <w:rPr>
+          <w:rFonts w:eastAsiaTheme="minorEastAsia"/>
+        </w:rPr>
+        <w:tab/>
+        <w:t xml:space="preserve">Figure 4 shows the streesses of the diodes. As can be seen the maximum blocking voltage of the diode is 220 Volts and the maximum current that diode can carry is 220 Amps. However, this values are only valid for the resistor load case. In total topology, we have buck converter and DC motor,so the componet selection is made by using </w:t>
+      </w:r>
+      <w:r>
+        <w:rPr>
+          <w:rFonts w:eastAsiaTheme="minorEastAsia"/>
+        </w:rPr>
+        <w:t>later simulations.</w:t>
+      </w:r>
+    </w:p>
+    <w:p>
+      <w:pPr>
+        <w:jc w:val="both"/>
+        <w:rPr>
+          <w:rFonts w:eastAsiaTheme="minorEastAsia"/>
+        </w:rPr>
+      </w:pPr>
+    </w:p>
+    <w:p>
+      <w:pPr>
+        <w:jc w:val="both"/>
+        <w:rPr>
+          <w:rFonts w:eastAsiaTheme="minorEastAsia"/>
+        </w:rPr>
+      </w:pPr>
+    </w:p>
+    <w:p>
+      <w:pPr>
+        <w:jc w:val="both"/>
+        <w:rPr>
+          <w:rFonts w:eastAsiaTheme="minorEastAsia"/>
+        </w:rPr>
+      </w:pPr>
+    </w:p>
+    <w:p>
+      <w:pPr>
+        <w:jc w:val="both"/>
+        <w:rPr>
+          <w:rFonts w:eastAsiaTheme="minorEastAsia"/>
+        </w:rPr>
+      </w:pPr>
+    </w:p>
+    <w:p>
+      <w:pPr>
+        <w:jc w:val="both"/>
+        <w:rPr>
+          <w:rFonts w:eastAsiaTheme="minorEastAsia"/>
+        </w:rPr>
+      </w:pPr>
+    </w:p>
+    <w:p>
+      <w:pPr>
+        <w:jc w:val="both"/>
+        <w:rPr>
+          <w:rFonts w:eastAsiaTheme="minorEastAsia"/>
+        </w:rPr>
+      </w:pPr>
+    </w:p>
+    <w:p>
+      <w:pPr>
+        <w:jc w:val="both"/>
+        <w:rPr>
+          <w:rFonts w:eastAsiaTheme="minorEastAsia"/>
+        </w:rPr>
+      </w:pPr>
+    </w:p>
+    <w:p>
+      <w:pPr>
+        <w:jc w:val="both"/>
+        <w:rPr>
+          <w:rFonts w:eastAsiaTheme="minorEastAsia"/>
+        </w:rPr>
+      </w:pPr>
+    </w:p>
+    <w:p>
+      <w:pPr>
+        <w:pStyle w:val="Heading2"/>
+        <w:numPr>
+          <w:ilvl w:val="0"/>
+          <w:numId w:val="1"/>
+        </w:numPr>
+        <w:rPr>
+          <w:rFonts w:eastAsiaTheme="minorEastAsia"/>
+        </w:rPr>
+      </w:pPr>
+      <w:r>
+        <w:rPr>
+          <w:rFonts w:eastAsiaTheme="minorEastAsia"/>
+        </w:rPr>
+        <w:lastRenderedPageBreak/>
+        <w:t>Buck Converter</w:t>
+      </w:r>
+    </w:p>
+    <w:p>
+      <w:pPr>
+        <w:ind w:firstLine="360"/>
+      </w:pPr>
+      <w:r>
+        <w:rPr>
+          <w:noProof/>
+        </w:rPr>
+        <mc:AlternateContent>
+          <mc:Choice Requires="wps">
+            <w:drawing>
+              <wp:anchor distT="0" distB="0" distL="114300" distR="114300" simplePos="0" relativeHeight="251672576" behindDoc="1" locked="0" layoutInCell="1" allowOverlap="1" wp14:anchorId="353C7868" wp14:editId="6BE3FDA7">
+                <wp:simplePos x="0" y="0"/>
+                <wp:positionH relativeFrom="column">
+                  <wp:posOffset>0</wp:posOffset>
+                </wp:positionH>
+                <wp:positionV relativeFrom="paragraph">
+                  <wp:posOffset>3106420</wp:posOffset>
+                </wp:positionV>
+                <wp:extent cx="6165850" cy="635"/>
+                <wp:effectExtent l="0" t="0" r="0" b="0"/>
+                <wp:wrapTight wrapText="bothSides">
+                  <wp:wrapPolygon edited="0">
+                    <wp:start x="0" y="0"/>
+                    <wp:lineTo x="0" y="21600"/>
+                    <wp:lineTo x="21600" y="21600"/>
+                    <wp:lineTo x="21600" y="0"/>
+                  </wp:wrapPolygon>
+                </wp:wrapTight>
+                <wp:docPr id="11" name="Text Box 11"/>
+                <wp:cNvGraphicFramePr/>
+                <a:graphic xmlns:a="http://schemas.openxmlformats.org/drawingml/2006/main">
+                  <a:graphicData uri="http://schemas.microsoft.com/office/word/2010/wordprocessingShape">
+                    <wps:wsp>
+                      <wps:cNvSpPr txBox="1"/>
+                      <wps:spPr>
+                        <a:xfrm>
+                          <a:off x="0" y="0"/>
+                          <a:ext cx="6165850" cy="635"/>
+                        </a:xfrm>
+                        <a:prstGeom prst="rect">
+                          <a:avLst/>
+                        </a:prstGeom>
+                        <a:solidFill>
+                          <a:prstClr val="white"/>
+                        </a:solidFill>
+                        <a:ln>
+                          <a:noFill/>
+                        </a:ln>
+                      </wps:spPr>
+                      <wps:txbx>
+                        <w:txbxContent>
+                          <w:p>
+                            <w:pPr>
+                              <w:pStyle w:val="Caption"/>
+                              <w:jc w:val="center"/>
+                              <w:rPr>
+                                <w:noProof/>
+                              </w:rPr>
+                            </w:pPr>
+                            <w:r>
+                              <w:t xml:space="preserve">Figure </w:t>
+                            </w:r>
+                            <w:fldSimple w:instr=" SEQ Figure \* ARABIC ">
+                              <w:r>
+                                <w:rPr>
+                                  <w:noProof/>
+                                </w:rPr>
+                                <w:t>5</w:t>
+                              </w:r>
+                            </w:fldSimple>
+                            <w:r>
+                              <w:t>: Circuit Schematic of Buck Converter</w:t>
+                            </w:r>
+                          </w:p>
+                        </w:txbxContent>
+                      </wps:txbx>
+                      <wps:bodyPr rot="0" spcFirstLastPara="0" vertOverflow="overflow" horzOverflow="overflow" vert="horz" wrap="square" lIns="0" tIns="0" rIns="0" bIns="0" numCol="1" spcCol="0" rtlCol="0" fromWordArt="0" anchor="t" anchorCtr="0" forceAA="0" compatLnSpc="1">
+                        <a:prstTxWarp prst="textNoShape">
+                          <a:avLst/>
+                        </a:prstTxWarp>
+                        <a:spAutoFit/>
+                      </wps:bodyPr>
+                    </wps:wsp>
+                  </a:graphicData>
+                </a:graphic>
+              </wp:anchor>
+            </w:drawing>
+          </mc:Choice>
+          <mc:Fallback>
+            <w:pict>
+              <v:shape w14:anchorId="353C7868" id="Text Box 11" o:spid="_x0000_s1029" type="#_x0000_t202" style="position:absolute;left:0;text-align:left;margin-left:0;margin-top:244.6pt;width:485.5pt;height:.05pt;z-index:-251643904;visibility:visible;mso-wrap-style:square;mso-wrap-distance-left:9pt;mso-wrap-distance-top:0;mso-wrap-distance-right:9pt;mso-wrap-distance-bottom:0;mso-position-horizontal:absolute;mso-position-horizontal-relative:text;mso-position-vertical:absolute;mso-position-vertical-relative:text;v-text-anchor:top" o:gfxdata="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" stroked="f">
+                <v:textbox style="mso-fit-shape-to-text:t" inset="0,0,0,0">
+                  <w:txbxContent>
+                    <w:p>
+                      <w:pPr>
+                        <w:pStyle w:val="Caption"/>
+                        <w:jc w:val="center"/>
+                        <w:rPr>
+                          <w:noProof/>
+                        </w:rPr>
+                      </w:pPr>
+                      <w:r>
+                        <w:t xml:space="preserve">Figure </w:t>
+                      </w:r>
+                      <w:fldSimple w:instr=" SEQ Figure \* ARABIC ">
+                        <w:r>
+                          <w:rPr>
+                            <w:noProof/>
+                          </w:rPr>
+                          <w:t>5</w:t>
+                        </w:r>
+                      </w:fldSimple>
+                      <w:r>
+                        <w:t>: Circuit Schematic of Buck Converter</w:t>
+                      </w:r>
+                    </w:p>
+                  </w:txbxContent>
+                </v:textbox>
+                <w10:wrap type="tight"/>
+              </v:shape>
+            </w:pict>
+          </mc:Fallback>
+        </mc:AlternateContent>
+      </w:r>
+      <w:r>
+        <w:rPr>
+          <w:noProof/>
+          <w:lang w:eastAsia="tr-TR"/>
+        </w:rPr>
+        <w:drawing>
+          <wp:anchor distT="0" distB="0" distL="114300" distR="114300" simplePos="0" relativeHeight="251670528" behindDoc="1" locked="0" layoutInCell="1" allowOverlap="1">
+            <wp:simplePos x="0" y="0"/>
+            <wp:positionH relativeFrom="margin">
+              <wp:align>left</wp:align>
+            </wp:positionH>
+            <wp:positionV relativeFrom="paragraph">
+              <wp:posOffset>559435</wp:posOffset>
+            </wp:positionV>
+            <wp:extent cx="6166112" cy="2490280"/>
+            <wp:effectExtent l="0" t="0" r="6350" b="5715"/>
+            <wp:wrapTight wrapText="bothSides">
+              <wp:wrapPolygon edited="0">
+                <wp:start x="0" y="0"/>
+                <wp:lineTo x="0" y="21484"/>
+                <wp:lineTo x="21556" y="21484"/>
+                <wp:lineTo x="21556" y="0"/>
+                <wp:lineTo x="0" y="0"/>
+              </wp:wrapPolygon>
+            </wp:wrapTight>
+            <wp:docPr id="10" name="Picture 10"/>
+            <wp:cNvGraphicFramePr>
+              <a:graphicFrameLocks xmlns:a="http://schemas.openxmlformats.org/drawingml/2006/main" noChangeAspect="1"/>
+            </wp:cNvGraphicFramePr>
+            <a:graphic xmlns:a="http://schemas.openxmlformats.org/drawingml/2006/main">
+              <a:graphicData uri="http://schemas.openxmlformats.org/drawingml/2006/picture">
+                <pic:pic xmlns:pic="http://schemas.openxmlformats.org/drawingml/2006/picture">
+                  <pic:nvPicPr>
+                    <pic:cNvPr id="10" name="buck_converter.PNG"/>
+                    <pic:cNvPicPr/>
+                  </pic:nvPicPr>
+                  <pic:blipFill rotWithShape="1">
+                    <a:blip r:embed="rId10">
+                      <a:extLst>
+                        <a:ext uri="{28A0092B-C50C-407E-A947-70E740481C1C}">
+                          <a14:useLocalDpi xmlns:a14="http://schemas.microsoft.com/office/drawing/2010/main" val="0"/>
+                        </a:ext>
+                      </a:extLst>
+                    </a:blip>
+                    <a:srcRect l="676" t="6499" r="1873" b="9372"/>
+                    <a:stretch/>
+                  </pic:blipFill>
+                  <pic:spPr bwMode="auto">
+                    <a:xfrm>
+                      <a:off x="0" y="0"/>
+                      <a:ext cx="6166112" cy="2490280"/>
+                    </a:xfrm>
+                    <a:prstGeom prst="rect">
+                      <a:avLst/>
+                    </a:prstGeom>
+                    <a:ln>
+                      <a:noFill/>
+                    </a:ln>
+                    <a:extLst>
+                      <a:ext uri="{53640926-AAD7-44D8-BBD7-CCE9431645EC}">
+                        <a14:shadowObscured xmlns:a14="http://schemas.microsoft.com/office/drawing/2010/main"/>
+                      </a:ext>
+                    </a:extLst>
+                  </pic:spPr>
+                </pic:pic>
+              </a:graphicData>
+            </a:graphic>
+            <wp14:sizeRelH relativeFrom="page">
+              <wp14:pctWidth>0</wp14:pctWidth>
+            </wp14:sizeRelH>
+            <wp14:sizeRelV relativeFrom="page">
+              <wp14:pctHeight>0</wp14:pctHeight>
+            </wp14:sizeRelV>
+          </wp:anchor>
+        </w:drawing>
+      </w:r>
+      <w:r>
+        <w:rPr>
+          <w:noProof/>
+        </w:rPr>
+        <mc:AlternateContent>
+          <mc:Choice Requires="wps">
+            <w:drawing>
+              <wp:anchor distT="0" distB="0" distL="114300" distR="114300" simplePos="0" relativeHeight="251669504" behindDoc="1" locked="0" layoutInCell="1" allowOverlap="1" wp14:anchorId="305A6976" wp14:editId="178CA53E">
+                <wp:simplePos x="0" y="0"/>
+                <wp:positionH relativeFrom="column">
+                  <wp:posOffset>354681</wp:posOffset>
+                </wp:positionH>
+                <wp:positionV relativeFrom="paragraph">
+                  <wp:posOffset>2535717</wp:posOffset>
+                </wp:positionV>
+                <wp:extent cx="5330190" cy="635"/>
+                <wp:effectExtent l="0" t="0" r="0" b="0"/>
+                <wp:wrapTight wrapText="bothSides">
+                  <wp:wrapPolygon edited="0">
+                    <wp:start x="0" y="0"/>
+                    <wp:lineTo x="0" y="21600"/>
+                    <wp:lineTo x="21600" y="21600"/>
+                    <wp:lineTo x="21600" y="0"/>
+                  </wp:wrapPolygon>
+                </wp:wrapTight>
+                <wp:docPr id="9" name="Text Box 9"/>
+                <wp:cNvGraphicFramePr/>
+                <a:graphic xmlns:a="http://schemas.openxmlformats.org/drawingml/2006/main">
+                  <a:graphicData uri="http://schemas.microsoft.com/office/word/2010/wordprocessingShape">
+                    <wps:wsp>
+                      <wps:cNvSpPr txBox="1"/>
+                      <wps:spPr>
+                        <a:xfrm>
+                          <a:off x="0" y="0"/>
+                          <a:ext cx="5330190" cy="635"/>
+                        </a:xfrm>
+                        <a:prstGeom prst="rect">
+                          <a:avLst/>
+                        </a:prstGeom>
+                        <a:solidFill>
+                          <a:prstClr val="white"/>
+                        </a:solidFill>
+                        <a:ln>
+                          <a:noFill/>
+                        </a:ln>
+                      </wps:spPr>
+                      <wps:txbx>
+                        <w:txbxContent>
+                          <w:p>
+                            <w:pPr>
+                              <w:pStyle w:val="Caption"/>
+                              <w:jc w:val="center"/>
+                              <w:rPr>
+                                <w:noProof/>
+                              </w:rPr>
+                            </w:pPr>
+                            <w:r>
+                              <w:t xml:space="preserve">Figure </w:t>
+                            </w:r>
+                            <w:fldSimple w:instr=" SEQ Figure \* ARABIC ">
+                              <w:r>
+                                <w:rPr>
+                                  <w:noProof/>
+                                </w:rPr>
+                                <w:t>6</w:t>
+                              </w:r>
+                            </w:fldSimple>
+                            <w:r>
+                              <w:t>: The Circuit Schematic of Buck Converter</w:t>
+                            </w:r>
+                          </w:p>
+                        </w:txbxContent>
+                      </wps:txbx>
+                      <wps:bodyPr rot="0" spcFirstLastPara="0" vertOverflow="overflow" horzOverflow="overflow" vert="horz" wrap="square" lIns="0" tIns="0" rIns="0" bIns="0" numCol="1" spcCol="0" rtlCol="0" fromWordArt="0" anchor="t" anchorCtr="0" forceAA="0" compatLnSpc="1">
+                        <a:prstTxWarp prst="textNoShape">
+                          <a:avLst/>
+                        </a:prstTxWarp>
+                        <a:spAutoFit/>
+                      </wps:bodyPr>
+                    </wps:wsp>
+                  </a:graphicData>
+                </a:graphic>
+              </wp:anchor>
+            </w:drawing>
+          </mc:Choice>
+          <mc:Fallback>
+            <w:pict>
+              <v:shape w14:anchorId="305A6976" id="Text Box 9" o:spid="_x0000_s1030" type="#_x0000_t202" style="position:absolute;left:0;text-align:left;margin-left:27.95pt;margin-top:199.65pt;width:419.7pt;height:.05pt;z-index:-251646976;visibility:visible;mso-wrap-style:square;mso-wrap-distance-left:9pt;mso-wrap-distance-top:0;mso-wrap-distance-right:9pt;mso-wrap-distance-bottom:0;mso-position-horizontal:absolute;mso-position-horizontal-relative:text;mso-position-vertical:absolute;mso-position-vertical-relative:text;v-text-anchor:top" o:gfxdata="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" stroked="f">
+                <v:textbox style="mso-fit-shape-to-text:t" inset="0,0,0,0">
+                  <w:txbxContent>
+                    <w:p>
+                      <w:pPr>
+                        <w:pStyle w:val="Caption"/>
+                        <w:jc w:val="center"/>
+                        <w:rPr>
+                          <w:noProof/>
+                        </w:rPr>
+                      </w:pPr>
+                      <w:r>
+                        <w:t xml:space="preserve">Figure </w:t>
+                      </w:r>
+                      <w:fldSimple w:instr=" SEQ Figure \* ARABIC ">
+                        <w:r>
+                          <w:rPr>
+                            <w:noProof/>
+                          </w:rPr>
+                          <w:t>6</w:t>
+                        </w:r>
+                      </w:fldSimple>
+                      <w:r>
+                        <w:t>: The Circuit Schematic of Buck Converter</w:t>
+                      </w:r>
+                    </w:p>
+                  </w:txbxContent>
+                </v:textbox>
+                <w10:wrap type="tight"/>
+              </v:shape>
+            </w:pict>
+          </mc:Fallback>
+        </mc:AlternateContent>
+      </w:r>
+      <w:r>
+        <w:t xml:space="preserve">The circuit schematic of the buck converter is given in Figure 5. For the switch, the MOSFET is used in the simulation, but IGBT is also can be chosen. </w:t>
+      </w:r>
+    </w:p>
+    <w:p>
+      <w:pPr>
+        <w:ind w:firstLine="360"/>
+        <w:jc w:val="both"/>
+        <w:rPr>
+          <w:noProof/>
+          <w:lang w:eastAsia="tr-TR"/>
+        </w:rPr>
+      </w:pPr>
+    </w:p>
+    <w:p>
+      <w:pPr>
+        <w:ind w:firstLine="360"/>
+        <w:jc w:val="both"/>
+      </w:pPr>
+      <w:r>
+        <w:t>When we decided to the duty cycle, we also considere</w:t>
+      </w:r>
+      <w:r>
+        <w:t>d</w:t>
+      </w:r>
+      <w:r>
+        <w:t xml:space="preserve"> the DC motor. Since, the DC machine is standing at the beginning, applying high duty cycle at the in</w:t>
+      </w:r>
+      <w:r>
+        <w:t>itial may damage to the machine.</w:t>
+      </w:r>
+      <w:r>
+        <w:t xml:space="preserve"> Hence, we decided to increase the duty cycle slowly by using potentiometer in the controller. The controller is used for the determine the gate signal of MOSFET or IGBT.  Therefore, at the start-up, the duty cycle is arranged as 0.1 and increase gradually until 0.8. In this buck converter simulation, the duty cycle is 0.1 in order to see stresses of the components at start-up.</w:t>
+      </w:r>
+      <w:r>
+        <w:t xml:space="preserve"> Initially, there is no back emf in the motor, the we gave the 0.1 Volts to the load side of buck converter. Also, we did not add a LC filter, since the DC motor </w:t>
+      </w:r>
+      <w:r>
+        <w:t>itself is already a huge RL load. Then we don’t need to another filter in this simulations. The load variables are given as in the motor parameters. Also, we decided to apply 10 kHz as a swithing frequency to the MOSFET or IGBT. The following figures shows to voltage and current waveforms of output, MOSFET and free-wheeling diodes at the start-up, which is the duty cycle is given as 0.1.</w:t>
+      </w:r>
+    </w:p>
+    <w:p>
+      <w:pPr>
+        <w:ind w:firstLine="360"/>
+        <w:jc w:val="both"/>
+      </w:pPr>
+      <w:r>
+        <w:t xml:space="preserve">The voltage and current waveforms of the output is given in Figure 6. </w:t>
+      </w:r>
+    </w:p>
+    <w:p>
+      <w:pPr>
+        <w:ind w:firstLine="360"/>
+      </w:pPr>
+    </w:p>
+    <w:p>
+      <w:pPr>
+        <w:ind w:firstLine="708"/>
+        <w:jc w:val="both"/>
+        <w:rPr>
+          <w:rFonts w:eastAsiaTheme="minorEastAsia"/>
+        </w:rPr>
+      </w:pPr>
+    </w:p>
+    <w:p>
+      <w:pPr>
+        <w:ind w:firstLine="360"/>
+        <w:jc w:val="both"/>
+      </w:pPr>
+      <w:r>
+        <w:rPr>
+          <w:noProof/>
+        </w:rPr>
+        <w:lastRenderedPageBreak/>
+        <mc:AlternateContent>
+          <mc:Choice Requires="wps">
+            <w:drawing>
+              <wp:anchor distT="0" distB="0" distL="114300" distR="114300" simplePos="0" relativeHeight="251678720" behindDoc="1" locked="0" layoutInCell="1" allowOverlap="1" wp14:anchorId="0E0FD863" wp14:editId="10ED1959">
+                <wp:simplePos x="0" y="0"/>
+                <wp:positionH relativeFrom="column">
+                  <wp:posOffset>0</wp:posOffset>
+                </wp:positionH>
+                <wp:positionV relativeFrom="paragraph">
+                  <wp:posOffset>7693025</wp:posOffset>
+                </wp:positionV>
+                <wp:extent cx="5894705" cy="635"/>
+                <wp:effectExtent l="0" t="0" r="0" b="0"/>
+                <wp:wrapTight wrapText="bothSides">
+                  <wp:wrapPolygon edited="0">
+                    <wp:start x="0" y="0"/>
+                    <wp:lineTo x="0" y="21600"/>
+                    <wp:lineTo x="21600" y="21600"/>
+                    <wp:lineTo x="21600" y="0"/>
+                  </wp:wrapPolygon>
+                </wp:wrapTight>
+                <wp:docPr id="15" name="Text Box 15"/>
+                <wp:cNvGraphicFramePr/>
+                <a:graphic xmlns:a="http://schemas.openxmlformats.org/drawingml/2006/main">
+                  <a:graphicData uri="http://schemas.microsoft.com/office/word/2010/wordprocessingShape">
+                    <wps:wsp>
+                      <wps:cNvSpPr txBox="1"/>
+                      <wps:spPr>
+                        <a:xfrm>
+                          <a:off x="0" y="0"/>
+                          <a:ext cx="5894705" cy="635"/>
+                        </a:xfrm>
+                        <a:prstGeom prst="rect">
+                          <a:avLst/>
+                        </a:prstGeom>
+                        <a:solidFill>
+                          <a:prstClr val="white"/>
+                        </a:solidFill>
+                        <a:ln>
+                          <a:noFill/>
+                        </a:ln>
+                      </wps:spPr>
+                      <wps:txbx>
+                        <w:txbxContent>
+                          <w:p>
+                            <w:pPr>
+                              <w:pStyle w:val="Caption"/>
+                              <w:jc w:val="center"/>
+                              <w:rPr>
+                                <w:noProof/>
+                              </w:rPr>
+                            </w:pPr>
+                            <w:r>
+                              <w:t xml:space="preserve">Figure </w:t>
+                            </w:r>
+                            <w:fldSimple w:instr=" SEQ Figure \* ARABIC ">
+                              <w:r>
+                                <w:rPr>
+                                  <w:noProof/>
+                                </w:rPr>
+                                <w:t>7</w:t>
+                              </w:r>
+                            </w:fldSimple>
+                            <w:r>
+                              <w:t>:The Voltage and Current Waveforms of MOSFET in Buck Converter</w:t>
+                            </w:r>
+                          </w:p>
+                        </w:txbxContent>
+                      </wps:txbx>
+                      <wps:bodyPr rot="0" spcFirstLastPara="0" vertOverflow="overflow" horzOverflow="overflow" vert="horz" wrap="square" lIns="0" tIns="0" rIns="0" bIns="0" numCol="1" spcCol="0" rtlCol="0" fromWordArt="0" anchor="t" anchorCtr="0" forceAA="0" compatLnSpc="1">
+                        <a:prstTxWarp prst="textNoShape">
+                          <a:avLst/>
+                        </a:prstTxWarp>
+                        <a:spAutoFit/>
+                      </wps:bodyPr>
+                    </wps:wsp>
+                  </a:graphicData>
+                </a:graphic>
+              </wp:anchor>
+            </w:drawing>
+          </mc:Choice>
+          <mc:Fallback>
+            <w:pict>
+              <v:shape w14:anchorId="0E0FD863" id="Text Box 15" o:spid="_x0000_s1031" type="#_x0000_t202" style="position:absolute;left:0;text-align:left;margin-left:0;margin-top:605.75pt;width:464.15pt;height:.05pt;z-index:-251637760;visibility:visible;mso-wrap-style:square;mso-wrap-distance-left:9pt;mso-wrap-distance-top:0;mso-wrap-distance-right:9pt;mso-wrap-distance-bottom:0;mso-position-horizontal:absolute;mso-position-horizontal-relative:text;mso-position-vertical:absolute;mso-position-vertical-relative:text;v-text-anchor:top" o:gfxdata="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" stroked="f">
+                <v:textbox style="mso-fit-shape-to-text:t" inset="0,0,0,0">
+                  <w:txbxContent>
+                    <w:p>
+                      <w:pPr>
+                        <w:pStyle w:val="Caption"/>
+                        <w:jc w:val="center"/>
+                        <w:rPr>
+                          <w:noProof/>
+                        </w:rPr>
+                      </w:pPr>
+                      <w:r>
+                        <w:t xml:space="preserve">Figure </w:t>
+                      </w:r>
+                      <w:fldSimple w:instr=" SEQ Figure \* ARABIC ">
+                        <w:r>
+                          <w:rPr>
+                            <w:noProof/>
+                          </w:rPr>
+                          <w:t>7</w:t>
+                        </w:r>
+                      </w:fldSimple>
+                      <w:r>
+                        <w:t>:The Voltage and Current Waveforms of MOSFET in Buck Converter</w:t>
+                      </w:r>
+                    </w:p>
+                  </w:txbxContent>
+                </v:textbox>
+                <w10:wrap type="tight"/>
+              </v:shape>
+            </w:pict>
+          </mc:Fallback>
+        </mc:AlternateContent>
+      </w:r>
+      <w:r>
+        <w:rPr>
+          <w:noProof/>
+          <w:lang w:eastAsia="tr-TR"/>
+        </w:rPr>
+        <w:drawing>
+          <wp:anchor distT="0" distB="0" distL="114300" distR="114300" simplePos="0" relativeHeight="251676672" behindDoc="1" locked="0" layoutInCell="1" allowOverlap="1">
+            <wp:simplePos x="0" y="0"/>
+            <wp:positionH relativeFrom="margin">
+              <wp:align>left</wp:align>
+            </wp:positionH>
+            <wp:positionV relativeFrom="paragraph">
+              <wp:posOffset>3847060</wp:posOffset>
+            </wp:positionV>
+            <wp:extent cx="5894961" cy="3789618"/>
+            <wp:effectExtent l="0" t="0" r="0" b="1905"/>
+            <wp:wrapTight wrapText="bothSides">
+              <wp:wrapPolygon edited="0">
+                <wp:start x="0" y="0"/>
+                <wp:lineTo x="0" y="21502"/>
+                <wp:lineTo x="21500" y="21502"/>
+                <wp:lineTo x="21500" y="0"/>
+                <wp:lineTo x="0" y="0"/>
+              </wp:wrapPolygon>
+            </wp:wrapTight>
+            <wp:docPr id="14" name="Picture 14"/>
+            <wp:cNvGraphicFramePr>
+              <a:graphicFrameLocks xmlns:a="http://schemas.openxmlformats.org/drawingml/2006/main" noChangeAspect="1"/>
+            </wp:cNvGraphicFramePr>
+            <a:graphic xmlns:a="http://schemas.openxmlformats.org/drawingml/2006/main">
+              <a:graphicData uri="http://schemas.openxmlformats.org/drawingml/2006/picture">
+                <pic:pic xmlns:pic="http://schemas.openxmlformats.org/drawingml/2006/picture">
+                  <pic:nvPicPr>
+                    <pic:cNvPr id="14" name="buck_converter_mosfet_at_startup.png"/>
+                    <pic:cNvPicPr/>
+                  </pic:nvPicPr>
+                  <pic:blipFill>
+                    <a:blip r:embed="rId11">
+                      <a:extLst>
+                        <a:ext uri="{28A0092B-C50C-407E-A947-70E740481C1C}">
+                          <a14:useLocalDpi xmlns:a14="http://schemas.microsoft.com/office/drawing/2010/main" val="0"/>
+                        </a:ext>
+                      </a:extLst>
+                    </a:blip>
+                    <a:stretch>
+                      <a:fillRect/>
+                    </a:stretch>
+                  </pic:blipFill>
+                  <pic:spPr>
+                    <a:xfrm>
+                      <a:off x="0" y="0"/>
+                      <a:ext cx="5894961" cy="3789618"/>
+                    </a:xfrm>
+                    <a:prstGeom prst="rect">
+                      <a:avLst/>
+                    </a:prstGeom>
+                  </pic:spPr>
+                </pic:pic>
+              </a:graphicData>
+            </a:graphic>
+            <wp14:sizeRelH relativeFrom="page">
+              <wp14:pctWidth>0</wp14:pctWidth>
+            </wp14:sizeRelH>
+            <wp14:sizeRelV relativeFrom="page">
+              <wp14:pctHeight>0</wp14:pctHeight>
+            </wp14:sizeRelV>
+          </wp:anchor>
+        </w:drawing>
+      </w:r>
+      <w:r>
+        <w:rPr>
+          <w:noProof/>
+        </w:rPr>
+        <mc:AlternateContent>
+          <mc:Choice Requires="wps">
+            <w:drawing>
+              <wp:anchor distT="0" distB="0" distL="114300" distR="114300" simplePos="0" relativeHeight="251675648" behindDoc="1" locked="0" layoutInCell="1" allowOverlap="1" wp14:anchorId="30C9F467" wp14:editId="4EB1E83C">
+                <wp:simplePos x="0" y="0"/>
+                <wp:positionH relativeFrom="column">
+                  <wp:posOffset>140457</wp:posOffset>
+                </wp:positionH>
+                <wp:positionV relativeFrom="paragraph">
+                  <wp:posOffset>3275627</wp:posOffset>
+                </wp:positionV>
+                <wp:extent cx="5760720" cy="635"/>
+                <wp:effectExtent l="0" t="0" r="0" b="0"/>
+                <wp:wrapTight wrapText="bothSides">
+                  <wp:wrapPolygon edited="0">
+                    <wp:start x="0" y="0"/>
+                    <wp:lineTo x="0" y="21600"/>
+                    <wp:lineTo x="21600" y="21600"/>
+                    <wp:lineTo x="21600" y="0"/>
+                  </wp:wrapPolygon>
+                </wp:wrapTight>
+                <wp:docPr id="13" name="Text Box 13"/>
+                <wp:cNvGraphicFramePr/>
+                <a:graphic xmlns:a="http://schemas.openxmlformats.org/drawingml/2006/main">
+                  <a:graphicData uri="http://schemas.microsoft.com/office/word/2010/wordprocessingShape">
+                    <wps:wsp>
+                      <wps:cNvSpPr txBox="1"/>
+                      <wps:spPr>
+                        <a:xfrm>
+                          <a:off x="0" y="0"/>
+                          <a:ext cx="5760720" cy="635"/>
+                        </a:xfrm>
+                        <a:prstGeom prst="rect">
+                          <a:avLst/>
+                        </a:prstGeom>
+                        <a:solidFill>
+                          <a:prstClr val="white"/>
+                        </a:solidFill>
+                        <a:ln>
+                          <a:noFill/>
+                        </a:ln>
+                      </wps:spPr>
+                      <wps:txbx>
+                        <w:txbxContent>
+                          <w:p>
+                            <w:pPr>
+                              <w:pStyle w:val="Caption"/>
+                              <w:jc w:val="center"/>
+                              <w:rPr>
+                                <w:noProof/>
+                              </w:rPr>
+                            </w:pPr>
+                            <w:r>
+                              <w:t>Figure 6: The Output Voltage and Current Waveforms of Buck Converter</w:t>
+                            </w:r>
+                          </w:p>
+                        </w:txbxContent>
+                      </wps:txbx>
+                      <wps:bodyPr rot="0" spcFirstLastPara="0" vertOverflow="overflow" horzOverflow="overflow" vert="horz" wrap="square" lIns="0" tIns="0" rIns="0" bIns="0" numCol="1" spcCol="0" rtlCol="0" fromWordArt="0" anchor="t" anchorCtr="0" forceAA="0" compatLnSpc="1">
+                        <a:prstTxWarp prst="textNoShape">
+                          <a:avLst/>
+                        </a:prstTxWarp>
+                        <a:spAutoFit/>
+                      </wps:bodyPr>
+                    </wps:wsp>
+                  </a:graphicData>
+                </a:graphic>
+              </wp:anchor>
+            </w:drawing>
+          </mc:Choice>
+          <mc:Fallback>
+            <w:pict>
+              <v:shape w14:anchorId="30C9F467" id="Text Box 13" o:spid="_x0000_s1032" type="#_x0000_t202" style="position:absolute;left:0;text-align:left;margin-left:11.05pt;margin-top:257.9pt;width:453.6pt;height:.05pt;z-index:-251640832;visibility:visible;mso-wrap-style:square;mso-wrap-distance-left:9pt;mso-wrap-distance-top:0;mso-wrap-distance-right:9pt;mso-wrap-distance-bottom:0;mso-position-horizontal:absolute;mso-position-horizontal-relative:text;mso-position-vertical:absolute;mso-position-vertical-relative:text;v-text-anchor:top" o:gfxdata="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" stroked="f">
+                <v:textbox style="mso-fit-shape-to-text:t" inset="0,0,0,0">
+                  <w:txbxContent>
+                    <w:p>
+                      <w:pPr>
+                        <w:pStyle w:val="Caption"/>
+                        <w:jc w:val="center"/>
+                        <w:rPr>
+                          <w:noProof/>
+                        </w:rPr>
+                      </w:pPr>
+                      <w:r>
+                        <w:t>Figure 6: The Output Voltage and Current Waveforms of Buck Converter</w:t>
+                      </w:r>
+                    </w:p>
+                  </w:txbxContent>
+                </v:textbox>
+                <w10:wrap type="tight"/>
+              </v:shape>
+            </w:pict>
+          </mc:Fallback>
+        </mc:AlternateContent>
+      </w:r>
+      <w:r>
+        <w:rPr>
+          <w:noProof/>
+          <w:lang w:eastAsia="tr-TR"/>
+        </w:rPr>
+        <w:drawing>
+          <wp:anchor distT="0" distB="0" distL="114300" distR="114300" simplePos="0" relativeHeight="251673600" behindDoc="1" locked="0" layoutInCell="1" allowOverlap="1">
+            <wp:simplePos x="0" y="0"/>
+            <wp:positionH relativeFrom="margin">
+              <wp:align>left</wp:align>
+            </wp:positionH>
+            <wp:positionV relativeFrom="paragraph">
+              <wp:posOffset>473</wp:posOffset>
+            </wp:positionV>
+            <wp:extent cx="5760720" cy="3251835"/>
+            <wp:effectExtent l="0" t="0" r="0" b="5715"/>
+            <wp:wrapTight wrapText="bothSides">
+              <wp:wrapPolygon edited="0">
+                <wp:start x="0" y="0"/>
+                <wp:lineTo x="0" y="21511"/>
+                <wp:lineTo x="21500" y="21511"/>
+                <wp:lineTo x="21500" y="0"/>
+                <wp:lineTo x="0" y="0"/>
+              </wp:wrapPolygon>
+            </wp:wrapTight>
+            <wp:docPr id="12" name="Picture 12"/>
+            <wp:cNvGraphicFramePr>
+              <a:graphicFrameLocks xmlns:a="http://schemas.openxmlformats.org/drawingml/2006/main" noChangeAspect="1"/>
+            </wp:cNvGraphicFramePr>
+            <a:graphic xmlns:a="http://schemas.openxmlformats.org/drawingml/2006/main">
+              <a:graphicData uri="http://schemas.openxmlformats.org/drawingml/2006/picture">
+                <pic:pic xmlns:pic="http://schemas.openxmlformats.org/drawingml/2006/picture">
+                  <pic:nvPicPr>
+                    <pic:cNvPr id="12" name="buck_converter_at_startup.png"/>
+                    <pic:cNvPicPr/>
+                  </pic:nvPicPr>
+                  <pic:blipFill>
+                    <a:blip r:embed="rId12">
+                      <a:extLst>
+                        <a:ext uri="{28A0092B-C50C-407E-A947-70E740481C1C}">
+                          <a14:useLocalDpi xmlns:a14="http://schemas.microsoft.com/office/drawing/2010/main" val="0"/>
+                        </a:ext>
+                      </a:extLst>
+                    </a:blip>
+                    <a:stretch>
+                      <a:fillRect/>
+                    </a:stretch>
+                  </pic:blipFill>
+                  <pic:spPr>
+                    <a:xfrm>
+                      <a:off x="0" y="0"/>
+                      <a:ext cx="5760720" cy="3251835"/>
+                    </a:xfrm>
+                    <a:prstGeom prst="rect">
+                      <a:avLst/>
+                    </a:prstGeom>
+                  </pic:spPr>
+                </pic:pic>
+              </a:graphicData>
+            </a:graphic>
+            <wp14:sizeRelH relativeFrom="page">
+              <wp14:pctWidth>0</wp14:pctWidth>
+            </wp14:sizeRelH>
+            <wp14:sizeRelV relativeFrom="page">
+              <wp14:pctHeight>0</wp14:pctHeight>
+            </wp14:sizeRelV>
+          </wp:anchor>
+        </w:drawing>
+      </w:r>
+      <w:r>
+        <w:t xml:space="preserve">The voltage and current waveforms of MOSFET at the start-up can be seen from Figure 7. </w:t>
+      </w:r>
+    </w:p>
+    <w:p>
+      <w:pPr>
+        <w:ind w:firstLine="708"/>
+        <w:jc w:val="both"/>
+      </w:pPr>
+      <w:r>
+        <w:t>As shown in Figure 7, the maximum blocking voltage of MOOSFET is about 210 Volts and the maximum value of current is 18 Amps for start-up.</w:t>
+      </w:r>
+    </w:p>
+    <w:p>
+      <w:pPr>
+        <w:ind w:firstLine="708"/>
+        <w:jc w:val="both"/>
+      </w:pPr>
+    </w:p>
+    <w:p>
+      <w:pPr>
+        <w:ind w:firstLine="708"/>
+        <w:jc w:val="both"/>
+      </w:pPr>
+      <w:r>
+        <w:rPr>
+          <w:noProof/>
+          <w:lang w:eastAsia="tr-TR"/>
+        </w:rPr>
+        <w:lastRenderedPageBreak/>
+        <w:drawing>
+          <wp:anchor distT="0" distB="0" distL="114300" distR="114300" simplePos="0" relativeHeight="251679744" behindDoc="1" locked="0" layoutInCell="1" allowOverlap="1">
+            <wp:simplePos x="0" y="0"/>
+            <wp:positionH relativeFrom="column">
+              <wp:posOffset>63014</wp:posOffset>
+            </wp:positionH>
+            <wp:positionV relativeFrom="paragraph">
+              <wp:posOffset>500988</wp:posOffset>
+            </wp:positionV>
+            <wp:extent cx="5760720" cy="3385820"/>
+            <wp:effectExtent l="0" t="0" r="0" b="5080"/>
+            <wp:wrapTight wrapText="bothSides">
+              <wp:wrapPolygon edited="0">
+                <wp:start x="0" y="0"/>
+                <wp:lineTo x="0" y="21511"/>
+                <wp:lineTo x="21500" y="21511"/>
+                <wp:lineTo x="21500" y="0"/>
+                <wp:lineTo x="0" y="0"/>
+              </wp:wrapPolygon>
+            </wp:wrapTight>
+            <wp:docPr id="16" name="Picture 16"/>
+            <wp:cNvGraphicFramePr>
+              <a:graphicFrameLocks xmlns:a="http://schemas.openxmlformats.org/drawingml/2006/main" noChangeAspect="1"/>
+            </wp:cNvGraphicFramePr>
+            <a:graphic xmlns:a="http://schemas.openxmlformats.org/drawingml/2006/main">
+              <a:graphicData uri="http://schemas.openxmlformats.org/drawingml/2006/picture">
+                <pic:pic xmlns:pic="http://schemas.openxmlformats.org/drawingml/2006/picture">
+                  <pic:nvPicPr>
+                    <pic:cNvPr id="16" name="buck_converter_diode_at_startup.png"/>
+                    <pic:cNvPicPr/>
+                  </pic:nvPicPr>
+                  <pic:blipFill>
+                    <a:blip r:embed="rId13">
+                      <a:extLst>
+                        <a:ext uri="{28A0092B-C50C-407E-A947-70E740481C1C}">
+                          <a14:useLocalDpi xmlns:a14="http://schemas.microsoft.com/office/drawing/2010/main" val="0"/>
+                        </a:ext>
+                      </a:extLst>
+                    </a:blip>
+                    <a:stretch>
+                      <a:fillRect/>
+                    </a:stretch>
+                  </pic:blipFill>
+                  <pic:spPr>
+                    <a:xfrm>
+                      <a:off x="0" y="0"/>
+                      <a:ext cx="5760720" cy="3385820"/>
+                    </a:xfrm>
+                    <a:prstGeom prst="rect">
+                      <a:avLst/>
+                    </a:prstGeom>
+                  </pic:spPr>
+                </pic:pic>
+              </a:graphicData>
+            </a:graphic>
+            <wp14:sizeRelH relativeFrom="page">
+              <wp14:pctWidth>0</wp14:pctWidth>
+            </wp14:sizeRelH>
+            <wp14:sizeRelV relativeFrom="page">
+              <wp14:pctHeight>0</wp14:pctHeight>
+            </wp14:sizeRelV>
+          </wp:anchor>
+        </w:drawing>
+      </w:r>
+      <w:r>
+        <w:t>The voltage and current waveform</w:t>
+      </w:r>
+      <w:r>
+        <w:t>s of free-wheeling diode in buck converter</w:t>
+      </w:r>
+      <w:r>
+        <w:t xml:space="preserve"> at the start-up </w:t>
+      </w:r>
+      <w:r>
+        <w:t>can be seen from Figure 8.</w:t>
+      </w:r>
+    </w:p>
+    <w:p>
+      <w:pPr>
+        <w:ind w:firstLine="708"/>
+        <w:jc w:val="both"/>
+      </w:pPr>
+    </w:p>
+    <w:p>
+      <w:pPr>
+        <w:jc w:val="both"/>
+      </w:pPr>
+      <w:r>
+        <w:tab/>
+        <w:t>As can be seen from Figure 8, the blocking voltage at the free-wheeling diode is about 210 Volts. And, the maximum forward current value is 18 Amps.</w:t>
+      </w:r>
+    </w:p>
+    <w:p>
+      <w:pPr>
+        <w:pStyle w:val="Heading2"/>
+        <w:numPr>
+          <w:ilvl w:val="0"/>
+          <w:numId w:val="1"/>
+        </w:numPr>
+      </w:pPr>
+      <w:r>
+        <w:t>Three Phase Diode Rectifier and Buck Converter</w:t>
+      </w:r>
+    </w:p>
+    <w:p/>
+    <w:p>
       <w:bookmarkStart w:id="0" w:name="_GoBack"/>
       <w:bookmarkEnd w:id="0"/>
     </w:p>
@@ -26,6 +2244,103 @@
     </w:sectPr>
   </w:body>
 </w:document>
+</file>
+
+<file path=word/numbering.xml><?xml version="1.0" encoding="utf-8"?>
+<w:numbering xmlns:wpc="http://schemas.microsoft.com/office/word/2010/wordprocessingCanvas" xmlns:cx="http://schemas.microsoft.com/office/drawing/2014/chartex" xmlns:cx1="http://schemas.microsoft.com/office/drawing/2015/9/8/chartex" xmlns:mc="http://schemas.openxmlformats.org/markup-compatibility/2006" xmlns:o="urn:schemas-microsoft-com:office:office" xmlns:r="http://schemas.openxmlformats.org/officeDocument/2006/relationships" xmlns:m="http://schemas.openxmlformats.org/officeDocument/2006/math" xmlns:v="urn:schemas-microsoft-com:vml" xmlns:wp14="http://schemas.microsoft.com/office/word/2010/wordprocessingDrawing" xmlns:wp="http://schemas.openxmlformats.org/drawingml/2006/wordprocessingDrawing" xmlns:w10="urn:schemas-microsoft-com:office:word" xmlns:w="http://schemas.openxmlformats.org/wordprocessingml/2006/main" xmlns:w14="http://schemas.microsoft.com/office/word/2010/wordml" xmlns:w15="http://schemas.microsoft.com/office/word/2012/wordml" xmlns:w16se="http://schemas.microsoft.com/office/word/2015/wordml/symex" xmlns:wpg="http://schemas.microsoft.com/office/word/2010/wordprocessingGroup" xmlns:wpi="http://schemas.microsoft.com/office/word/2010/wordprocessingInk" xmlns:wne="http://schemas.microsoft.com/office/word/2006/wordml" xmlns:wps="http://schemas.microsoft.com/office/word/2010/wordprocessingShape" mc:Ignorable="w14 w15 w16se wp14">
+  <w:abstractNum w:abstractNumId="0" w15:restartNumberingAfterBreak="0">
+    <w:nsid w:val="24114CB6"/>
+    <w:multiLevelType w:val="hybridMultilevel"/>
+    <w:tmpl w:val="B302DE4C"/>
+    <w:lvl w:ilvl="0" w:tplc="041F000F">
+      <w:start w:val="1"/>
+      <w:numFmt w:val="decimal"/>
+      <w:lvlText w:val="%1."/>
+      <w:lvlJc w:val="left"/>
+      <w:pPr>
+        <w:ind w:left="720" w:hanging="360"/>
+      </w:pPr>
+      <w:rPr>
+        <w:rFonts w:hint="default"/>
+      </w:rPr>
+    </w:lvl>
+    <w:lvl w:ilvl="1" w:tplc="041F0019" w:tentative="1">
+      <w:start w:val="1"/>
+      <w:numFmt w:val="lowerLetter"/>
+      <w:lvlText w:val="%2."/>
+      <w:lvlJc w:val="left"/>
+      <w:pPr>
+        <w:ind w:left="1440" w:hanging="360"/>
+      </w:pPr>
+    </w:lvl>
+    <w:lvl w:ilvl="2" w:tplc="041F001B" w:tentative="1">
+      <w:start w:val="1"/>
+      <w:numFmt w:val="lowerRoman"/>
+      <w:lvlText w:val="%3."/>
+      <w:lvlJc w:val="right"/>
+      <w:pPr>
+        <w:ind w:left="2160" w:hanging="180"/>
+      </w:pPr>
+    </w:lvl>
+    <w:lvl w:ilvl="3" w:tplc="041F000F" w:tentative="1">
+      <w:start w:val="1"/>
+      <w:numFmt w:val="decimal"/>
+      <w:lvlText w:val="%4."/>
+      <w:lvlJc w:val="left"/>
+      <w:pPr>
+        <w:ind w:left="2880" w:hanging="360"/>
+      </w:pPr>
+    </w:lvl>
+    <w:lvl w:ilvl="4" w:tplc="041F0019" w:tentative="1">
+      <w:start w:val="1"/>
+      <w:numFmt w:val="lowerLetter"/>
+      <w:lvlText w:val="%5."/>
+      <w:lvlJc w:val="left"/>
+      <w:pPr>
+        <w:ind w:left="3600" w:hanging="360"/>
+      </w:pPr>
+    </w:lvl>
+    <w:lvl w:ilvl="5" w:tplc="041F001B" w:tentative="1">
+      <w:start w:val="1"/>
+      <w:numFmt w:val="lowerRoman"/>
+      <w:lvlText w:val="%6."/>
+      <w:lvlJc w:val="right"/>
+      <w:pPr>
+        <w:ind w:left="4320" w:hanging="180"/>
+      </w:pPr>
+    </w:lvl>
+    <w:lvl w:ilvl="6" w:tplc="041F000F" w:tentative="1">
+      <w:start w:val="1"/>
+      <w:numFmt w:val="decimal"/>
+      <w:lvlText w:val="%7."/>
+      <w:lvlJc w:val="left"/>
+      <w:pPr>
+        <w:ind w:left="5040" w:hanging="360"/>
+      </w:pPr>
+    </w:lvl>
+    <w:lvl w:ilvl="7" w:tplc="041F0019" w:tentative="1">
+      <w:start w:val="1"/>
+      <w:numFmt w:val="lowerLetter"/>
+      <w:lvlText w:val="%8."/>
+      <w:lvlJc w:val="left"/>
+      <w:pPr>
+        <w:ind w:left="5760" w:hanging="360"/>
+      </w:pPr>
+    </w:lvl>
+    <w:lvl w:ilvl="8" w:tplc="041F001B" w:tentative="1">
+      <w:start w:val="1"/>
+      <w:numFmt w:val="lowerRoman"/>
+      <w:lvlText w:val="%9."/>
+      <w:lvlJc w:val="right"/>
+      <w:pPr>
+        <w:ind w:left="6480" w:hanging="180"/>
+      </w:pPr>
+    </w:lvl>
+  </w:abstractNum>
+  <w:num w:numId="1">
+    <w:abstractNumId w:val="0"/>
+  </w:num>
+</w:numbering>
 </file>
 
 <file path=word/styles.xml><?xml version="1.0" encoding="utf-8"?>
@@ -443,6 +2758,28 @@
       <w:szCs w:val="32"/>
     </w:rPr>
   </w:style>
+  <w:style w:type="paragraph" w:styleId="Heading2">
+    <w:name w:val="heading 2"/>
+    <w:basedOn w:val="Normal"/>
+    <w:next w:val="Normal"/>
+    <w:link w:val="Heading2Char"/>
+    <w:uiPriority w:val="9"/>
+    <w:unhideWhenUsed/>
+    <w:qFormat/>
+    <w:rsid w:val="00556B9A"/>
+    <w:pPr>
+      <w:keepNext/>
+      <w:keepLines/>
+      <w:spacing w:before="40" w:after="0"/>
+      <w:outlineLvl w:val="1"/>
+    </w:pPr>
+    <w:rPr>
+      <w:rFonts w:asciiTheme="majorHAnsi" w:eastAsiaTheme="majorEastAsia" w:hAnsiTheme="majorHAnsi" w:cstheme="majorBidi"/>
+      <w:color w:val="2E74B5" w:themeColor="accent1" w:themeShade="BF"/>
+      <w:sz w:val="26"/>
+      <w:szCs w:val="26"/>
+    </w:rPr>
+  </w:style>
   <w:style w:type="character" w:default="1" w:styleId="DefaultParagraphFont">
     <w:name w:val="Default Paragraph Font"/>
     <w:uiPriority w:val="1"/>
@@ -481,6 +2818,48 @@
       <w:color w:val="2E74B5" w:themeColor="accent1" w:themeShade="BF"/>
       <w:sz w:val="32"/>
       <w:szCs w:val="32"/>
+    </w:rPr>
+  </w:style>
+  <w:style w:type="character" w:customStyle="1" w:styleId="Heading2Char">
+    <w:name w:val="Heading 2 Char"/>
+    <w:basedOn w:val="DefaultParagraphFont"/>
+    <w:link w:val="Heading2"/>
+    <w:uiPriority w:val="9"/>
+    <w:rsid w:val="00556B9A"/>
+    <w:rPr>
+      <w:rFonts w:asciiTheme="majorHAnsi" w:eastAsiaTheme="majorEastAsia" w:hAnsiTheme="majorHAnsi" w:cstheme="majorBidi"/>
+      <w:color w:val="2E74B5" w:themeColor="accent1" w:themeShade="BF"/>
+      <w:sz w:val="26"/>
+      <w:szCs w:val="26"/>
+    </w:rPr>
+  </w:style>
+  <w:style w:type="paragraph" w:styleId="Caption">
+    <w:name w:val="caption"/>
+    <w:basedOn w:val="Normal"/>
+    <w:next w:val="Normal"/>
+    <w:uiPriority w:val="35"/>
+    <w:unhideWhenUsed/>
+    <w:qFormat/>
+    <w:rsid w:val="00742DB0"/>
+    <w:pPr>
+      <w:spacing w:after="200" w:line="240" w:lineRule="auto"/>
+    </w:pPr>
+    <w:rPr>
+      <w:i/>
+      <w:iCs/>
+      <w:color w:val="44546A" w:themeColor="text2"/>
+      <w:sz w:val="18"/>
+      <w:szCs w:val="18"/>
+    </w:rPr>
+  </w:style>
+  <w:style w:type="character" w:styleId="PlaceholderText">
+    <w:name w:val="Placeholder Text"/>
+    <w:basedOn w:val="DefaultParagraphFont"/>
+    <w:uiPriority w:val="99"/>
+    <w:semiHidden/>
+    <w:rsid w:val="00742DB0"/>
+    <w:rPr>
+      <w:color w:val="808080"/>
     </w:rPr>
   </w:style>
 </w:styles>
@@ -745,4 +3124,16 @@
     </a:ext>
   </a:extLst>
 </a:theme>
+</file>
+
+<file path=customXml/item1.xml><?xml version="1.0" encoding="utf-8"?>
+<b:Sources xmlns:b="http://schemas.openxmlformats.org/officeDocument/2006/bibliography" xmlns="http://schemas.openxmlformats.org/officeDocument/2006/bibliography" SelectedStyle="\APASixthEditionOfficeOnline.xsl" StyleName="APA" Version="6"/>
+</file>
+
+<file path=customXml/itemProps1.xml><?xml version="1.0" encoding="utf-8"?>
+<ds:datastoreItem xmlns:ds="http://schemas.openxmlformats.org/officeDocument/2006/customXml" ds:itemID="{CF6B6446-1D01-4DAE-8D7B-D9BF6B91EF8C}">
+  <ds:schemaRefs>
+    <ds:schemaRef ds:uri="http://schemas.openxmlformats.org/officeDocument/2006/bibliography"/>
+  </ds:schemaRefs>
+</ds:datastoreItem>
 </file>
</xml_diff>

<commit_message>
the simulations for selected topology are added to report
</commit_message>
<xml_diff>
--- a/Simulation Report/Zeynep/Simulation of Selected Topology.docx
+++ b/Simulation Report/Zeynep/Simulation of Selected Topology.docx
@@ -63,7 +63,7 @@
                     <pic:cNvPicPr/>
                   </pic:nvPicPr>
                   <pic:blipFill rotWithShape="1">
-                    <a:blip r:embed="rId6">
+                    <a:blip r:embed="rId8">
                       <a:extLst>
                         <a:ext uri="{28A0092B-C50C-407E-A947-70E740481C1C}">
                           <a14:useLocalDpi xmlns:a14="http://schemas.microsoft.com/office/drawing/2010/main" val="0"/>
@@ -105,14 +105,27 @@
       <w:r>
         <w:t xml:space="preserve">Figure </w:t>
       </w:r>
-      <w:fldSimple w:instr=" SEQ Figure \* ARABIC ">
-        <w:r>
-          <w:rPr>
-            <w:noProof/>
-          </w:rPr>
-          <w:t>1</w:t>
-        </w:r>
-      </w:fldSimple>
+      <w:r>
+        <w:fldChar w:fldCharType="begin"/>
+      </w:r>
+      <w:r>
+        <w:instrText xml:space="preserve"> SEQ Figure \* ARABIC </w:instrText>
+      </w:r>
+      <w:r>
+        <w:fldChar w:fldCharType="separate"/>
+      </w:r>
+      <w:r>
+        <w:rPr>
+          <w:noProof/>
+        </w:rPr>
+        <w:t>1</w:t>
+      </w:r>
+      <w:r>
+        <w:rPr>
+          <w:noProof/>
+        </w:rPr>
+        <w:fldChar w:fldCharType="end"/>
+      </w:r>
       <w:r>
         <w:t>: Circuit Schematic of Three Phase Diode Rectifier</w:t>
       </w:r>
@@ -213,13 +226,7 @@
         <w:rPr>
           <w:rFonts w:eastAsiaTheme="minorEastAsia"/>
         </w:rPr>
-        <w:t>.</w:t>
-      </w:r>
-      <w:r>
-        <w:rPr>
-          <w:rFonts w:eastAsiaTheme="minorEastAsia"/>
-        </w:rPr>
-        <w:t xml:space="preserve"> Also, the duty cycle of the buck converter must be between </w:t>
+        <w:t xml:space="preserve">. Also, the duty cycle of the buck converter must be between </w:t>
       </w:r>
       <m:oMath>
         <m:r>
@@ -427,19 +434,7 @@
             <w:rPr>
               <w:rFonts w:ascii="Cambria Math" w:hAnsi="Cambria Math"/>
             </w:rPr>
-            <m:t>×</m:t>
-          </m:r>
-          <m:r>
-            <w:rPr>
-              <w:rFonts w:ascii="Cambria Math" w:hAnsi="Cambria Math"/>
-            </w:rPr>
-            <m:t>0.8</m:t>
-          </m:r>
-          <m:r>
-            <w:rPr>
-              <w:rFonts w:ascii="Cambria Math" w:hAnsi="Cambria Math"/>
-            </w:rPr>
-            <m:t>×</m:t>
+            <m:t>×0.8×</m:t>
           </m:r>
           <m:sSub>
             <m:sSubPr>
@@ -573,6 +568,7 @@
       <w:r>
         <w:rPr>
           <w:noProof/>
+          <w:lang w:eastAsia="tr-TR"/>
         </w:rPr>
         <mc:AlternateContent>
           <mc:Choice Requires="wps">
@@ -630,14 +626,27 @@
                             <w:r>
                               <w:t xml:space="preserve">Figure </w:t>
                             </w:r>
-                            <w:fldSimple w:instr=" SEQ Figure \* ARABIC ">
-                              <w:r>
-                                <w:rPr>
-                                  <w:noProof/>
-                                </w:rPr>
-                                <w:t>2</w:t>
-                              </w:r>
-                            </w:fldSimple>
+                            <w:r>
+                              <w:fldChar w:fldCharType="begin"/>
+                            </w:r>
+                            <w:r>
+                              <w:instrText xml:space="preserve"> SEQ Figure \* ARABIC </w:instrText>
+                            </w:r>
+                            <w:r>
+                              <w:fldChar w:fldCharType="separate"/>
+                            </w:r>
+                            <w:r>
+                              <w:rPr>
+                                <w:noProof/>
+                              </w:rPr>
+                              <w:t>2</w:t>
+                            </w:r>
+                            <w:r>
+                              <w:rPr>
+                                <w:noProof/>
+                              </w:rPr>
+                              <w:fldChar w:fldCharType="end"/>
+                            </w:r>
                             <w:r>
                               <w:t>: The Input and Output Voltage Waveforms of 3-Phase Diode Rectifier</w:t>
                             </w:r>
@@ -676,14 +685,27 @@
                       <w:r>
                         <w:t xml:space="preserve">Figure </w:t>
                       </w:r>
-                      <w:fldSimple w:instr=" SEQ Figure \* ARABIC ">
-                        <w:r>
-                          <w:rPr>
-                            <w:noProof/>
-                          </w:rPr>
-                          <w:t>2</w:t>
-                        </w:r>
-                      </w:fldSimple>
+                      <w:r>
+                        <w:fldChar w:fldCharType="begin"/>
+                      </w:r>
+                      <w:r>
+                        <w:instrText xml:space="preserve"> SEQ Figure \* ARABIC </w:instrText>
+                      </w:r>
+                      <w:r>
+                        <w:fldChar w:fldCharType="separate"/>
+                      </w:r>
+                      <w:r>
+                        <w:rPr>
+                          <w:noProof/>
+                        </w:rPr>
+                        <w:t>2</w:t>
+                      </w:r>
+                      <w:r>
+                        <w:rPr>
+                          <w:noProof/>
+                        </w:rPr>
+                        <w:fldChar w:fldCharType="end"/>
+                      </w:r>
                       <w:r>
                         <w:t>: The Input and Output Voltage Waveforms of 3-Phase Diode Rectifier</w:t>
                       </w:r>
@@ -733,7 +755,7 @@
                     <pic:cNvPicPr/>
                   </pic:nvPicPr>
                   <pic:blipFill>
-                    <a:blip r:embed="rId7">
+                    <a:blip r:embed="rId9">
                       <a:extLst>
                         <a:ext uri="{28A0092B-C50C-407E-A947-70E740481C1C}">
                           <a14:useLocalDpi xmlns:a14="http://schemas.microsoft.com/office/drawing/2010/main" val="0"/>
@@ -819,7 +841,7 @@
                     <pic:cNvPicPr/>
                   </pic:nvPicPr>
                   <pic:blipFill>
-                    <a:blip r:embed="rId8">
+                    <a:blip r:embed="rId10">
                       <a:extLst>
                         <a:ext uri="{28A0092B-C50C-407E-A947-70E740481C1C}">
                           <a14:useLocalDpi xmlns:a14="http://schemas.microsoft.com/office/drawing/2010/main" val="0"/>
@@ -854,6 +876,7 @@
       <w:r>
         <w:rPr>
           <w:noProof/>
+          <w:lang w:eastAsia="tr-TR"/>
         </w:rPr>
         <mc:AlternateContent>
           <mc:Choice Requires="wps">
@@ -910,14 +933,27 @@
                             <w:r>
                               <w:t xml:space="preserve">Figure </w:t>
                             </w:r>
-                            <w:fldSimple w:instr=" SEQ Figure \* ARABIC ">
-                              <w:r>
-                                <w:rPr>
-                                  <w:noProof/>
-                                </w:rPr>
-                                <w:t>3</w:t>
-                              </w:r>
-                            </w:fldSimple>
+                            <w:r>
+                              <w:fldChar w:fldCharType="begin"/>
+                            </w:r>
+                            <w:r>
+                              <w:instrText xml:space="preserve"> SEQ Figure \* ARABIC </w:instrText>
+                            </w:r>
+                            <w:r>
+                              <w:fldChar w:fldCharType="separate"/>
+                            </w:r>
+                            <w:r>
+                              <w:rPr>
+                                <w:noProof/>
+                              </w:rPr>
+                              <w:t>3</w:t>
+                            </w:r>
+                            <w:r>
+                              <w:rPr>
+                                <w:noProof/>
+                              </w:rPr>
+                              <w:fldChar w:fldCharType="end"/>
+                            </w:r>
                             <w:r>
                               <w:t xml:space="preserve">: </w:t>
                             </w:r>
@@ -961,14 +997,27 @@
                       <w:r>
                         <w:t xml:space="preserve">Figure </w:t>
                       </w:r>
-                      <w:fldSimple w:instr=" SEQ Figure \* ARABIC ">
-                        <w:r>
-                          <w:rPr>
-                            <w:noProof/>
-                          </w:rPr>
-                          <w:t>3</w:t>
-                        </w:r>
-                      </w:fldSimple>
+                      <w:r>
+                        <w:fldChar w:fldCharType="begin"/>
+                      </w:r>
+                      <w:r>
+                        <w:instrText xml:space="preserve"> SEQ Figure \* ARABIC </w:instrText>
+                      </w:r>
+                      <w:r>
+                        <w:fldChar w:fldCharType="separate"/>
+                      </w:r>
+                      <w:r>
+                        <w:rPr>
+                          <w:noProof/>
+                        </w:rPr>
+                        <w:t>3</w:t>
+                      </w:r>
+                      <w:r>
+                        <w:rPr>
+                          <w:noProof/>
+                        </w:rPr>
+                        <w:fldChar w:fldCharType="end"/>
+                      </w:r>
                       <w:r>
                         <w:t xml:space="preserve">: </w:t>
                       </w:r>
@@ -994,31 +1043,7 @@
         <w:rPr>
           <w:rFonts w:eastAsiaTheme="minorEastAsia"/>
         </w:rPr>
-        <w:t xml:space="preserve">The output and input </w:t>
-      </w:r>
-      <w:r>
-        <w:rPr>
-          <w:rFonts w:eastAsiaTheme="minorEastAsia"/>
-        </w:rPr>
-        <w:t>current</w:t>
-      </w:r>
-      <w:r>
-        <w:rPr>
-          <w:rFonts w:eastAsiaTheme="minorEastAsia"/>
-        </w:rPr>
-        <w:t xml:space="preserve"> waveform of three phase diode rectifier for 90 Volts ph</w:t>
-      </w:r>
-      <w:r>
-        <w:rPr>
-          <w:rFonts w:eastAsiaTheme="minorEastAsia"/>
-        </w:rPr>
-        <w:t>ase voltage is given in Figure 3</w:t>
-      </w:r>
-      <w:r>
-        <w:rPr>
-          <w:rFonts w:eastAsiaTheme="minorEastAsia"/>
-        </w:rPr>
-        <w:t>.</w:t>
+        <w:t>The output and input current waveform of three phase diode rectifier for 90 Volts phase voltage is given in Figure 3.</w:t>
       </w:r>
     </w:p>
     <w:p>
@@ -1048,6 +1073,7 @@
       <w:r>
         <w:rPr>
           <w:noProof/>
+          <w:lang w:eastAsia="tr-TR"/>
         </w:rPr>
         <mc:AlternateContent>
           <mc:Choice Requires="wps">
@@ -1104,14 +1130,27 @@
                             <w:r>
                               <w:t xml:space="preserve">Figure </w:t>
                             </w:r>
-                            <w:fldSimple w:instr=" SEQ Figure \* ARABIC ">
-                              <w:r>
-                                <w:rPr>
-                                  <w:noProof/>
-                                </w:rPr>
-                                <w:t>4</w:t>
-                              </w:r>
-                            </w:fldSimple>
+                            <w:r>
+                              <w:fldChar w:fldCharType="begin"/>
+                            </w:r>
+                            <w:r>
+                              <w:instrText xml:space="preserve"> SEQ Figure \* ARABIC </w:instrText>
+                            </w:r>
+                            <w:r>
+                              <w:fldChar w:fldCharType="separate"/>
+                            </w:r>
+                            <w:r>
+                              <w:rPr>
+                                <w:noProof/>
+                              </w:rPr>
+                              <w:t>4</w:t>
+                            </w:r>
+                            <w:r>
+                              <w:rPr>
+                                <w:noProof/>
+                              </w:rPr>
+                              <w:fldChar w:fldCharType="end"/>
+                            </w:r>
                             <w:r>
                               <w:t>: Voltage and Current of Diode in 3-Phase Diode Rectifier</w:t>
                             </w:r>
@@ -1146,14 +1185,27 @@
                       <w:r>
                         <w:t xml:space="preserve">Figure </w:t>
                       </w:r>
-                      <w:fldSimple w:instr=" SEQ Figure \* ARABIC ">
-                        <w:r>
-                          <w:rPr>
-                            <w:noProof/>
-                          </w:rPr>
-                          <w:t>4</w:t>
-                        </w:r>
-                      </w:fldSimple>
+                      <w:r>
+                        <w:fldChar w:fldCharType="begin"/>
+                      </w:r>
+                      <w:r>
+                        <w:instrText xml:space="preserve"> SEQ Figure \* ARABIC </w:instrText>
+                      </w:r>
+                      <w:r>
+                        <w:fldChar w:fldCharType="separate"/>
+                      </w:r>
+                      <w:r>
+                        <w:rPr>
+                          <w:noProof/>
+                        </w:rPr>
+                        <w:t>4</w:t>
+                      </w:r>
+                      <w:r>
+                        <w:rPr>
+                          <w:noProof/>
+                        </w:rPr>
+                        <w:fldChar w:fldCharType="end"/>
+                      </w:r>
                       <w:r>
                         <w:t>: Voltage and Current of Diode in 3-Phase Diode Rectifier</w:t>
                       </w:r>
@@ -1204,7 +1256,7 @@
                     <pic:cNvPicPr/>
                   </pic:nvPicPr>
                   <pic:blipFill>
-                    <a:blip r:embed="rId9">
+                    <a:blip r:embed="rId11">
                       <a:extLst>
                         <a:ext uri="{28A0092B-C50C-407E-A947-70E740481C1C}">
                           <a14:useLocalDpi xmlns:a14="http://schemas.microsoft.com/office/drawing/2010/main" val="0"/>
@@ -1354,6 +1406,7 @@
       <w:r>
         <w:rPr>
           <w:noProof/>
+          <w:lang w:eastAsia="tr-TR"/>
         </w:rPr>
         <mc:AlternateContent>
           <mc:Choice Requires="wps">
@@ -1410,14 +1463,27 @@
                             <w:r>
                               <w:t xml:space="preserve">Figure </w:t>
                             </w:r>
-                            <w:fldSimple w:instr=" SEQ Figure \* ARABIC ">
-                              <w:r>
-                                <w:rPr>
-                                  <w:noProof/>
-                                </w:rPr>
-                                <w:t>5</w:t>
-                              </w:r>
-                            </w:fldSimple>
+                            <w:r>
+                              <w:fldChar w:fldCharType="begin"/>
+                            </w:r>
+                            <w:r>
+                              <w:instrText xml:space="preserve"> SEQ Figure \* ARABIC </w:instrText>
+                            </w:r>
+                            <w:r>
+                              <w:fldChar w:fldCharType="separate"/>
+                            </w:r>
+                            <w:r>
+                              <w:rPr>
+                                <w:noProof/>
+                              </w:rPr>
+                              <w:t>5</w:t>
+                            </w:r>
+                            <w:r>
+                              <w:rPr>
+                                <w:noProof/>
+                              </w:rPr>
+                              <w:fldChar w:fldCharType="end"/>
+                            </w:r>
                             <w:r>
                               <w:t>: Circuit Schematic of Buck Converter</w:t>
                             </w:r>
@@ -1452,14 +1518,27 @@
                       <w:r>
                         <w:t xml:space="preserve">Figure </w:t>
                       </w:r>
-                      <w:fldSimple w:instr=" SEQ Figure \* ARABIC ">
-                        <w:r>
-                          <w:rPr>
-                            <w:noProof/>
-                          </w:rPr>
-                          <w:t>5</w:t>
-                        </w:r>
-                      </w:fldSimple>
+                      <w:r>
+                        <w:fldChar w:fldCharType="begin"/>
+                      </w:r>
+                      <w:r>
+                        <w:instrText xml:space="preserve"> SEQ Figure \* ARABIC </w:instrText>
+                      </w:r>
+                      <w:r>
+                        <w:fldChar w:fldCharType="separate"/>
+                      </w:r>
+                      <w:r>
+                        <w:rPr>
+                          <w:noProof/>
+                        </w:rPr>
+                        <w:t>5</w:t>
+                      </w:r>
+                      <w:r>
+                        <w:rPr>
+                          <w:noProof/>
+                        </w:rPr>
+                        <w:fldChar w:fldCharType="end"/>
+                      </w:r>
                       <w:r>
                         <w:t>: Circuit Schematic of Buck Converter</w:t>
                       </w:r>
@@ -1509,7 +1588,7 @@
                     <pic:cNvPicPr/>
                   </pic:nvPicPr>
                   <pic:blipFill rotWithShape="1">
-                    <a:blip r:embed="rId10">
+                    <a:blip r:embed="rId12">
                       <a:extLst>
                         <a:ext uri="{28A0092B-C50C-407E-A947-70E740481C1C}">
                           <a14:useLocalDpi xmlns:a14="http://schemas.microsoft.com/office/drawing/2010/main" val="0"/>
@@ -1551,6 +1630,7 @@
       <w:r>
         <w:rPr>
           <w:noProof/>
+          <w:lang w:eastAsia="tr-TR"/>
         </w:rPr>
         <mc:AlternateContent>
           <mc:Choice Requires="wps">
@@ -1607,14 +1687,27 @@
                             <w:r>
                               <w:t xml:space="preserve">Figure </w:t>
                             </w:r>
-                            <w:fldSimple w:instr=" SEQ Figure \* ARABIC ">
-                              <w:r>
-                                <w:rPr>
-                                  <w:noProof/>
-                                </w:rPr>
-                                <w:t>6</w:t>
-                              </w:r>
-                            </w:fldSimple>
+                            <w:r>
+                              <w:fldChar w:fldCharType="begin"/>
+                            </w:r>
+                            <w:r>
+                              <w:instrText xml:space="preserve"> SEQ Figure \* ARABIC </w:instrText>
+                            </w:r>
+                            <w:r>
+                              <w:fldChar w:fldCharType="separate"/>
+                            </w:r>
+                            <w:r>
+                              <w:rPr>
+                                <w:noProof/>
+                              </w:rPr>
+                              <w:t>6</w:t>
+                            </w:r>
+                            <w:r>
+                              <w:rPr>
+                                <w:noProof/>
+                              </w:rPr>
+                              <w:fldChar w:fldCharType="end"/>
+                            </w:r>
                             <w:r>
                               <w:t>: The Circuit Schematic of Buck Converter</w:t>
                             </w:r>
@@ -1649,14 +1742,27 @@
                       <w:r>
                         <w:t xml:space="preserve">Figure </w:t>
                       </w:r>
-                      <w:fldSimple w:instr=" SEQ Figure \* ARABIC ">
-                        <w:r>
-                          <w:rPr>
-                            <w:noProof/>
-                          </w:rPr>
-                          <w:t>6</w:t>
-                        </w:r>
-                      </w:fldSimple>
+                      <w:r>
+                        <w:fldChar w:fldCharType="begin"/>
+                      </w:r>
+                      <w:r>
+                        <w:instrText xml:space="preserve"> SEQ Figure \* ARABIC </w:instrText>
+                      </w:r>
+                      <w:r>
+                        <w:fldChar w:fldCharType="separate"/>
+                      </w:r>
+                      <w:r>
+                        <w:rPr>
+                          <w:noProof/>
+                        </w:rPr>
+                        <w:t>6</w:t>
+                      </w:r>
+                      <w:r>
+                        <w:rPr>
+                          <w:noProof/>
+                        </w:rPr>
+                        <w:fldChar w:fldCharType="end"/>
+                      </w:r>
                       <w:r>
                         <w:t>: The Circuit Schematic of Buck Converter</w:t>
                       </w:r>
@@ -1741,6 +1847,7 @@
       <w:r>
         <w:rPr>
           <w:noProof/>
+          <w:lang w:eastAsia="tr-TR"/>
         </w:rPr>
         <w:lastRenderedPageBreak/>
         <mc:AlternateContent>
@@ -1798,14 +1905,27 @@
                             <w:r>
                               <w:t xml:space="preserve">Figure </w:t>
                             </w:r>
-                            <w:fldSimple w:instr=" SEQ Figure \* ARABIC ">
-                              <w:r>
-                                <w:rPr>
-                                  <w:noProof/>
-                                </w:rPr>
-                                <w:t>7</w:t>
-                              </w:r>
-                            </w:fldSimple>
+                            <w:r>
+                              <w:fldChar w:fldCharType="begin"/>
+                            </w:r>
+                            <w:r>
+                              <w:instrText xml:space="preserve"> SEQ Figure \* ARABIC </w:instrText>
+                            </w:r>
+                            <w:r>
+                              <w:fldChar w:fldCharType="separate"/>
+                            </w:r>
+                            <w:r>
+                              <w:rPr>
+                                <w:noProof/>
+                              </w:rPr>
+                              <w:t>7</w:t>
+                            </w:r>
+                            <w:r>
+                              <w:rPr>
+                                <w:noProof/>
+                              </w:rPr>
+                              <w:fldChar w:fldCharType="end"/>
+                            </w:r>
                             <w:r>
                               <w:t>:The Voltage and Current Waveforms of MOSFET in Buck Converter</w:t>
                             </w:r>
@@ -1840,14 +1960,27 @@
                       <w:r>
                         <w:t xml:space="preserve">Figure </w:t>
                       </w:r>
-                      <w:fldSimple w:instr=" SEQ Figure \* ARABIC ">
-                        <w:r>
-                          <w:rPr>
-                            <w:noProof/>
-                          </w:rPr>
-                          <w:t>7</w:t>
-                        </w:r>
-                      </w:fldSimple>
+                      <w:r>
+                        <w:fldChar w:fldCharType="begin"/>
+                      </w:r>
+                      <w:r>
+                        <w:instrText xml:space="preserve"> SEQ Figure \* ARABIC </w:instrText>
+                      </w:r>
+                      <w:r>
+                        <w:fldChar w:fldCharType="separate"/>
+                      </w:r>
+                      <w:r>
+                        <w:rPr>
+                          <w:noProof/>
+                        </w:rPr>
+                        <w:t>7</w:t>
+                      </w:r>
+                      <w:r>
+                        <w:rPr>
+                          <w:noProof/>
+                        </w:rPr>
+                        <w:fldChar w:fldCharType="end"/>
+                      </w:r>
                       <w:r>
                         <w:t>:The Voltage and Current Waveforms of MOSFET in Buck Converter</w:t>
                       </w:r>
@@ -1897,7 +2030,7 @@
                     <pic:cNvPicPr/>
                   </pic:nvPicPr>
                   <pic:blipFill>
-                    <a:blip r:embed="rId11">
+                    <a:blip r:embed="rId13">
                       <a:extLst>
                         <a:ext uri="{28A0092B-C50C-407E-A947-70E740481C1C}">
                           <a14:useLocalDpi xmlns:a14="http://schemas.microsoft.com/office/drawing/2010/main" val="0"/>
@@ -1932,6 +2065,7 @@
       <w:r>
         <w:rPr>
           <w:noProof/>
+          <w:lang w:eastAsia="tr-TR"/>
         </w:rPr>
         <mc:AlternateContent>
           <mc:Choice Requires="wps">
@@ -2065,7 +2199,7 @@
                     <pic:cNvPicPr/>
                   </pic:nvPicPr>
                   <pic:blipFill>
-                    <a:blip r:embed="rId12">
+                    <a:blip r:embed="rId14">
                       <a:extLst>
                         <a:ext uri="{28A0092B-C50C-407E-A947-70E740481C1C}">
                           <a14:useLocalDpi xmlns:a14="http://schemas.microsoft.com/office/drawing/2010/main" val="0"/>
@@ -2124,9 +2258,172 @@
       <w:r>
         <w:rPr>
           <w:noProof/>
+        </w:rPr>
+        <w:lastRenderedPageBreak/>
+        <mc:AlternateContent>
+          <mc:Choice Requires="wps">
+            <w:drawing>
+              <wp:anchor distT="0" distB="0" distL="114300" distR="114300" simplePos="0" relativeHeight="251681792" behindDoc="1" locked="0" layoutInCell="1" allowOverlap="1" wp14:anchorId="5D0525C8" wp14:editId="29874FDC">
+                <wp:simplePos x="0" y="0"/>
+                <wp:positionH relativeFrom="column">
+                  <wp:posOffset>62230</wp:posOffset>
+                </wp:positionH>
+                <wp:positionV relativeFrom="paragraph">
+                  <wp:posOffset>3938905</wp:posOffset>
+                </wp:positionV>
+                <wp:extent cx="5760720" cy="190500"/>
+                <wp:effectExtent l="0" t="0" r="0" b="0"/>
+                <wp:wrapTight wrapText="bothSides">
+                  <wp:wrapPolygon edited="0">
+                    <wp:start x="0" y="0"/>
+                    <wp:lineTo x="0" y="19440"/>
+                    <wp:lineTo x="21500" y="19440"/>
+                    <wp:lineTo x="21500" y="0"/>
+                    <wp:lineTo x="0" y="0"/>
+                  </wp:wrapPolygon>
+                </wp:wrapTight>
+                <wp:docPr id="8" name="Text Box 8"/>
+                <wp:cNvGraphicFramePr/>
+                <a:graphic xmlns:a="http://schemas.openxmlformats.org/drawingml/2006/main">
+                  <a:graphicData uri="http://schemas.microsoft.com/office/word/2010/wordprocessingShape">
+                    <wps:wsp>
+                      <wps:cNvSpPr txBox="1"/>
+                      <wps:spPr>
+                        <a:xfrm>
+                          <a:off x="0" y="0"/>
+                          <a:ext cx="5760720" cy="190500"/>
+                        </a:xfrm>
+                        <a:prstGeom prst="rect">
+                          <a:avLst/>
+                        </a:prstGeom>
+                        <a:solidFill>
+                          <a:prstClr val="white"/>
+                        </a:solidFill>
+                        <a:ln>
+                          <a:noFill/>
+                        </a:ln>
+                      </wps:spPr>
+                      <wps:txbx>
+                        <w:txbxContent>
+                          <w:p>
+                            <w:pPr>
+                              <w:pStyle w:val="Caption"/>
+                              <w:jc w:val="center"/>
+                              <w:rPr>
+                                <w:noProof/>
+                              </w:rPr>
+                            </w:pPr>
+                            <w:r>
+                              <w:t xml:space="preserve">Figure </w:t>
+                            </w:r>
+                            <w:r>
+                              <w:fldChar w:fldCharType="begin"/>
+                            </w:r>
+                            <w:r>
+                              <w:instrText xml:space="preserve"> SEQ Figure \* ARABIC </w:instrText>
+                            </w:r>
+                            <w:r>
+                              <w:fldChar w:fldCharType="separate"/>
+                            </w:r>
+                            <w:r>
+                              <w:rPr>
+                                <w:noProof/>
+                              </w:rPr>
+                              <w:t>8</w:t>
+                            </w:r>
+                            <w:r>
+                              <w:fldChar w:fldCharType="end"/>
+                            </w:r>
+                            <w:r>
+                              <w:t>:</w:t>
+                            </w:r>
+                            <w:r>
+                              <w:t>The Voltage</w:t>
+                            </w:r>
+                            <w:r>
+                              <w:t xml:space="preserve"> and Current Waveforms of Free-Wheeling Diode </w:t>
+                            </w:r>
+                            <w:r>
+                              <w:t>in Buck Converter</w:t>
+                            </w:r>
+                          </w:p>
+                        </w:txbxContent>
+                      </wps:txbx>
+                      <wps:bodyPr rot="0" spcFirstLastPara="0" vertOverflow="overflow" horzOverflow="overflow" vert="horz" wrap="square" lIns="0" tIns="0" rIns="0" bIns="0" numCol="1" spcCol="0" rtlCol="0" fromWordArt="0" anchor="t" anchorCtr="0" forceAA="0" compatLnSpc="1">
+                        <a:prstTxWarp prst="textNoShape">
+                          <a:avLst/>
+                        </a:prstTxWarp>
+                        <a:noAutofit/>
+                      </wps:bodyPr>
+                    </wps:wsp>
+                  </a:graphicData>
+                </a:graphic>
+                <wp14:sizeRelV relativeFrom="margin">
+                  <wp14:pctHeight>0</wp14:pctHeight>
+                </wp14:sizeRelV>
+              </wp:anchor>
+            </w:drawing>
+          </mc:Choice>
+          <mc:Fallback>
+            <w:pict>
+              <v:shape w14:anchorId="5D0525C8" id="Text Box 8" o:spid="_x0000_s1033" type="#_x0000_t202" style="position:absolute;left:0;text-align:left;margin-left:4.9pt;margin-top:310.15pt;width:453.6pt;height:15pt;z-index:-251634688;visibility:visible;mso-wrap-style:square;mso-height-percent:0;mso-wrap-distance-left:9pt;mso-wrap-distance-top:0;mso-wrap-distance-right:9pt;mso-wrap-distance-bottom:0;mso-position-horizontal:absolute;mso-position-horizontal-relative:text;mso-position-vertical:absolute;mso-position-vertical-relative:text;mso-height-percent:0;mso-height-relative:margin;v-text-anchor:top" o:gfxdata="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" stroked="f">
+                <v:textbox inset="0,0,0,0">
+                  <w:txbxContent>
+                    <w:p>
+                      <w:pPr>
+                        <w:pStyle w:val="Caption"/>
+                        <w:jc w:val="center"/>
+                        <w:rPr>
+                          <w:noProof/>
+                        </w:rPr>
+                      </w:pPr>
+                      <w:r>
+                        <w:t xml:space="preserve">Figure </w:t>
+                      </w:r>
+                      <w:r>
+                        <w:fldChar w:fldCharType="begin"/>
+                      </w:r>
+                      <w:r>
+                        <w:instrText xml:space="preserve"> SEQ Figure \* ARABIC </w:instrText>
+                      </w:r>
+                      <w:r>
+                        <w:fldChar w:fldCharType="separate"/>
+                      </w:r>
+                      <w:r>
+                        <w:rPr>
+                          <w:noProof/>
+                        </w:rPr>
+                        <w:t>8</w:t>
+                      </w:r>
+                      <w:r>
+                        <w:fldChar w:fldCharType="end"/>
+                      </w:r>
+                      <w:r>
+                        <w:t>:</w:t>
+                      </w:r>
+                      <w:r>
+                        <w:t>The Voltage</w:t>
+                      </w:r>
+                      <w:r>
+                        <w:t xml:space="preserve"> and Current Waveforms of Free-Wheeling Diode </w:t>
+                      </w:r>
+                      <w:r>
+                        <w:t>in Buck Converter</w:t>
+                      </w:r>
+                    </w:p>
+                  </w:txbxContent>
+                </v:textbox>
+                <w10:wrap type="tight"/>
+              </v:shape>
+            </w:pict>
+          </mc:Fallback>
+        </mc:AlternateContent>
+      </w:r>
+      <w:r>
+        <w:rPr>
+          <w:noProof/>
           <w:lang w:eastAsia="tr-TR"/>
         </w:rPr>
-        <w:lastRenderedPageBreak/>
         <w:drawing>
           <wp:anchor distT="0" distB="0" distL="114300" distR="114300" simplePos="0" relativeHeight="251679744" behindDoc="1" locked="0" layoutInCell="1" allowOverlap="1">
             <wp:simplePos x="0" y="0"/>
@@ -2159,7 +2456,7 @@
                     <pic:cNvPicPr/>
                   </pic:nvPicPr>
                   <pic:blipFill>
-                    <a:blip r:embed="rId13">
+                    <a:blip r:embed="rId15">
                       <a:extLst>
                         <a:ext uri="{28A0092B-C50C-407E-A947-70E740481C1C}">
                           <a14:useLocalDpi xmlns:a14="http://schemas.microsoft.com/office/drawing/2010/main" val="0"/>
@@ -2192,23 +2489,8 @@
         </w:drawing>
       </w:r>
       <w:r>
-        <w:t>The voltage and current waveform</w:t>
-      </w:r>
-      <w:r>
-        <w:t>s of free-wheeling diode in buck converter</w:t>
-      </w:r>
-      <w:r>
-        <w:t xml:space="preserve"> at the start-up </w:t>
-      </w:r>
-      <w:r>
-        <w:t>can be seen from Figure 8.</w:t>
-      </w:r>
-    </w:p>
-    <w:p>
-      <w:pPr>
-        <w:ind w:firstLine="708"/>
-        <w:jc w:val="both"/>
-      </w:pPr>
+        <w:t>The voltage and current waveforms of free-wheeling diode in buck converter at the start-up can be seen from Figure 8.</w:t>
+      </w:r>
     </w:p>
     <w:p>
       <w:pPr>
@@ -2231,10 +2513,2290 @@
         <w:t>Three Phase Diode Rectifier and Buck Converter</w:t>
       </w:r>
     </w:p>
+    <w:p>
+      <w:pPr>
+        <w:ind w:firstLine="360"/>
+      </w:pPr>
+      <w:r>
+        <w:rPr>
+          <w:noProof/>
+        </w:rPr>
+        <mc:AlternateContent>
+          <mc:Choice Requires="wps">
+            <w:drawing>
+              <wp:anchor distT="0" distB="0" distL="114300" distR="114300" simplePos="0" relativeHeight="251684864" behindDoc="1" locked="0" layoutInCell="1" allowOverlap="1" wp14:anchorId="096B78B3" wp14:editId="7B021C2D">
+                <wp:simplePos x="0" y="0"/>
+                <wp:positionH relativeFrom="column">
+                  <wp:posOffset>-57785</wp:posOffset>
+                </wp:positionH>
+                <wp:positionV relativeFrom="paragraph">
+                  <wp:posOffset>3714115</wp:posOffset>
+                </wp:positionV>
+                <wp:extent cx="5875655" cy="635"/>
+                <wp:effectExtent l="0" t="0" r="0" b="0"/>
+                <wp:wrapTight wrapText="bothSides">
+                  <wp:wrapPolygon edited="0">
+                    <wp:start x="0" y="0"/>
+                    <wp:lineTo x="0" y="21600"/>
+                    <wp:lineTo x="21600" y="21600"/>
+                    <wp:lineTo x="21600" y="0"/>
+                  </wp:wrapPolygon>
+                </wp:wrapTight>
+                <wp:docPr id="18" name="Text Box 18"/>
+                <wp:cNvGraphicFramePr/>
+                <a:graphic xmlns:a="http://schemas.openxmlformats.org/drawingml/2006/main">
+                  <a:graphicData uri="http://schemas.microsoft.com/office/word/2010/wordprocessingShape">
+                    <wps:wsp>
+                      <wps:cNvSpPr txBox="1"/>
+                      <wps:spPr>
+                        <a:xfrm>
+                          <a:off x="0" y="0"/>
+                          <a:ext cx="5875655" cy="635"/>
+                        </a:xfrm>
+                        <a:prstGeom prst="rect">
+                          <a:avLst/>
+                        </a:prstGeom>
+                        <a:solidFill>
+                          <a:prstClr val="white"/>
+                        </a:solidFill>
+                        <a:ln>
+                          <a:noFill/>
+                        </a:ln>
+                      </wps:spPr>
+                      <wps:txbx>
+                        <w:txbxContent>
+                          <w:p>
+                            <w:pPr>
+                              <w:pStyle w:val="Caption"/>
+                              <w:jc w:val="center"/>
+                              <w:rPr>
+                                <w:noProof/>
+                              </w:rPr>
+                            </w:pPr>
+                            <w:r>
+                              <w:t xml:space="preserve">Figure </w:t>
+                            </w:r>
+                            <w:r>
+                              <w:fldChar w:fldCharType="begin"/>
+                            </w:r>
+                            <w:r>
+                              <w:instrText xml:space="preserve"> SEQ Figure \* ARABIC </w:instrText>
+                            </w:r>
+                            <w:r>
+                              <w:fldChar w:fldCharType="separate"/>
+                            </w:r>
+                            <w:r>
+                              <w:rPr>
+                                <w:noProof/>
+                              </w:rPr>
+                              <w:t>9</w:t>
+                            </w:r>
+                            <w:r>
+                              <w:fldChar w:fldCharType="end"/>
+                            </w:r>
+                            <w:r>
+                              <w:t xml:space="preserve">: </w:t>
+                            </w:r>
+                            <w:r>
+                              <w:t xml:space="preserve">Circuit Schematic of </w:t>
+                            </w:r>
+                            <w:r>
+                              <w:t xml:space="preserve">3-Phase Diode Rectifier and </w:t>
+                            </w:r>
+                            <w:r>
+                              <w:t>Buck Converter</w:t>
+                            </w:r>
+                          </w:p>
+                        </w:txbxContent>
+                      </wps:txbx>
+                      <wps:bodyPr rot="0" spcFirstLastPara="0" vertOverflow="overflow" horzOverflow="overflow" vert="horz" wrap="square" lIns="0" tIns="0" rIns="0" bIns="0" numCol="1" spcCol="0" rtlCol="0" fromWordArt="0" anchor="t" anchorCtr="0" forceAA="0" compatLnSpc="1">
+                        <a:prstTxWarp prst="textNoShape">
+                          <a:avLst/>
+                        </a:prstTxWarp>
+                        <a:spAutoFit/>
+                      </wps:bodyPr>
+                    </wps:wsp>
+                  </a:graphicData>
+                </a:graphic>
+              </wp:anchor>
+            </w:drawing>
+          </mc:Choice>
+          <mc:Fallback>
+            <w:pict>
+              <v:shape w14:anchorId="096B78B3" id="Text Box 18" o:spid="_x0000_s1034" type="#_x0000_t202" style="position:absolute;left:0;text-align:left;margin-left:-4.55pt;margin-top:292.45pt;width:462.65pt;height:.05pt;z-index:-251631616;visibility:visible;mso-wrap-style:square;mso-wrap-distance-left:9pt;mso-wrap-distance-top:0;mso-wrap-distance-right:9pt;mso-wrap-distance-bottom:0;mso-position-horizontal:absolute;mso-position-horizontal-relative:text;mso-position-vertical:absolute;mso-position-vertical-relative:text;v-text-anchor:top" o:gfxdata="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" stroked="f">
+                <v:textbox style="mso-fit-shape-to-text:t" inset="0,0,0,0">
+                  <w:txbxContent>
+                    <w:p>
+                      <w:pPr>
+                        <w:pStyle w:val="Caption"/>
+                        <w:jc w:val="center"/>
+                        <w:rPr>
+                          <w:noProof/>
+                        </w:rPr>
+                      </w:pPr>
+                      <w:r>
+                        <w:t xml:space="preserve">Figure </w:t>
+                      </w:r>
+                      <w:r>
+                        <w:fldChar w:fldCharType="begin"/>
+                      </w:r>
+                      <w:r>
+                        <w:instrText xml:space="preserve"> SEQ Figure \* ARABIC </w:instrText>
+                      </w:r>
+                      <w:r>
+                        <w:fldChar w:fldCharType="separate"/>
+                      </w:r>
+                      <w:r>
+                        <w:rPr>
+                          <w:noProof/>
+                        </w:rPr>
+                        <w:t>9</w:t>
+                      </w:r>
+                      <w:r>
+                        <w:fldChar w:fldCharType="end"/>
+                      </w:r>
+                      <w:r>
+                        <w:t xml:space="preserve">: </w:t>
+                      </w:r>
+                      <w:r>
+                        <w:t xml:space="preserve">Circuit Schematic of </w:t>
+                      </w:r>
+                      <w:r>
+                        <w:t xml:space="preserve">3-Phase Diode Rectifier and </w:t>
+                      </w:r>
+                      <w:r>
+                        <w:t>Buck Converter</w:t>
+                      </w:r>
+                    </w:p>
+                  </w:txbxContent>
+                </v:textbox>
+                <w10:wrap type="tight"/>
+              </v:shape>
+            </w:pict>
+          </mc:Fallback>
+        </mc:AlternateContent>
+      </w:r>
+      <w:r>
+        <w:rPr>
+          <w:noProof/>
+          <w:lang w:eastAsia="tr-TR"/>
+        </w:rPr>
+        <w:drawing>
+          <wp:anchor distT="0" distB="0" distL="114300" distR="114300" simplePos="0" relativeHeight="251682816" behindDoc="1" locked="0" layoutInCell="1" allowOverlap="1">
+            <wp:simplePos x="0" y="0"/>
+            <wp:positionH relativeFrom="margin">
+              <wp:align>center</wp:align>
+            </wp:positionH>
+            <wp:positionV relativeFrom="paragraph">
+              <wp:posOffset>487680</wp:posOffset>
+            </wp:positionV>
+            <wp:extent cx="5875655" cy="3214370"/>
+            <wp:effectExtent l="0" t="0" r="0" b="5080"/>
+            <wp:wrapTight wrapText="bothSides">
+              <wp:wrapPolygon edited="0">
+                <wp:start x="0" y="0"/>
+                <wp:lineTo x="0" y="21506"/>
+                <wp:lineTo x="21500" y="21506"/>
+                <wp:lineTo x="21500" y="0"/>
+                <wp:lineTo x="0" y="0"/>
+              </wp:wrapPolygon>
+            </wp:wrapTight>
+            <wp:docPr id="17" name="Picture 17"/>
+            <wp:cNvGraphicFramePr>
+              <a:graphicFrameLocks xmlns:a="http://schemas.openxmlformats.org/drawingml/2006/main" noChangeAspect="1"/>
+            </wp:cNvGraphicFramePr>
+            <a:graphic xmlns:a="http://schemas.openxmlformats.org/drawingml/2006/main">
+              <a:graphicData uri="http://schemas.openxmlformats.org/drawingml/2006/picture">
+                <pic:pic xmlns:pic="http://schemas.openxmlformats.org/drawingml/2006/picture">
+                  <pic:nvPicPr>
+                    <pic:cNvPr id="17" name="schematic_of_ total_system.PNG"/>
+                    <pic:cNvPicPr/>
+                  </pic:nvPicPr>
+                  <pic:blipFill rotWithShape="1">
+                    <a:blip r:embed="rId16">
+                      <a:extLst>
+                        <a:ext uri="{28A0092B-C50C-407E-A947-70E740481C1C}">
+                          <a14:useLocalDpi xmlns:a14="http://schemas.microsoft.com/office/drawing/2010/main" val="0"/>
+                        </a:ext>
+                      </a:extLst>
+                    </a:blip>
+                    <a:srcRect l="1157" r="959"/>
+                    <a:stretch/>
+                  </pic:blipFill>
+                  <pic:spPr bwMode="auto">
+                    <a:xfrm>
+                      <a:off x="0" y="0"/>
+                      <a:ext cx="5875655" cy="3214370"/>
+                    </a:xfrm>
+                    <a:prstGeom prst="rect">
+                      <a:avLst/>
+                    </a:prstGeom>
+                    <a:ln>
+                      <a:noFill/>
+                    </a:ln>
+                    <a:extLst>
+                      <a:ext uri="{53640926-AAD7-44D8-BBD7-CCE9431645EC}">
+                        <a14:shadowObscured xmlns:a14="http://schemas.microsoft.com/office/drawing/2010/main"/>
+                      </a:ext>
+                    </a:extLst>
+                  </pic:spPr>
+                </pic:pic>
+              </a:graphicData>
+            </a:graphic>
+            <wp14:sizeRelH relativeFrom="page">
+              <wp14:pctWidth>0</wp14:pctWidth>
+            </wp14:sizeRelH>
+            <wp14:sizeRelV relativeFrom="page">
+              <wp14:pctHeight>0</wp14:pctHeight>
+            </wp14:sizeRelV>
+          </wp:anchor>
+        </w:drawing>
+      </w:r>
+      <w:r>
+        <w:t>The circuit schematic of the three phase diode rectifier and buck converter model is given in Figure 9.</w:t>
+      </w:r>
+    </w:p>
+    <w:p>
+      <w:pPr>
+        <w:ind w:firstLine="360"/>
+      </w:pPr>
+      <w:r>
+        <w:lastRenderedPageBreak/>
+        <w:t>The rectifier diodes and free-wheeling diode are chosen ideal. Also, DC motor p</w:t>
+      </w:r>
+      <w:r>
+        <w:t xml:space="preserve">arameters are given in Figure 10. </w:t>
+      </w:r>
+      <w:r>
+        <w:t xml:space="preserve">Also, we added </w:t>
+      </w:r>
+      <m:oMath>
+        <m:sSup>
+          <m:sSupPr>
+            <m:ctrlPr>
+              <w:rPr>
+                <w:rFonts w:ascii="Cambria Math" w:hAnsi="Cambria Math"/>
+                <w:i/>
+              </w:rPr>
+            </m:ctrlPr>
+          </m:sSupPr>
+          <m:e>
+            <m:r>
+              <w:rPr>
+                <w:rFonts w:ascii="Cambria Math" w:hAnsi="Cambria Math"/>
+              </w:rPr>
+              <m:t>10</m:t>
+            </m:r>
+          </m:e>
+          <m:sup>
+            <m:r>
+              <w:rPr>
+                <w:rFonts w:ascii="Cambria Math" w:hAnsi="Cambria Math"/>
+              </w:rPr>
+              <m:t>-4</m:t>
+            </m:r>
+          </m:sup>
+        </m:sSup>
+      </m:oMath>
+      <w:r>
+        <w:rPr>
+          <w:rFonts w:eastAsiaTheme="minorEastAsia"/>
+        </w:rPr>
+        <w:t xml:space="preserve"> Farad capacitance at the load of the rectifier in order to decrease output voltage ripple.</w:t>
+      </w:r>
+    </w:p>
+    <w:p>
+      <w:r>
+        <w:rPr>
+          <w:noProof/>
+          <w:lang w:eastAsia="tr-TR"/>
+        </w:rPr>
+        <w:drawing>
+          <wp:anchor distT="0" distB="0" distL="114300" distR="114300" simplePos="0" relativeHeight="251685888" behindDoc="1" locked="0" layoutInCell="1" allowOverlap="1">
+            <wp:simplePos x="0" y="0"/>
+            <wp:positionH relativeFrom="column">
+              <wp:posOffset>1167130</wp:posOffset>
+            </wp:positionH>
+            <wp:positionV relativeFrom="paragraph">
+              <wp:posOffset>8255</wp:posOffset>
+            </wp:positionV>
+            <wp:extent cx="3638550" cy="3249930"/>
+            <wp:effectExtent l="0" t="0" r="0" b="7620"/>
+            <wp:wrapTight wrapText="bothSides">
+              <wp:wrapPolygon edited="0">
+                <wp:start x="0" y="0"/>
+                <wp:lineTo x="0" y="21524"/>
+                <wp:lineTo x="21487" y="21524"/>
+                <wp:lineTo x="21487" y="0"/>
+                <wp:lineTo x="0" y="0"/>
+              </wp:wrapPolygon>
+            </wp:wrapTight>
+            <wp:docPr id="19" name="Picture 19"/>
+            <wp:cNvGraphicFramePr>
+              <a:graphicFrameLocks xmlns:a="http://schemas.openxmlformats.org/drawingml/2006/main" noChangeAspect="1"/>
+            </wp:cNvGraphicFramePr>
+            <a:graphic xmlns:a="http://schemas.openxmlformats.org/drawingml/2006/main">
+              <a:graphicData uri="http://schemas.openxmlformats.org/drawingml/2006/picture">
+                <pic:pic xmlns:pic="http://schemas.openxmlformats.org/drawingml/2006/picture">
+                  <pic:nvPicPr>
+                    <pic:cNvPr id="19" name="motor_parameter.PNG"/>
+                    <pic:cNvPicPr/>
+                  </pic:nvPicPr>
+                  <pic:blipFill>
+                    <a:blip r:embed="rId17">
+                      <a:extLst>
+                        <a:ext uri="{28A0092B-C50C-407E-A947-70E740481C1C}">
+                          <a14:useLocalDpi xmlns:a14="http://schemas.microsoft.com/office/drawing/2010/main" val="0"/>
+                        </a:ext>
+                      </a:extLst>
+                    </a:blip>
+                    <a:stretch>
+                      <a:fillRect/>
+                    </a:stretch>
+                  </pic:blipFill>
+                  <pic:spPr>
+                    <a:xfrm>
+                      <a:off x="0" y="0"/>
+                      <a:ext cx="3638550" cy="3249930"/>
+                    </a:xfrm>
+                    <a:prstGeom prst="rect">
+                      <a:avLst/>
+                    </a:prstGeom>
+                  </pic:spPr>
+                </pic:pic>
+              </a:graphicData>
+            </a:graphic>
+            <wp14:sizeRelH relativeFrom="page">
+              <wp14:pctWidth>0</wp14:pctWidth>
+            </wp14:sizeRelH>
+            <wp14:sizeRelV relativeFrom="page">
+              <wp14:pctHeight>0</wp14:pctHeight>
+            </wp14:sizeRelV>
+          </wp:anchor>
+        </w:drawing>
+      </w:r>
+    </w:p>
     <w:p/>
-    <w:p>
+    <w:p/>
+    <w:p/>
+    <w:p/>
+    <w:p/>
+    <w:p/>
+    <w:p/>
+    <w:p/>
+    <w:p/>
+    <w:p/>
+    <w:p/>
+    <w:p>
+      <w:r>
+        <w:rPr>
+          <w:noProof/>
+        </w:rPr>
+        <mc:AlternateContent>
+          <mc:Choice Requires="wps">
+            <w:drawing>
+              <wp:anchor distT="0" distB="0" distL="114300" distR="114300" simplePos="0" relativeHeight="251687936" behindDoc="1" locked="0" layoutInCell="1" allowOverlap="1" wp14:anchorId="78B4175D" wp14:editId="2FF14AD7">
+                <wp:simplePos x="0" y="0"/>
+                <wp:positionH relativeFrom="margin">
+                  <wp:align>center</wp:align>
+                </wp:positionH>
+                <wp:positionV relativeFrom="paragraph">
+                  <wp:posOffset>12065</wp:posOffset>
+                </wp:positionV>
+                <wp:extent cx="3638550" cy="635"/>
+                <wp:effectExtent l="0" t="0" r="0" b="0"/>
+                <wp:wrapTight wrapText="bothSides">
+                  <wp:wrapPolygon edited="0">
+                    <wp:start x="0" y="0"/>
+                    <wp:lineTo x="0" y="20057"/>
+                    <wp:lineTo x="21487" y="20057"/>
+                    <wp:lineTo x="21487" y="0"/>
+                    <wp:lineTo x="0" y="0"/>
+                  </wp:wrapPolygon>
+                </wp:wrapTight>
+                <wp:docPr id="20" name="Text Box 20"/>
+                <wp:cNvGraphicFramePr/>
+                <a:graphic xmlns:a="http://schemas.openxmlformats.org/drawingml/2006/main">
+                  <a:graphicData uri="http://schemas.microsoft.com/office/word/2010/wordprocessingShape">
+                    <wps:wsp>
+                      <wps:cNvSpPr txBox="1"/>
+                      <wps:spPr>
+                        <a:xfrm>
+                          <a:off x="0" y="0"/>
+                          <a:ext cx="3638550" cy="635"/>
+                        </a:xfrm>
+                        <a:prstGeom prst="rect">
+                          <a:avLst/>
+                        </a:prstGeom>
+                        <a:solidFill>
+                          <a:prstClr val="white"/>
+                        </a:solidFill>
+                        <a:ln>
+                          <a:noFill/>
+                        </a:ln>
+                      </wps:spPr>
+                      <wps:txbx>
+                        <w:txbxContent>
+                          <w:p>
+                            <w:pPr>
+                              <w:pStyle w:val="Caption"/>
+                              <w:jc w:val="center"/>
+                              <w:rPr>
+                                <w:noProof/>
+                              </w:rPr>
+                            </w:pPr>
+                            <w:r>
+                              <w:t xml:space="preserve">Figure </w:t>
+                            </w:r>
+                            <w:r>
+                              <w:fldChar w:fldCharType="begin"/>
+                            </w:r>
+                            <w:r>
+                              <w:instrText xml:space="preserve"> SEQ Figure \* ARABIC </w:instrText>
+                            </w:r>
+                            <w:r>
+                              <w:fldChar w:fldCharType="separate"/>
+                            </w:r>
+                            <w:r>
+                              <w:rPr>
+                                <w:noProof/>
+                              </w:rPr>
+                              <w:t>10</w:t>
+                            </w:r>
+                            <w:r>
+                              <w:fldChar w:fldCharType="end"/>
+                            </w:r>
+                            <w:r>
+                              <w:t>: The Motor Parameters</w:t>
+                            </w:r>
+                          </w:p>
+                        </w:txbxContent>
+                      </wps:txbx>
+                      <wps:bodyPr rot="0" spcFirstLastPara="0" vertOverflow="overflow" horzOverflow="overflow" vert="horz" wrap="square" lIns="0" tIns="0" rIns="0" bIns="0" numCol="1" spcCol="0" rtlCol="0" fromWordArt="0" anchor="t" anchorCtr="0" forceAA="0" compatLnSpc="1">
+                        <a:prstTxWarp prst="textNoShape">
+                          <a:avLst/>
+                        </a:prstTxWarp>
+                        <a:spAutoFit/>
+                      </wps:bodyPr>
+                    </wps:wsp>
+                  </a:graphicData>
+                </a:graphic>
+              </wp:anchor>
+            </w:drawing>
+          </mc:Choice>
+          <mc:Fallback>
+            <w:pict>
+              <v:shape w14:anchorId="78B4175D" id="Text Box 20" o:spid="_x0000_s1035" type="#_x0000_t202" style="position:absolute;margin-left:0;margin-top:.95pt;width:286.5pt;height:.05pt;z-index:-251628544;visibility:visible;mso-wrap-style:square;mso-wrap-distance-left:9pt;mso-wrap-distance-top:0;mso-wrap-distance-right:9pt;mso-wrap-distance-bottom:0;mso-position-horizontal:center;mso-position-horizontal-relative:margin;mso-position-vertical:absolute;mso-position-vertical-relative:text;v-text-anchor:top" o:gfxdata="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" stroked="f">
+                <v:textbox style="mso-fit-shape-to-text:t" inset="0,0,0,0">
+                  <w:txbxContent>
+                    <w:p>
+                      <w:pPr>
+                        <w:pStyle w:val="Caption"/>
+                        <w:jc w:val="center"/>
+                        <w:rPr>
+                          <w:noProof/>
+                        </w:rPr>
+                      </w:pPr>
+                      <w:r>
+                        <w:t xml:space="preserve">Figure </w:t>
+                      </w:r>
+                      <w:r>
+                        <w:fldChar w:fldCharType="begin"/>
+                      </w:r>
+                      <w:r>
+                        <w:instrText xml:space="preserve"> SEQ Figure \* ARABIC </w:instrText>
+                      </w:r>
+                      <w:r>
+                        <w:fldChar w:fldCharType="separate"/>
+                      </w:r>
+                      <w:r>
+                        <w:rPr>
+                          <w:noProof/>
+                        </w:rPr>
+                        <w:t>10</w:t>
+                      </w:r>
+                      <w:r>
+                        <w:fldChar w:fldCharType="end"/>
+                      </w:r>
+                      <w:r>
+                        <w:t>: The Motor Parameters</w:t>
+                      </w:r>
+                    </w:p>
+                  </w:txbxContent>
+                </v:textbox>
+                <w10:wrap type="tight" anchorx="margin"/>
+              </v:shape>
+            </w:pict>
+          </mc:Fallback>
+        </mc:AlternateContent>
+      </w:r>
+    </w:p>
+    <w:p>
+      <w:pPr>
+        <w:jc w:val="both"/>
+      </w:pPr>
+      <w:r>
+        <w:tab/>
+        <w:t>For the each components, the maximum and minimum value of voltage and current at the start-up are observed and the mean values are calculated by Simulink blocks as can be seen from Figure 9. According to these values, the selection of components is decided.</w:t>
+      </w:r>
+    </w:p>
+    <w:p>
+      <w:pPr>
+        <w:jc w:val="both"/>
+      </w:pPr>
+      <w:r>
+        <w:rPr>
+          <w:noProof/>
+          <w:lang w:eastAsia="tr-TR"/>
+        </w:rPr>
+        <w:drawing>
+          <wp:anchor distT="0" distB="0" distL="114300" distR="114300" simplePos="0" relativeHeight="251695104" behindDoc="1" locked="0" layoutInCell="1" allowOverlap="1">
+            <wp:simplePos x="0" y="0"/>
+            <wp:positionH relativeFrom="margin">
+              <wp:posOffset>567055</wp:posOffset>
+            </wp:positionH>
+            <wp:positionV relativeFrom="paragraph">
+              <wp:posOffset>249555</wp:posOffset>
+            </wp:positionV>
+            <wp:extent cx="4810125" cy="3308350"/>
+            <wp:effectExtent l="0" t="0" r="9525" b="6350"/>
+            <wp:wrapTight wrapText="bothSides">
+              <wp:wrapPolygon edited="0">
+                <wp:start x="0" y="0"/>
+                <wp:lineTo x="0" y="21517"/>
+                <wp:lineTo x="21557" y="21517"/>
+                <wp:lineTo x="21557" y="0"/>
+                <wp:lineTo x="0" y="0"/>
+              </wp:wrapPolygon>
+            </wp:wrapTight>
+            <wp:docPr id="26" name="Picture 26"/>
+            <wp:cNvGraphicFramePr>
+              <a:graphicFrameLocks xmlns:a="http://schemas.openxmlformats.org/drawingml/2006/main" noChangeAspect="1"/>
+            </wp:cNvGraphicFramePr>
+            <a:graphic xmlns:a="http://schemas.openxmlformats.org/drawingml/2006/main">
+              <a:graphicData uri="http://schemas.openxmlformats.org/drawingml/2006/picture">
+                <pic:pic xmlns:pic="http://schemas.openxmlformats.org/drawingml/2006/picture">
+                  <pic:nvPicPr>
+                    <pic:cNvPr id="26" name="rectifier_diode_waveforms_d=0.1.png"/>
+                    <pic:cNvPicPr/>
+                  </pic:nvPicPr>
+                  <pic:blipFill>
+                    <a:blip r:embed="rId18">
+                      <a:extLst>
+                        <a:ext uri="{28A0092B-C50C-407E-A947-70E740481C1C}">
+                          <a14:useLocalDpi xmlns:a14="http://schemas.microsoft.com/office/drawing/2010/main" val="0"/>
+                        </a:ext>
+                      </a:extLst>
+                    </a:blip>
+                    <a:stretch>
+                      <a:fillRect/>
+                    </a:stretch>
+                  </pic:blipFill>
+                  <pic:spPr>
+                    <a:xfrm>
+                      <a:off x="0" y="0"/>
+                      <a:ext cx="4810125" cy="3308350"/>
+                    </a:xfrm>
+                    <a:prstGeom prst="rect">
+                      <a:avLst/>
+                    </a:prstGeom>
+                  </pic:spPr>
+                </pic:pic>
+              </a:graphicData>
+            </a:graphic>
+            <wp14:sizeRelH relativeFrom="page">
+              <wp14:pctWidth>0</wp14:pctWidth>
+            </wp14:sizeRelH>
+            <wp14:sizeRelV relativeFrom="page">
+              <wp14:pctHeight>0</wp14:pctHeight>
+            </wp14:sizeRelV>
+          </wp:anchor>
+        </w:drawing>
+      </w:r>
+      <w:r>
+        <w:rPr>
+          <w:noProof/>
+        </w:rPr>
+        <mc:AlternateContent>
+          <mc:Choice Requires="wps">
+            <w:drawing>
+              <wp:anchor distT="0" distB="0" distL="114300" distR="114300" simplePos="0" relativeHeight="251691008" behindDoc="1" locked="0" layoutInCell="1" allowOverlap="1" wp14:anchorId="0C25BE46" wp14:editId="1F014C30">
+                <wp:simplePos x="0" y="0"/>
+                <wp:positionH relativeFrom="margin">
+                  <wp:align>left</wp:align>
+                </wp:positionH>
+                <wp:positionV relativeFrom="paragraph">
+                  <wp:posOffset>3776345</wp:posOffset>
+                </wp:positionV>
+                <wp:extent cx="6105525" cy="635"/>
+                <wp:effectExtent l="0" t="0" r="9525" b="0"/>
+                <wp:wrapTight wrapText="bothSides">
+                  <wp:wrapPolygon edited="0">
+                    <wp:start x="0" y="0"/>
+                    <wp:lineTo x="0" y="20057"/>
+                    <wp:lineTo x="21566" y="20057"/>
+                    <wp:lineTo x="21566" y="0"/>
+                    <wp:lineTo x="0" y="0"/>
+                  </wp:wrapPolygon>
+                </wp:wrapTight>
+                <wp:docPr id="22" name="Text Box 22"/>
+                <wp:cNvGraphicFramePr/>
+                <a:graphic xmlns:a="http://schemas.openxmlformats.org/drawingml/2006/main">
+                  <a:graphicData uri="http://schemas.microsoft.com/office/word/2010/wordprocessingShape">
+                    <wps:wsp>
+                      <wps:cNvSpPr txBox="1"/>
+                      <wps:spPr>
+                        <a:xfrm>
+                          <a:off x="0" y="0"/>
+                          <a:ext cx="6105525" cy="635"/>
+                        </a:xfrm>
+                        <a:prstGeom prst="rect">
+                          <a:avLst/>
+                        </a:prstGeom>
+                        <a:solidFill>
+                          <a:prstClr val="white"/>
+                        </a:solidFill>
+                        <a:ln>
+                          <a:noFill/>
+                        </a:ln>
+                      </wps:spPr>
+                      <wps:txbx>
+                        <w:txbxContent>
+                          <w:p>
+                            <w:pPr>
+                              <w:pStyle w:val="Caption"/>
+                              <w:jc w:val="center"/>
+                              <w:rPr>
+                                <w:noProof/>
+                              </w:rPr>
+                            </w:pPr>
+                            <w:r>
+                              <w:t xml:space="preserve">Figure </w:t>
+                            </w:r>
+                            <w:r>
+                              <w:fldChar w:fldCharType="begin"/>
+                            </w:r>
+                            <w:r>
+                              <w:instrText xml:space="preserve"> SEQ Figure \* ARABIC </w:instrText>
+                            </w:r>
+                            <w:r>
+                              <w:fldChar w:fldCharType="separate"/>
+                            </w:r>
+                            <w:r>
+                              <w:rPr>
+                                <w:noProof/>
+                              </w:rPr>
+                              <w:t>11</w:t>
+                            </w:r>
+                            <w:r>
+                              <w:fldChar w:fldCharType="end"/>
+                            </w:r>
+                            <w:r>
+                              <w:t>: The Rectifier Diode Voltage and Current Waveforms at Start-Up (D=0.1)</w:t>
+                            </w:r>
+                          </w:p>
+                        </w:txbxContent>
+                      </wps:txbx>
+                      <wps:bodyPr rot="0" spcFirstLastPara="0" vertOverflow="overflow" horzOverflow="overflow" vert="horz" wrap="square" lIns="0" tIns="0" rIns="0" bIns="0" numCol="1" spcCol="0" rtlCol="0" fromWordArt="0" anchor="t" anchorCtr="0" forceAA="0" compatLnSpc="1">
+                        <a:prstTxWarp prst="textNoShape">
+                          <a:avLst/>
+                        </a:prstTxWarp>
+                        <a:spAutoFit/>
+                      </wps:bodyPr>
+                    </wps:wsp>
+                  </a:graphicData>
+                </a:graphic>
+              </wp:anchor>
+            </w:drawing>
+          </mc:Choice>
+          <mc:Fallback>
+            <w:pict>
+              <v:shape w14:anchorId="0C25BE46" id="Text Box 22" o:spid="_x0000_s1036" type="#_x0000_t202" style="position:absolute;left:0;text-align:left;margin-left:0;margin-top:297.35pt;width:480.75pt;height:.05pt;z-index:-251625472;visibility:visible;mso-wrap-style:square;mso-wrap-distance-left:9pt;mso-wrap-distance-top:0;mso-wrap-distance-right:9pt;mso-wrap-distance-bottom:0;mso-position-horizontal:left;mso-position-horizontal-relative:margin;mso-position-vertical:absolute;mso-position-vertical-relative:text;v-text-anchor:top" o:gfxdata="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" stroked="f">
+                <v:textbox style="mso-fit-shape-to-text:t" inset="0,0,0,0">
+                  <w:txbxContent>
+                    <w:p>
+                      <w:pPr>
+                        <w:pStyle w:val="Caption"/>
+                        <w:jc w:val="center"/>
+                        <w:rPr>
+                          <w:noProof/>
+                        </w:rPr>
+                      </w:pPr>
+                      <w:r>
+                        <w:t xml:space="preserve">Figure </w:t>
+                      </w:r>
+                      <w:r>
+                        <w:fldChar w:fldCharType="begin"/>
+                      </w:r>
+                      <w:r>
+                        <w:instrText xml:space="preserve"> SEQ Figure \* ARABIC </w:instrText>
+                      </w:r>
+                      <w:r>
+                        <w:fldChar w:fldCharType="separate"/>
+                      </w:r>
+                      <w:r>
+                        <w:rPr>
+                          <w:noProof/>
+                        </w:rPr>
+                        <w:t>11</w:t>
+                      </w:r>
+                      <w:r>
+                        <w:fldChar w:fldCharType="end"/>
+                      </w:r>
+                      <w:r>
+                        <w:t>: The Rectifier Diode Voltage and Current Waveforms at Start-Up (D=0.1)</w:t>
+                      </w:r>
+                    </w:p>
+                  </w:txbxContent>
+                </v:textbox>
+                <w10:wrap type="tight" anchorx="margin"/>
+              </v:shape>
+            </w:pict>
+          </mc:Fallback>
+        </mc:AlternateContent>
+      </w:r>
+      <w:r>
+        <w:tab/>
+        <w:t>The rectifier diodes voltage and current waveforms are given is Figure 11.</w:t>
+      </w:r>
+    </w:p>
+    <w:p>
+      <w:pPr>
+        <w:jc w:val="both"/>
+      </w:pPr>
+      <w:r>
+        <w:lastRenderedPageBreak/>
+        <w:tab/>
+        <w:t xml:space="preserve">As shown in Figure 11, the blocking voltage of rectifier diode should be at least -220 Volts. </w:t>
+      </w:r>
+      <w:r>
+        <w:t xml:space="preserve">At the beginning, the current made a spike around 450 Amps, after this spike the maximum current value is about 15 Amps for rectifier diode. </w:t>
+      </w:r>
+    </w:p>
+    <w:p>
+      <w:pPr>
+        <w:jc w:val="both"/>
+      </w:pPr>
+      <w:r>
+        <w:tab/>
+        <w:t>MOSFET voltage and current waveforms at the start-up is given in Figure 12.</w:t>
+      </w:r>
+    </w:p>
+    <w:p>
+      <w:pPr>
+        <w:jc w:val="both"/>
+      </w:pPr>
+      <w:r>
+        <w:rPr>
+          <w:noProof/>
+        </w:rPr>
+        <mc:AlternateContent>
+          <mc:Choice Requires="wps">
+            <w:drawing>
+              <wp:anchor distT="0" distB="0" distL="114300" distR="114300" simplePos="0" relativeHeight="251694080" behindDoc="1" locked="0" layoutInCell="1" allowOverlap="1" wp14:anchorId="752BD2B7" wp14:editId="2D3FA201">
+                <wp:simplePos x="0" y="0"/>
+                <wp:positionH relativeFrom="column">
+                  <wp:posOffset>0</wp:posOffset>
+                </wp:positionH>
+                <wp:positionV relativeFrom="paragraph">
+                  <wp:posOffset>3957320</wp:posOffset>
+                </wp:positionV>
+                <wp:extent cx="5972175" cy="635"/>
+                <wp:effectExtent l="0" t="0" r="0" b="0"/>
+                <wp:wrapTight wrapText="bothSides">
+                  <wp:wrapPolygon edited="0">
+                    <wp:start x="0" y="0"/>
+                    <wp:lineTo x="0" y="21600"/>
+                    <wp:lineTo x="21600" y="21600"/>
+                    <wp:lineTo x="21600" y="0"/>
+                  </wp:wrapPolygon>
+                </wp:wrapTight>
+                <wp:docPr id="24" name="Text Box 24"/>
+                <wp:cNvGraphicFramePr/>
+                <a:graphic xmlns:a="http://schemas.openxmlformats.org/drawingml/2006/main">
+                  <a:graphicData uri="http://schemas.microsoft.com/office/word/2010/wordprocessingShape">
+                    <wps:wsp>
+                      <wps:cNvSpPr txBox="1"/>
+                      <wps:spPr>
+                        <a:xfrm>
+                          <a:off x="0" y="0"/>
+                          <a:ext cx="5972175" cy="635"/>
+                        </a:xfrm>
+                        <a:prstGeom prst="rect">
+                          <a:avLst/>
+                        </a:prstGeom>
+                        <a:solidFill>
+                          <a:prstClr val="white"/>
+                        </a:solidFill>
+                        <a:ln>
+                          <a:noFill/>
+                        </a:ln>
+                      </wps:spPr>
+                      <wps:txbx>
+                        <w:txbxContent>
+                          <w:p>
+                            <w:pPr>
+                              <w:pStyle w:val="Caption"/>
+                              <w:jc w:val="center"/>
+                              <w:rPr>
+                                <w:noProof/>
+                              </w:rPr>
+                            </w:pPr>
+                            <w:r>
+                              <w:t xml:space="preserve">Figure </w:t>
+                            </w:r>
+                            <w:r>
+                              <w:fldChar w:fldCharType="begin"/>
+                            </w:r>
+                            <w:r>
+                              <w:instrText xml:space="preserve"> SEQ Figure \* ARABIC </w:instrText>
+                            </w:r>
+                            <w:r>
+                              <w:fldChar w:fldCharType="separate"/>
+                            </w:r>
+                            <w:r>
+                              <w:rPr>
+                                <w:noProof/>
+                              </w:rPr>
+                              <w:t>12</w:t>
+                            </w:r>
+                            <w:r>
+                              <w:fldChar w:fldCharType="end"/>
+                            </w:r>
+                            <w:r>
+                              <w:t>:The MOSFET</w:t>
+                            </w:r>
+                            <w:r>
+                              <w:t xml:space="preserve"> Voltage and Current Waveforms at Start-Up (D=0.1)</w:t>
+                            </w:r>
+                          </w:p>
+                        </w:txbxContent>
+                      </wps:txbx>
+                      <wps:bodyPr rot="0" spcFirstLastPara="0" vertOverflow="overflow" horzOverflow="overflow" vert="horz" wrap="square" lIns="0" tIns="0" rIns="0" bIns="0" numCol="1" spcCol="0" rtlCol="0" fromWordArt="0" anchor="t" anchorCtr="0" forceAA="0" compatLnSpc="1">
+                        <a:prstTxWarp prst="textNoShape">
+                          <a:avLst/>
+                        </a:prstTxWarp>
+                        <a:spAutoFit/>
+                      </wps:bodyPr>
+                    </wps:wsp>
+                  </a:graphicData>
+                </a:graphic>
+              </wp:anchor>
+            </w:drawing>
+          </mc:Choice>
+          <mc:Fallback>
+            <w:pict>
+              <v:shape w14:anchorId="752BD2B7" id="Text Box 24" o:spid="_x0000_s1037" type="#_x0000_t202" style="position:absolute;left:0;text-align:left;margin-left:0;margin-top:311.6pt;width:470.25pt;height:.05pt;z-index:-251622400;visibility:visible;mso-wrap-style:square;mso-wrap-distance-left:9pt;mso-wrap-distance-top:0;mso-wrap-distance-right:9pt;mso-wrap-distance-bottom:0;mso-position-horizontal:absolute;mso-position-horizontal-relative:text;mso-position-vertical:absolute;mso-position-vertical-relative:text;v-text-anchor:top" o:gfxdata="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" stroked="f">
+                <v:textbox style="mso-fit-shape-to-text:t" inset="0,0,0,0">
+                  <w:txbxContent>
+                    <w:p>
+                      <w:pPr>
+                        <w:pStyle w:val="Caption"/>
+                        <w:jc w:val="center"/>
+                        <w:rPr>
+                          <w:noProof/>
+                        </w:rPr>
+                      </w:pPr>
+                      <w:r>
+                        <w:t xml:space="preserve">Figure </w:t>
+                      </w:r>
+                      <w:r>
+                        <w:fldChar w:fldCharType="begin"/>
+                      </w:r>
+                      <w:r>
+                        <w:instrText xml:space="preserve"> SEQ Figure \* ARABIC </w:instrText>
+                      </w:r>
+                      <w:r>
+                        <w:fldChar w:fldCharType="separate"/>
+                      </w:r>
+                      <w:r>
+                        <w:rPr>
+                          <w:noProof/>
+                        </w:rPr>
+                        <w:t>12</w:t>
+                      </w:r>
+                      <w:r>
+                        <w:fldChar w:fldCharType="end"/>
+                      </w:r>
+                      <w:r>
+                        <w:t>:The MOSFET</w:t>
+                      </w:r>
+                      <w:r>
+                        <w:t xml:space="preserve"> Voltage and Current Waveforms at Start-Up (D=0.1)</w:t>
+                      </w:r>
+                    </w:p>
+                  </w:txbxContent>
+                </v:textbox>
+                <w10:wrap type="tight"/>
+              </v:shape>
+            </w:pict>
+          </mc:Fallback>
+        </mc:AlternateContent>
+      </w:r>
+      <w:r>
+        <w:rPr>
+          <w:noProof/>
+          <w:lang w:eastAsia="tr-TR"/>
+        </w:rPr>
+        <w:drawing>
+          <wp:anchor distT="0" distB="0" distL="114300" distR="114300" simplePos="0" relativeHeight="251692032" behindDoc="1" locked="0" layoutInCell="1" allowOverlap="1">
+            <wp:simplePos x="0" y="0"/>
+            <wp:positionH relativeFrom="margin">
+              <wp:align>left</wp:align>
+            </wp:positionH>
+            <wp:positionV relativeFrom="paragraph">
+              <wp:posOffset>-635</wp:posOffset>
+            </wp:positionV>
+            <wp:extent cx="5972175" cy="3901136"/>
+            <wp:effectExtent l="0" t="0" r="0" b="4445"/>
+            <wp:wrapTight wrapText="bothSides">
+              <wp:wrapPolygon edited="0">
+                <wp:start x="0" y="0"/>
+                <wp:lineTo x="0" y="21519"/>
+                <wp:lineTo x="21497" y="21519"/>
+                <wp:lineTo x="21497" y="0"/>
+                <wp:lineTo x="0" y="0"/>
+              </wp:wrapPolygon>
+            </wp:wrapTight>
+            <wp:docPr id="23" name="Picture 23"/>
+            <wp:cNvGraphicFramePr>
+              <a:graphicFrameLocks xmlns:a="http://schemas.openxmlformats.org/drawingml/2006/main" noChangeAspect="1"/>
+            </wp:cNvGraphicFramePr>
+            <a:graphic xmlns:a="http://schemas.openxmlformats.org/drawingml/2006/main">
+              <a:graphicData uri="http://schemas.openxmlformats.org/drawingml/2006/picture">
+                <pic:pic xmlns:pic="http://schemas.openxmlformats.org/drawingml/2006/picture">
+                  <pic:nvPicPr>
+                    <pic:cNvPr id="23" name="mosfet_waveforms_d=0.1.png"/>
+                    <pic:cNvPicPr/>
+                  </pic:nvPicPr>
+                  <pic:blipFill>
+                    <a:blip r:embed="rId19">
+                      <a:extLst>
+                        <a:ext uri="{28A0092B-C50C-407E-A947-70E740481C1C}">
+                          <a14:useLocalDpi xmlns:a14="http://schemas.microsoft.com/office/drawing/2010/main" val="0"/>
+                        </a:ext>
+                      </a:extLst>
+                    </a:blip>
+                    <a:stretch>
+                      <a:fillRect/>
+                    </a:stretch>
+                  </pic:blipFill>
+                  <pic:spPr>
+                    <a:xfrm>
+                      <a:off x="0" y="0"/>
+                      <a:ext cx="5972175" cy="3901136"/>
+                    </a:xfrm>
+                    <a:prstGeom prst="rect">
+                      <a:avLst/>
+                    </a:prstGeom>
+                  </pic:spPr>
+                </pic:pic>
+              </a:graphicData>
+            </a:graphic>
+            <wp14:sizeRelH relativeFrom="page">
+              <wp14:pctWidth>0</wp14:pctWidth>
+            </wp14:sizeRelH>
+            <wp14:sizeRelV relativeFrom="page">
+              <wp14:pctHeight>0</wp14:pctHeight>
+            </wp14:sizeRelV>
+          </wp:anchor>
+        </w:drawing>
+      </w:r>
+      <w:r>
+        <w:tab/>
+        <w:t xml:space="preserve">As can be seen from Figure 12, the blocking voltage of MOSFET at the start-up is 220 Volts and the </w:t>
+      </w:r>
+      <w:r>
+        <w:t>maximum current is about 18 Amps. The MOSFET or IGBT selection is made by using these values.Also the average current is calculated as about 2 Amps.</w:t>
+      </w:r>
+    </w:p>
+    <w:p>
+      <w:pPr>
+        <w:ind w:firstLine="708"/>
+        <w:jc w:val="both"/>
+      </w:pPr>
+      <w:r>
+        <w:t xml:space="preserve">The free-wheeling diode </w:t>
+      </w:r>
+      <w:r>
+        <w:t>voltage and current waveforms at th</w:t>
+      </w:r>
+      <w:r>
+        <w:t>e start-up is given in Figure 13</w:t>
+      </w:r>
+      <w:r>
+        <w:t>.</w:t>
+      </w:r>
+    </w:p>
+    <w:p>
+      <w:pPr>
+        <w:keepNext/>
+        <w:jc w:val="both"/>
+      </w:pPr>
+      <w:r>
+        <w:rPr>
+          <w:noProof/>
+          <w:lang w:eastAsia="tr-TR"/>
+        </w:rPr>
+        <w:lastRenderedPageBreak/>
+        <w:drawing>
+          <wp:inline distT="0" distB="0" distL="0" distR="0">
+            <wp:extent cx="5760720" cy="3742055"/>
+            <wp:effectExtent l="0" t="0" r="0" b="0"/>
+            <wp:docPr id="25" name="Picture 25"/>
+            <wp:cNvGraphicFramePr>
+              <a:graphicFrameLocks xmlns:a="http://schemas.openxmlformats.org/drawingml/2006/main" noChangeAspect="1"/>
+            </wp:cNvGraphicFramePr>
+            <a:graphic xmlns:a="http://schemas.openxmlformats.org/drawingml/2006/main">
+              <a:graphicData uri="http://schemas.openxmlformats.org/drawingml/2006/picture">
+                <pic:pic xmlns:pic="http://schemas.openxmlformats.org/drawingml/2006/picture">
+                  <pic:nvPicPr>
+                    <pic:cNvPr id="25" name="free_wheeling_waveforms_d=0.1.png"/>
+                    <pic:cNvPicPr/>
+                  </pic:nvPicPr>
+                  <pic:blipFill>
+                    <a:blip r:embed="rId20">
+                      <a:extLst>
+                        <a:ext uri="{28A0092B-C50C-407E-A947-70E740481C1C}">
+                          <a14:useLocalDpi xmlns:a14="http://schemas.microsoft.com/office/drawing/2010/main" val="0"/>
+                        </a:ext>
+                      </a:extLst>
+                    </a:blip>
+                    <a:stretch>
+                      <a:fillRect/>
+                    </a:stretch>
+                  </pic:blipFill>
+                  <pic:spPr>
+                    <a:xfrm>
+                      <a:off x="0" y="0"/>
+                      <a:ext cx="5760720" cy="3742055"/>
+                    </a:xfrm>
+                    <a:prstGeom prst="rect">
+                      <a:avLst/>
+                    </a:prstGeom>
+                  </pic:spPr>
+                </pic:pic>
+              </a:graphicData>
+            </a:graphic>
+          </wp:inline>
+        </w:drawing>
+      </w:r>
+    </w:p>
+    <w:p>
+      <w:pPr>
+        <w:pStyle w:val="Caption"/>
+        <w:jc w:val="center"/>
+      </w:pPr>
+      <w:r>
+        <w:t xml:space="preserve">Figure </w:t>
+      </w:r>
+      <w:r>
+        <w:fldChar w:fldCharType="begin"/>
+      </w:r>
+      <w:r>
+        <w:instrText xml:space="preserve"> SEQ Figure \* ARABIC </w:instrText>
+      </w:r>
+      <w:r>
+        <w:fldChar w:fldCharType="separate"/>
+      </w:r>
+      <w:r>
+        <w:rPr>
+          <w:noProof/>
+        </w:rPr>
+        <w:t>13</w:t>
+      </w:r>
+      <w:r>
+        <w:fldChar w:fldCharType="end"/>
+      </w:r>
+      <w:r>
+        <w:t>:The Free-Wheeling Diode</w:t>
+      </w:r>
+      <w:r>
+        <w:t xml:space="preserve"> Voltage and Current Waveforms at Start-Up (D=0.1)</w:t>
+      </w:r>
+    </w:p>
+    <w:p/>
+    <w:p>
+      <w:r>
+        <w:tab/>
+        <w:t xml:space="preserve">As shown in Figure 13, the blocking voltage of free-wheeling diode is about -220 Volts. Also, the maximum current is about 20 Amps. </w:t>
+      </w:r>
+    </w:p>
+    <w:p>
+      <w:pPr>
+        <w:keepNext/>
+      </w:pPr>
+      <w:r>
+        <w:rPr>
+          <w:noProof/>
+          <w:lang w:eastAsia="tr-TR"/>
+        </w:rPr>
+        <w:drawing>
+          <wp:inline distT="0" distB="0" distL="0" distR="0">
+            <wp:extent cx="5815205" cy="3524250"/>
+            <wp:effectExtent l="0" t="0" r="0" b="0"/>
+            <wp:docPr id="27" name="Picture 27"/>
+            <wp:cNvGraphicFramePr>
+              <a:graphicFrameLocks xmlns:a="http://schemas.openxmlformats.org/drawingml/2006/main" noChangeAspect="1"/>
+            </wp:cNvGraphicFramePr>
+            <a:graphic xmlns:a="http://schemas.openxmlformats.org/drawingml/2006/main">
+              <a:graphicData uri="http://schemas.openxmlformats.org/drawingml/2006/picture">
+                <pic:pic xmlns:pic="http://schemas.openxmlformats.org/drawingml/2006/picture">
+                  <pic:nvPicPr>
+                    <pic:cNvPr id="27" name="output_waveforms_d=0.1.png"/>
+                    <pic:cNvPicPr/>
+                  </pic:nvPicPr>
+                  <pic:blipFill>
+                    <a:blip r:embed="rId21">
+                      <a:extLst>
+                        <a:ext uri="{28A0092B-C50C-407E-A947-70E740481C1C}">
+                          <a14:useLocalDpi xmlns:a14="http://schemas.microsoft.com/office/drawing/2010/main" val="0"/>
+                        </a:ext>
+                      </a:extLst>
+                    </a:blip>
+                    <a:stretch>
+                      <a:fillRect/>
+                    </a:stretch>
+                  </pic:blipFill>
+                  <pic:spPr>
+                    <a:xfrm>
+                      <a:off x="0" y="0"/>
+                      <a:ext cx="5817691" cy="3525757"/>
+                    </a:xfrm>
+                    <a:prstGeom prst="rect">
+                      <a:avLst/>
+                    </a:prstGeom>
+                  </pic:spPr>
+                </pic:pic>
+              </a:graphicData>
+            </a:graphic>
+          </wp:inline>
+        </w:drawing>
+      </w:r>
+    </w:p>
+    <w:p>
+      <w:pPr>
+        <w:pStyle w:val="Caption"/>
+        <w:jc w:val="center"/>
+      </w:pPr>
+      <w:r>
+        <w:t xml:space="preserve">Figure </w:t>
+      </w:r>
+      <w:r>
+        <w:fldChar w:fldCharType="begin"/>
+      </w:r>
+      <w:r>
+        <w:instrText xml:space="preserve"> SEQ Figure \* ARABIC </w:instrText>
+      </w:r>
+      <w:r>
+        <w:fldChar w:fldCharType="separate"/>
+      </w:r>
+      <w:r>
+        <w:rPr>
+          <w:noProof/>
+        </w:rPr>
+        <w:t>14</w:t>
+      </w:r>
+      <w:r>
+        <w:fldChar w:fldCharType="end"/>
+      </w:r>
+      <w:r>
+        <w:t>: The Output Voltage and Current Waveforms at Start-Up (D=0.1)</w:t>
+      </w:r>
+    </w:p>
+    <w:p>
+      <w:r>
+        <w:lastRenderedPageBreak/>
+        <w:tab/>
+        <w:t>The output voltage and current waveforms at start-up are given in Figure 14. The average voltage and current values are calculated as shown in Figure 9.</w:t>
+      </w:r>
+    </w:p>
+    <w:p>
+      <w:pPr>
+        <w:jc w:val="both"/>
+      </w:pPr>
+      <w:r>
+        <w:rPr>
+          <w:noProof/>
+        </w:rPr>
+        <mc:AlternateContent>
+          <mc:Choice Requires="wps">
+            <w:drawing>
+              <wp:anchor distT="0" distB="0" distL="114300" distR="114300" simplePos="0" relativeHeight="251698176" behindDoc="1" locked="0" layoutInCell="1" allowOverlap="1" wp14:anchorId="42670D4E" wp14:editId="06764D98">
+                <wp:simplePos x="0" y="0"/>
+                <wp:positionH relativeFrom="column">
+                  <wp:posOffset>109855</wp:posOffset>
+                </wp:positionH>
+                <wp:positionV relativeFrom="paragraph">
+                  <wp:posOffset>4535805</wp:posOffset>
+                </wp:positionV>
+                <wp:extent cx="5523230" cy="200025"/>
+                <wp:effectExtent l="0" t="0" r="1270" b="9525"/>
+                <wp:wrapTight wrapText="bothSides">
+                  <wp:wrapPolygon edited="0">
+                    <wp:start x="0" y="0"/>
+                    <wp:lineTo x="0" y="20571"/>
+                    <wp:lineTo x="21530" y="20571"/>
+                    <wp:lineTo x="21530" y="0"/>
+                    <wp:lineTo x="0" y="0"/>
+                  </wp:wrapPolygon>
+                </wp:wrapTight>
+                <wp:docPr id="29" name="Text Box 29"/>
+                <wp:cNvGraphicFramePr/>
+                <a:graphic xmlns:a="http://schemas.openxmlformats.org/drawingml/2006/main">
+                  <a:graphicData uri="http://schemas.microsoft.com/office/word/2010/wordprocessingShape">
+                    <wps:wsp>
+                      <wps:cNvSpPr txBox="1"/>
+                      <wps:spPr>
+                        <a:xfrm>
+                          <a:off x="0" y="0"/>
+                          <a:ext cx="5523230" cy="200025"/>
+                        </a:xfrm>
+                        <a:prstGeom prst="rect">
+                          <a:avLst/>
+                        </a:prstGeom>
+                        <a:solidFill>
+                          <a:prstClr val="white"/>
+                        </a:solidFill>
+                        <a:ln>
+                          <a:noFill/>
+                        </a:ln>
+                      </wps:spPr>
+                      <wps:txbx>
+                        <w:txbxContent>
+                          <w:p>
+                            <w:pPr>
+                              <w:pStyle w:val="Caption"/>
+                              <w:jc w:val="center"/>
+                              <w:rPr>
+                                <w:noProof/>
+                              </w:rPr>
+                            </w:pPr>
+                            <w:r>
+                              <w:t xml:space="preserve">Figure </w:t>
+                            </w:r>
+                            <w:r>
+                              <w:fldChar w:fldCharType="begin"/>
+                            </w:r>
+                            <w:r>
+                              <w:instrText xml:space="preserve"> SEQ Figure \* ARABIC </w:instrText>
+                            </w:r>
+                            <w:r>
+                              <w:fldChar w:fldCharType="separate"/>
+                            </w:r>
+                            <w:r>
+                              <w:rPr>
+                                <w:noProof/>
+                              </w:rPr>
+                              <w:t>15</w:t>
+                            </w:r>
+                            <w:r>
+                              <w:fldChar w:fldCharType="end"/>
+                            </w:r>
+                            <w:r>
+                              <w:t>:</w:t>
+                            </w:r>
+                            <w:r>
+                              <w:t>The Rectifier Diode Voltage and Curr</w:t>
+                            </w:r>
+                            <w:r>
+                              <w:t>ent Waveforms at Steady State (D=0.8</w:t>
+                            </w:r>
+                            <w:r>
+                              <w:t>)</w:t>
+                            </w:r>
+                          </w:p>
+                        </w:txbxContent>
+                      </wps:txbx>
+                      <wps:bodyPr rot="0" spcFirstLastPara="0" vertOverflow="overflow" horzOverflow="overflow" vert="horz" wrap="square" lIns="0" tIns="0" rIns="0" bIns="0" numCol="1" spcCol="0" rtlCol="0" fromWordArt="0" anchor="t" anchorCtr="0" forceAA="0" compatLnSpc="1">
+                        <a:prstTxWarp prst="textNoShape">
+                          <a:avLst/>
+                        </a:prstTxWarp>
+                        <a:noAutofit/>
+                      </wps:bodyPr>
+                    </wps:wsp>
+                  </a:graphicData>
+                </a:graphic>
+                <wp14:sizeRelV relativeFrom="margin">
+                  <wp14:pctHeight>0</wp14:pctHeight>
+                </wp14:sizeRelV>
+              </wp:anchor>
+            </w:drawing>
+          </mc:Choice>
+          <mc:Fallback>
+            <w:pict>
+              <v:shape w14:anchorId="42670D4E" id="Text Box 29" o:spid="_x0000_s1038" type="#_x0000_t202" style="position:absolute;left:0;text-align:left;margin-left:8.65pt;margin-top:357.15pt;width:434.9pt;height:15.75pt;z-index:-251618304;visibility:visible;mso-wrap-style:square;mso-height-percent:0;mso-wrap-distance-left:9pt;mso-wrap-distance-top:0;mso-wrap-distance-right:9pt;mso-wrap-distance-bottom:0;mso-position-horizontal:absolute;mso-position-horizontal-relative:text;mso-position-vertical:absolute;mso-position-vertical-relative:text;mso-height-percent:0;mso-height-relative:margin;v-text-anchor:top" o:gfxdata="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" stroked="f">
+                <v:textbox inset="0,0,0,0">
+                  <w:txbxContent>
+                    <w:p>
+                      <w:pPr>
+                        <w:pStyle w:val="Caption"/>
+                        <w:jc w:val="center"/>
+                        <w:rPr>
+                          <w:noProof/>
+                        </w:rPr>
+                      </w:pPr>
+                      <w:r>
+                        <w:t xml:space="preserve">Figure </w:t>
+                      </w:r>
+                      <w:r>
+                        <w:fldChar w:fldCharType="begin"/>
+                      </w:r>
+                      <w:r>
+                        <w:instrText xml:space="preserve"> SEQ Figure \* ARABIC </w:instrText>
+                      </w:r>
+                      <w:r>
+                        <w:fldChar w:fldCharType="separate"/>
+                      </w:r>
+                      <w:r>
+                        <w:rPr>
+                          <w:noProof/>
+                        </w:rPr>
+                        <w:t>15</w:t>
+                      </w:r>
+                      <w:r>
+                        <w:fldChar w:fldCharType="end"/>
+                      </w:r>
+                      <w:r>
+                        <w:t>:</w:t>
+                      </w:r>
+                      <w:r>
+                        <w:t>The Rectifier Diode Voltage and Curr</w:t>
+                      </w:r>
+                      <w:r>
+                        <w:t>ent Waveforms at Steady State (D=0.8</w:t>
+                      </w:r>
+                      <w:r>
+                        <w:t>)</w:t>
+                      </w:r>
+                    </w:p>
+                  </w:txbxContent>
+                </v:textbox>
+                <w10:wrap type="tight"/>
+              </v:shape>
+            </w:pict>
+          </mc:Fallback>
+        </mc:AlternateContent>
+      </w:r>
+      <w:r>
+        <w:rPr>
+          <w:noProof/>
+          <w:lang w:eastAsia="tr-TR"/>
+        </w:rPr>
+        <w:drawing>
+          <wp:anchor distT="0" distB="0" distL="114300" distR="114300" simplePos="0" relativeHeight="251696128" behindDoc="1" locked="0" layoutInCell="1" allowOverlap="1">
+            <wp:simplePos x="0" y="0"/>
+            <wp:positionH relativeFrom="column">
+              <wp:posOffset>109855</wp:posOffset>
+            </wp:positionH>
+            <wp:positionV relativeFrom="paragraph">
+              <wp:posOffset>268605</wp:posOffset>
+            </wp:positionV>
+            <wp:extent cx="5523230" cy="4212590"/>
+            <wp:effectExtent l="0" t="0" r="1270" b="0"/>
+            <wp:wrapTight wrapText="bothSides">
+              <wp:wrapPolygon edited="0">
+                <wp:start x="0" y="0"/>
+                <wp:lineTo x="0" y="21489"/>
+                <wp:lineTo x="21530" y="21489"/>
+                <wp:lineTo x="21530" y="0"/>
+                <wp:lineTo x="0" y="0"/>
+              </wp:wrapPolygon>
+            </wp:wrapTight>
+            <wp:docPr id="28" name="Picture 28"/>
+            <wp:cNvGraphicFramePr>
+              <a:graphicFrameLocks xmlns:a="http://schemas.openxmlformats.org/drawingml/2006/main" noChangeAspect="1"/>
+            </wp:cNvGraphicFramePr>
+            <a:graphic xmlns:a="http://schemas.openxmlformats.org/drawingml/2006/main">
+              <a:graphicData uri="http://schemas.openxmlformats.org/drawingml/2006/picture">
+                <pic:pic xmlns:pic="http://schemas.openxmlformats.org/drawingml/2006/picture">
+                  <pic:nvPicPr>
+                    <pic:cNvPr id="28" name="rectifier_diode_waveforms_d=0.8.png"/>
+                    <pic:cNvPicPr/>
+                  </pic:nvPicPr>
+                  <pic:blipFill>
+                    <a:blip r:embed="rId22">
+                      <a:extLst>
+                        <a:ext uri="{28A0092B-C50C-407E-A947-70E740481C1C}">
+                          <a14:useLocalDpi xmlns:a14="http://schemas.microsoft.com/office/drawing/2010/main" val="0"/>
+                        </a:ext>
+                      </a:extLst>
+                    </a:blip>
+                    <a:stretch>
+                      <a:fillRect/>
+                    </a:stretch>
+                  </pic:blipFill>
+                  <pic:spPr>
+                    <a:xfrm>
+                      <a:off x="0" y="0"/>
+                      <a:ext cx="5523230" cy="4212590"/>
+                    </a:xfrm>
+                    <a:prstGeom prst="rect">
+                      <a:avLst/>
+                    </a:prstGeom>
+                  </pic:spPr>
+                </pic:pic>
+              </a:graphicData>
+            </a:graphic>
+            <wp14:sizeRelH relativeFrom="page">
+              <wp14:pctWidth>0</wp14:pctWidth>
+            </wp14:sizeRelH>
+            <wp14:sizeRelV relativeFrom="page">
+              <wp14:pctHeight>0</wp14:pctHeight>
+            </wp14:sizeRelV>
+          </wp:anchor>
+        </w:drawing>
+      </w:r>
+      <w:r>
+        <w:tab/>
+        <w:t>After doing start-up simulations, the simulation results for steady state are observed.</w:t>
+      </w:r>
+    </w:p>
+    <w:p>
+      <w:pPr>
+        <w:jc w:val="both"/>
+      </w:pPr>
+      <w:r>
+        <w:tab/>
+        <w:t>The blocking voltage of the rectifier diode is same as start-up case, -220 Volts. The maximum current is about 16 Amps, but this is valid for ideal case therefore, the component selection is made by using this value and as well as error margin.</w:t>
+      </w:r>
+    </w:p>
+    <w:p>
+      <w:pPr>
+        <w:jc w:val="both"/>
+      </w:pPr>
+      <w:r>
+        <w:tab/>
+        <w:t xml:space="preserve">The MOSFET voltage and current waveforms are given in Figure 16. As can be seen from the figure, the blocking voltage at steady state is not much changed with start-up case. </w:t>
+      </w:r>
+      <w:r>
+        <w:t>The average values for current and voltage is calculated. The average current is equal to 10.6 Amps.</w:t>
+      </w:r>
+    </w:p>
+    <w:p/>
+    <w:p>
+      <w:pPr>
+        <w:ind w:firstLine="708"/>
+      </w:pPr>
+      <w:r>
+        <w:rPr>
+          <w:noProof/>
+          <w:lang w:eastAsia="tr-TR"/>
+        </w:rPr>
+        <w:lastRenderedPageBreak/>
+        <w:drawing>
+          <wp:anchor distT="0" distB="0" distL="114300" distR="114300" simplePos="0" relativeHeight="251705344" behindDoc="1" locked="0" layoutInCell="1" allowOverlap="1">
+            <wp:simplePos x="0" y="0"/>
+            <wp:positionH relativeFrom="column">
+              <wp:posOffset>138430</wp:posOffset>
+            </wp:positionH>
+            <wp:positionV relativeFrom="paragraph">
+              <wp:posOffset>4377055</wp:posOffset>
+            </wp:positionV>
+            <wp:extent cx="5760720" cy="3366770"/>
+            <wp:effectExtent l="0" t="0" r="0" b="5080"/>
+            <wp:wrapTight wrapText="bothSides">
+              <wp:wrapPolygon edited="0">
+                <wp:start x="0" y="0"/>
+                <wp:lineTo x="0" y="21510"/>
+                <wp:lineTo x="21500" y="21510"/>
+                <wp:lineTo x="21500" y="0"/>
+                <wp:lineTo x="0" y="0"/>
+              </wp:wrapPolygon>
+            </wp:wrapTight>
+            <wp:docPr id="36" name="Picture 36"/>
+            <wp:cNvGraphicFramePr>
+              <a:graphicFrameLocks xmlns:a="http://schemas.openxmlformats.org/drawingml/2006/main" noChangeAspect="1"/>
+            </wp:cNvGraphicFramePr>
+            <a:graphic xmlns:a="http://schemas.openxmlformats.org/drawingml/2006/main">
+              <a:graphicData uri="http://schemas.openxmlformats.org/drawingml/2006/picture">
+                <pic:pic xmlns:pic="http://schemas.openxmlformats.org/drawingml/2006/picture">
+                  <pic:nvPicPr>
+                    <pic:cNvPr id="36" name="free_wheeling_diode_waveforms_d=0.8.png"/>
+                    <pic:cNvPicPr/>
+                  </pic:nvPicPr>
+                  <pic:blipFill>
+                    <a:blip r:embed="rId23">
+                      <a:extLst>
+                        <a:ext uri="{28A0092B-C50C-407E-A947-70E740481C1C}">
+                          <a14:useLocalDpi xmlns:a14="http://schemas.microsoft.com/office/drawing/2010/main" val="0"/>
+                        </a:ext>
+                      </a:extLst>
+                    </a:blip>
+                    <a:stretch>
+                      <a:fillRect/>
+                    </a:stretch>
+                  </pic:blipFill>
+                  <pic:spPr>
+                    <a:xfrm>
+                      <a:off x="0" y="0"/>
+                      <a:ext cx="5760720" cy="3366770"/>
+                    </a:xfrm>
+                    <a:prstGeom prst="rect">
+                      <a:avLst/>
+                    </a:prstGeom>
+                  </pic:spPr>
+                </pic:pic>
+              </a:graphicData>
+            </a:graphic>
+            <wp14:sizeRelH relativeFrom="page">
+              <wp14:pctWidth>0</wp14:pctWidth>
+            </wp14:sizeRelH>
+            <wp14:sizeRelV relativeFrom="page">
+              <wp14:pctHeight>0</wp14:pctHeight>
+            </wp14:sizeRelV>
+          </wp:anchor>
+        </w:drawing>
+      </w:r>
+      <w:r>
+        <w:rPr>
+          <w:noProof/>
+        </w:rPr>
+        <mc:AlternateContent>
+          <mc:Choice Requires="wps">
+            <w:drawing>
+              <wp:anchor distT="0" distB="0" distL="114300" distR="114300" simplePos="0" relativeHeight="251704320" behindDoc="1" locked="0" layoutInCell="1" allowOverlap="1" wp14:anchorId="2290FFC0" wp14:editId="2FB027FE">
+                <wp:simplePos x="0" y="0"/>
+                <wp:positionH relativeFrom="column">
+                  <wp:posOffset>0</wp:posOffset>
+                </wp:positionH>
+                <wp:positionV relativeFrom="paragraph">
+                  <wp:posOffset>7953375</wp:posOffset>
+                </wp:positionV>
+                <wp:extent cx="5760720" cy="635"/>
+                <wp:effectExtent l="0" t="0" r="0" b="0"/>
+                <wp:wrapTight wrapText="bothSides">
+                  <wp:wrapPolygon edited="0">
+                    <wp:start x="0" y="0"/>
+                    <wp:lineTo x="0" y="21600"/>
+                    <wp:lineTo x="21600" y="21600"/>
+                    <wp:lineTo x="21600" y="0"/>
+                  </wp:wrapPolygon>
+                </wp:wrapTight>
+                <wp:docPr id="35" name="Text Box 35"/>
+                <wp:cNvGraphicFramePr/>
+                <a:graphic xmlns:a="http://schemas.openxmlformats.org/drawingml/2006/main">
+                  <a:graphicData uri="http://schemas.microsoft.com/office/word/2010/wordprocessingShape">
+                    <wps:wsp>
+                      <wps:cNvSpPr txBox="1"/>
+                      <wps:spPr>
+                        <a:xfrm>
+                          <a:off x="0" y="0"/>
+                          <a:ext cx="5760720" cy="635"/>
+                        </a:xfrm>
+                        <a:prstGeom prst="rect">
+                          <a:avLst/>
+                        </a:prstGeom>
+                        <a:solidFill>
+                          <a:prstClr val="white"/>
+                        </a:solidFill>
+                        <a:ln>
+                          <a:noFill/>
+                        </a:ln>
+                      </wps:spPr>
+                      <wps:txbx>
+                        <w:txbxContent>
+                          <w:p>
+                            <w:pPr>
+                              <w:pStyle w:val="Caption"/>
+                              <w:jc w:val="center"/>
+                              <w:rPr>
+                                <w:noProof/>
+                              </w:rPr>
+                            </w:pPr>
+                            <w:r>
+                              <w:t>Figure 17:</w:t>
+                            </w:r>
+                            <w:r>
+                              <w:t>The Free-Wheeling Diode Voltage an</w:t>
+                            </w:r>
+                            <w:r>
+                              <w:t>d Current Waveforms at Steady State (D=0.8)</w:t>
+                            </w:r>
+                          </w:p>
+                        </w:txbxContent>
+                      </wps:txbx>
+                      <wps:bodyPr rot="0" spcFirstLastPara="0" vertOverflow="overflow" horzOverflow="overflow" vert="horz" wrap="square" lIns="0" tIns="0" rIns="0" bIns="0" numCol="1" spcCol="0" rtlCol="0" fromWordArt="0" anchor="t" anchorCtr="0" forceAA="0" compatLnSpc="1">
+                        <a:prstTxWarp prst="textNoShape">
+                          <a:avLst/>
+                        </a:prstTxWarp>
+                        <a:spAutoFit/>
+                      </wps:bodyPr>
+                    </wps:wsp>
+                  </a:graphicData>
+                </a:graphic>
+              </wp:anchor>
+            </w:drawing>
+          </mc:Choice>
+          <mc:Fallback>
+            <w:pict>
+              <v:shape w14:anchorId="2290FFC0" id="Text Box 35" o:spid="_x0000_s1039" type="#_x0000_t202" style="position:absolute;left:0;text-align:left;margin-left:0;margin-top:626.25pt;width:453.6pt;height:.05pt;z-index:-251612160;visibility:visible;mso-wrap-style:square;mso-wrap-distance-left:9pt;mso-wrap-distance-top:0;mso-wrap-distance-right:9pt;mso-wrap-distance-bottom:0;mso-position-horizontal:absolute;mso-position-horizontal-relative:text;mso-position-vertical:absolute;mso-position-vertical-relative:text;v-text-anchor:top" o:gfxdata="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" stroked="f">
+                <v:textbox style="mso-fit-shape-to-text:t" inset="0,0,0,0">
+                  <w:txbxContent>
+                    <w:p>
+                      <w:pPr>
+                        <w:pStyle w:val="Caption"/>
+                        <w:jc w:val="center"/>
+                        <w:rPr>
+                          <w:noProof/>
+                        </w:rPr>
+                      </w:pPr>
+                      <w:r>
+                        <w:t>Figure 17:</w:t>
+                      </w:r>
+                      <w:r>
+                        <w:t>The Free-Wheeling Diode Voltage an</w:t>
+                      </w:r>
+                      <w:r>
+                        <w:t>d Current Waveforms at Steady State (D=0.8)</w:t>
+                      </w:r>
+                    </w:p>
+                  </w:txbxContent>
+                </v:textbox>
+                <w10:wrap type="tight"/>
+              </v:shape>
+            </w:pict>
+          </mc:Fallback>
+        </mc:AlternateContent>
+      </w:r>
+      <w:r>
+        <w:rPr>
+          <w:noProof/>
+        </w:rPr>
+        <mc:AlternateContent>
+          <mc:Choice Requires="wps">
+            <w:drawing>
+              <wp:anchor distT="0" distB="0" distL="114300" distR="114300" simplePos="0" relativeHeight="251701248" behindDoc="1" locked="0" layoutInCell="1" allowOverlap="1" wp14:anchorId="5B858C9F" wp14:editId="2D70A267">
+                <wp:simplePos x="0" y="0"/>
+                <wp:positionH relativeFrom="column">
+                  <wp:posOffset>90805</wp:posOffset>
+                </wp:positionH>
+                <wp:positionV relativeFrom="paragraph">
+                  <wp:posOffset>3686810</wp:posOffset>
+                </wp:positionV>
+                <wp:extent cx="5760720" cy="635"/>
+                <wp:effectExtent l="0" t="0" r="0" b="0"/>
+                <wp:wrapTight wrapText="bothSides">
+                  <wp:wrapPolygon edited="0">
+                    <wp:start x="0" y="0"/>
+                    <wp:lineTo x="0" y="21600"/>
+                    <wp:lineTo x="21600" y="21600"/>
+                    <wp:lineTo x="21600" y="0"/>
+                  </wp:wrapPolygon>
+                </wp:wrapTight>
+                <wp:docPr id="33" name="Text Box 33"/>
+                <wp:cNvGraphicFramePr/>
+                <a:graphic xmlns:a="http://schemas.openxmlformats.org/drawingml/2006/main">
+                  <a:graphicData uri="http://schemas.microsoft.com/office/word/2010/wordprocessingShape">
+                    <wps:wsp>
+                      <wps:cNvSpPr txBox="1"/>
+                      <wps:spPr>
+                        <a:xfrm>
+                          <a:off x="0" y="0"/>
+                          <a:ext cx="5760720" cy="635"/>
+                        </a:xfrm>
+                        <a:prstGeom prst="rect">
+                          <a:avLst/>
+                        </a:prstGeom>
+                        <a:solidFill>
+                          <a:prstClr val="white"/>
+                        </a:solidFill>
+                        <a:ln>
+                          <a:noFill/>
+                        </a:ln>
+                      </wps:spPr>
+                      <wps:txbx>
+                        <w:txbxContent>
+                          <w:p>
+                            <w:pPr>
+                              <w:pStyle w:val="Caption"/>
+                              <w:jc w:val="center"/>
+                              <w:rPr>
+                                <w:noProof/>
+                              </w:rPr>
+                            </w:pPr>
+                            <w:r>
+                              <w:t xml:space="preserve">Figure </w:t>
+                            </w:r>
+                            <w:r>
+                              <w:fldChar w:fldCharType="begin"/>
+                            </w:r>
+                            <w:r>
+                              <w:instrText xml:space="preserve"> SEQ Figure \* ARABIC </w:instrText>
+                            </w:r>
+                            <w:r>
+                              <w:fldChar w:fldCharType="separate"/>
+                            </w:r>
+                            <w:r>
+                              <w:rPr>
+                                <w:noProof/>
+                              </w:rPr>
+                              <w:t>16</w:t>
+                            </w:r>
+                            <w:r>
+                              <w:fldChar w:fldCharType="end"/>
+                            </w:r>
+                            <w:r>
+                              <w:t>:</w:t>
+                            </w:r>
+                            <w:r>
+                              <w:t>The MOSFET Voltage a</w:t>
+                            </w:r>
+                            <w:r>
+                              <w:t>nd Current Waveforms at Steady State (D=0.8</w:t>
+                            </w:r>
+                            <w:r>
+                              <w:t>)</w:t>
+                            </w:r>
+                          </w:p>
+                        </w:txbxContent>
+                      </wps:txbx>
+                      <wps:bodyPr rot="0" spcFirstLastPara="0" vertOverflow="overflow" horzOverflow="overflow" vert="horz" wrap="square" lIns="0" tIns="0" rIns="0" bIns="0" numCol="1" spcCol="0" rtlCol="0" fromWordArt="0" anchor="t" anchorCtr="0" forceAA="0" compatLnSpc="1">
+                        <a:prstTxWarp prst="textNoShape">
+                          <a:avLst/>
+                        </a:prstTxWarp>
+                        <a:spAutoFit/>
+                      </wps:bodyPr>
+                    </wps:wsp>
+                  </a:graphicData>
+                </a:graphic>
+              </wp:anchor>
+            </w:drawing>
+          </mc:Choice>
+          <mc:Fallback>
+            <w:pict>
+              <v:shape w14:anchorId="5B858C9F" id="Text Box 33" o:spid="_x0000_s1040" type="#_x0000_t202" style="position:absolute;left:0;text-align:left;margin-left:7.15pt;margin-top:290.3pt;width:453.6pt;height:.05pt;z-index:-251615232;visibility:visible;mso-wrap-style:square;mso-wrap-distance-left:9pt;mso-wrap-distance-top:0;mso-wrap-distance-right:9pt;mso-wrap-distance-bottom:0;mso-position-horizontal:absolute;mso-position-horizontal-relative:text;mso-position-vertical:absolute;mso-position-vertical-relative:text;v-text-anchor:top" o:gfxdata="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" stroked="f">
+                <v:textbox style="mso-fit-shape-to-text:t" inset="0,0,0,0">
+                  <w:txbxContent>
+                    <w:p>
+                      <w:pPr>
+                        <w:pStyle w:val="Caption"/>
+                        <w:jc w:val="center"/>
+                        <w:rPr>
+                          <w:noProof/>
+                        </w:rPr>
+                      </w:pPr>
+                      <w:r>
+                        <w:t xml:space="preserve">Figure </w:t>
+                      </w:r>
+                      <w:r>
+                        <w:fldChar w:fldCharType="begin"/>
+                      </w:r>
+                      <w:r>
+                        <w:instrText xml:space="preserve"> SEQ Figure \* ARABIC </w:instrText>
+                      </w:r>
+                      <w:r>
+                        <w:fldChar w:fldCharType="separate"/>
+                      </w:r>
+                      <w:r>
+                        <w:rPr>
+                          <w:noProof/>
+                        </w:rPr>
+                        <w:t>16</w:t>
+                      </w:r>
+                      <w:r>
+                        <w:fldChar w:fldCharType="end"/>
+                      </w:r>
+                      <w:r>
+                        <w:t>:</w:t>
+                      </w:r>
+                      <w:r>
+                        <w:t>The MOSFET Voltage a</w:t>
+                      </w:r>
+                      <w:r>
+                        <w:t>nd Current Waveforms at Steady State (D=0.8</w:t>
+                      </w:r>
+                      <w:r>
+                        <w:t>)</w:t>
+                      </w:r>
+                    </w:p>
+                  </w:txbxContent>
+                </v:textbox>
+                <w10:wrap type="tight"/>
+              </v:shape>
+            </w:pict>
+          </mc:Fallback>
+        </mc:AlternateContent>
+      </w:r>
+      <w:r>
+        <w:rPr>
+          <w:noProof/>
+          <w:lang w:eastAsia="tr-TR"/>
+        </w:rPr>
+        <w:drawing>
+          <wp:anchor distT="0" distB="0" distL="114300" distR="114300" simplePos="0" relativeHeight="251699200" behindDoc="1" locked="0" layoutInCell="1" allowOverlap="1">
+            <wp:simplePos x="0" y="0"/>
+            <wp:positionH relativeFrom="column">
+              <wp:posOffset>90805</wp:posOffset>
+            </wp:positionH>
+            <wp:positionV relativeFrom="paragraph">
+              <wp:posOffset>0</wp:posOffset>
+            </wp:positionV>
+            <wp:extent cx="5760720" cy="3629660"/>
+            <wp:effectExtent l="0" t="0" r="0" b="8890"/>
+            <wp:wrapTight wrapText="bothSides">
+              <wp:wrapPolygon edited="0">
+                <wp:start x="0" y="0"/>
+                <wp:lineTo x="0" y="21540"/>
+                <wp:lineTo x="21500" y="21540"/>
+                <wp:lineTo x="21500" y="0"/>
+                <wp:lineTo x="0" y="0"/>
+              </wp:wrapPolygon>
+            </wp:wrapTight>
+            <wp:docPr id="32" name="Picture 32"/>
+            <wp:cNvGraphicFramePr>
+              <a:graphicFrameLocks xmlns:a="http://schemas.openxmlformats.org/drawingml/2006/main" noChangeAspect="1"/>
+            </wp:cNvGraphicFramePr>
+            <a:graphic xmlns:a="http://schemas.openxmlformats.org/drawingml/2006/main">
+              <a:graphicData uri="http://schemas.openxmlformats.org/drawingml/2006/picture">
+                <pic:pic xmlns:pic="http://schemas.openxmlformats.org/drawingml/2006/picture">
+                  <pic:nvPicPr>
+                    <pic:cNvPr id="32" name="mosfet_waveforms_d=0.8.png"/>
+                    <pic:cNvPicPr/>
+                  </pic:nvPicPr>
+                  <pic:blipFill>
+                    <a:blip r:embed="rId24">
+                      <a:extLst>
+                        <a:ext uri="{28A0092B-C50C-407E-A947-70E740481C1C}">
+                          <a14:useLocalDpi xmlns:a14="http://schemas.microsoft.com/office/drawing/2010/main" val="0"/>
+                        </a:ext>
+                      </a:extLst>
+                    </a:blip>
+                    <a:stretch>
+                      <a:fillRect/>
+                    </a:stretch>
+                  </pic:blipFill>
+                  <pic:spPr>
+                    <a:xfrm>
+                      <a:off x="0" y="0"/>
+                      <a:ext cx="5760720" cy="3629660"/>
+                    </a:xfrm>
+                    <a:prstGeom prst="rect">
+                      <a:avLst/>
+                    </a:prstGeom>
+                  </pic:spPr>
+                </pic:pic>
+              </a:graphicData>
+            </a:graphic>
+            <wp14:sizeRelH relativeFrom="page">
+              <wp14:pctWidth>0</wp14:pctWidth>
+            </wp14:sizeRelH>
+            <wp14:sizeRelV relativeFrom="page">
+              <wp14:pctHeight>0</wp14:pctHeight>
+            </wp14:sizeRelV>
+          </wp:anchor>
+        </w:drawing>
+      </w:r>
+      <w:r>
+        <w:t>The free-wheeling diode voltage current waveforms for steady state is given in Figure 17.</w:t>
+      </w:r>
+    </w:p>
+    <w:p>
+      <w:pPr>
+        <w:ind w:firstLine="708"/>
+      </w:pPr>
+      <w:r>
+        <w:t>The stresses at steady state of free-wheeling diode are shown in Figure 17.</w:t>
+      </w:r>
+    </w:p>
+    <w:p>
+      <w:pPr>
+        <w:ind w:firstLine="708"/>
+      </w:pPr>
+    </w:p>
+    <w:p>
+      <w:pPr>
+        <w:ind w:firstLine="708"/>
+        <w:jc w:val="both"/>
+      </w:pPr>
+      <w:r>
+        <w:rPr>
+          <w:noProof/>
+        </w:rPr>
+        <w:lastRenderedPageBreak/>
+        <mc:AlternateContent>
+          <mc:Choice Requires="wps">
+            <w:drawing>
+              <wp:anchor distT="0" distB="0" distL="114300" distR="114300" simplePos="0" relativeHeight="251711488" behindDoc="1" locked="0" layoutInCell="1" allowOverlap="1" wp14:anchorId="2475E650" wp14:editId="5A11558A">
+                <wp:simplePos x="0" y="0"/>
+                <wp:positionH relativeFrom="column">
+                  <wp:posOffset>147955</wp:posOffset>
+                </wp:positionH>
+                <wp:positionV relativeFrom="paragraph">
+                  <wp:posOffset>8184515</wp:posOffset>
+                </wp:positionV>
+                <wp:extent cx="5760720" cy="635"/>
+                <wp:effectExtent l="0" t="0" r="0" b="0"/>
+                <wp:wrapTight wrapText="bothSides">
+                  <wp:wrapPolygon edited="0">
+                    <wp:start x="0" y="0"/>
+                    <wp:lineTo x="0" y="21600"/>
+                    <wp:lineTo x="21600" y="21600"/>
+                    <wp:lineTo x="21600" y="0"/>
+                  </wp:wrapPolygon>
+                </wp:wrapTight>
+                <wp:docPr id="40" name="Text Box 40"/>
+                <wp:cNvGraphicFramePr/>
+                <a:graphic xmlns:a="http://schemas.openxmlformats.org/drawingml/2006/main">
+                  <a:graphicData uri="http://schemas.microsoft.com/office/word/2010/wordprocessingShape">
+                    <wps:wsp>
+                      <wps:cNvSpPr txBox="1"/>
+                      <wps:spPr>
+                        <a:xfrm>
+                          <a:off x="0" y="0"/>
+                          <a:ext cx="5760720" cy="635"/>
+                        </a:xfrm>
+                        <a:prstGeom prst="rect">
+                          <a:avLst/>
+                        </a:prstGeom>
+                        <a:solidFill>
+                          <a:prstClr val="white"/>
+                        </a:solidFill>
+                        <a:ln>
+                          <a:noFill/>
+                        </a:ln>
+                      </wps:spPr>
+                      <wps:txbx>
+                        <w:txbxContent>
+                          <w:p>
+                            <w:pPr>
+                              <w:pStyle w:val="Caption"/>
+                              <w:jc w:val="center"/>
+                              <w:rPr>
+                                <w:noProof/>
+                              </w:rPr>
+                            </w:pPr>
+                            <w:r>
+                              <w:t>Figure 18: Speed, Torque and Armature Current Graphs of DC Motor at D=0.8</w:t>
+                            </w:r>
+                          </w:p>
+                        </w:txbxContent>
+                      </wps:txbx>
+                      <wps:bodyPr rot="0" spcFirstLastPara="0" vertOverflow="overflow" horzOverflow="overflow" vert="horz" wrap="square" lIns="0" tIns="0" rIns="0" bIns="0" numCol="1" spcCol="0" rtlCol="0" fromWordArt="0" anchor="t" anchorCtr="0" forceAA="0" compatLnSpc="1">
+                        <a:prstTxWarp prst="textNoShape">
+                          <a:avLst/>
+                        </a:prstTxWarp>
+                        <a:spAutoFit/>
+                      </wps:bodyPr>
+                    </wps:wsp>
+                  </a:graphicData>
+                </a:graphic>
+              </wp:anchor>
+            </w:drawing>
+          </mc:Choice>
+          <mc:Fallback>
+            <w:pict>
+              <v:shape w14:anchorId="2475E650" id="Text Box 40" o:spid="_x0000_s1041" type="#_x0000_t202" style="position:absolute;left:0;text-align:left;margin-left:11.65pt;margin-top:644.45pt;width:453.6pt;height:.05pt;z-index:-251604992;visibility:visible;mso-wrap-style:square;mso-wrap-distance-left:9pt;mso-wrap-distance-top:0;mso-wrap-distance-right:9pt;mso-wrap-distance-bottom:0;mso-position-horizontal:absolute;mso-position-horizontal-relative:text;mso-position-vertical:absolute;mso-position-vertical-relative:text;v-text-anchor:top" o:gfxdata="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" stroked="f">
+                <v:textbox style="mso-fit-shape-to-text:t" inset="0,0,0,0">
+                  <w:txbxContent>
+                    <w:p>
+                      <w:pPr>
+                        <w:pStyle w:val="Caption"/>
+                        <w:jc w:val="center"/>
+                        <w:rPr>
+                          <w:noProof/>
+                        </w:rPr>
+                      </w:pPr>
+                      <w:r>
+                        <w:t>Figure 18: Speed, Torque and Armature Current Graphs of DC Motor at D=0.8</w:t>
+                      </w:r>
+                    </w:p>
+                  </w:txbxContent>
+                </v:textbox>
+                <w10:wrap type="tight"/>
+              </v:shape>
+            </w:pict>
+          </mc:Fallback>
+        </mc:AlternateContent>
+      </w:r>
+      <w:r>
+        <w:rPr>
+          <w:noProof/>
+          <w:lang w:eastAsia="tr-TR"/>
+        </w:rPr>
+        <w:drawing>
+          <wp:anchor distT="0" distB="0" distL="114300" distR="114300" simplePos="0" relativeHeight="251709440" behindDoc="1" locked="0" layoutInCell="1" allowOverlap="1">
+            <wp:simplePos x="0" y="0"/>
+            <wp:positionH relativeFrom="column">
+              <wp:posOffset>147955</wp:posOffset>
+            </wp:positionH>
+            <wp:positionV relativeFrom="paragraph">
+              <wp:posOffset>4691380</wp:posOffset>
+            </wp:positionV>
+            <wp:extent cx="5760720" cy="3435985"/>
+            <wp:effectExtent l="0" t="0" r="0" b="0"/>
+            <wp:wrapTight wrapText="bothSides">
+              <wp:wrapPolygon edited="0">
+                <wp:start x="0" y="0"/>
+                <wp:lineTo x="0" y="21436"/>
+                <wp:lineTo x="21500" y="21436"/>
+                <wp:lineTo x="21500" y="0"/>
+                <wp:lineTo x="0" y="0"/>
+              </wp:wrapPolygon>
+            </wp:wrapTight>
+            <wp:docPr id="39" name="Picture 39"/>
+            <wp:cNvGraphicFramePr>
+              <a:graphicFrameLocks xmlns:a="http://schemas.openxmlformats.org/drawingml/2006/main" noChangeAspect="1"/>
+            </wp:cNvGraphicFramePr>
+            <a:graphic xmlns:a="http://schemas.openxmlformats.org/drawingml/2006/main">
+              <a:graphicData uri="http://schemas.openxmlformats.org/drawingml/2006/picture">
+                <pic:pic xmlns:pic="http://schemas.openxmlformats.org/drawingml/2006/picture">
+                  <pic:nvPicPr>
+                    <pic:cNvPr id="39" name="motor_variables_0.8.png"/>
+                    <pic:cNvPicPr/>
+                  </pic:nvPicPr>
+                  <pic:blipFill>
+                    <a:blip r:embed="rId25">
+                      <a:extLst>
+                        <a:ext uri="{28A0092B-C50C-407E-A947-70E740481C1C}">
+                          <a14:useLocalDpi xmlns:a14="http://schemas.microsoft.com/office/drawing/2010/main" val="0"/>
+                        </a:ext>
+                      </a:extLst>
+                    </a:blip>
+                    <a:stretch>
+                      <a:fillRect/>
+                    </a:stretch>
+                  </pic:blipFill>
+                  <pic:spPr>
+                    <a:xfrm>
+                      <a:off x="0" y="0"/>
+                      <a:ext cx="5760720" cy="3435985"/>
+                    </a:xfrm>
+                    <a:prstGeom prst="rect">
+                      <a:avLst/>
+                    </a:prstGeom>
+                  </pic:spPr>
+                </pic:pic>
+              </a:graphicData>
+            </a:graphic>
+            <wp14:sizeRelH relativeFrom="page">
+              <wp14:pctWidth>0</wp14:pctWidth>
+            </wp14:sizeRelH>
+            <wp14:sizeRelV relativeFrom="page">
+              <wp14:pctHeight>0</wp14:pctHeight>
+            </wp14:sizeRelV>
+          </wp:anchor>
+        </w:drawing>
+      </w:r>
+      <w:r>
+        <w:rPr>
+          <w:noProof/>
+        </w:rPr>
+        <mc:AlternateContent>
+          <mc:Choice Requires="wps">
+            <w:drawing>
+              <wp:anchor distT="0" distB="0" distL="114300" distR="114300" simplePos="0" relativeHeight="251708416" behindDoc="1" locked="0" layoutInCell="1" allowOverlap="1" wp14:anchorId="5DF9D67B" wp14:editId="54A6253E">
+                <wp:simplePos x="0" y="0"/>
+                <wp:positionH relativeFrom="column">
+                  <wp:posOffset>119380</wp:posOffset>
+                </wp:positionH>
+                <wp:positionV relativeFrom="paragraph">
+                  <wp:posOffset>3693795</wp:posOffset>
+                </wp:positionV>
+                <wp:extent cx="5760720" cy="635"/>
+                <wp:effectExtent l="0" t="0" r="0" b="0"/>
+                <wp:wrapTight wrapText="bothSides">
+                  <wp:wrapPolygon edited="0">
+                    <wp:start x="0" y="0"/>
+                    <wp:lineTo x="0" y="21600"/>
+                    <wp:lineTo x="21600" y="21600"/>
+                    <wp:lineTo x="21600" y="0"/>
+                  </wp:wrapPolygon>
+                </wp:wrapTight>
+                <wp:docPr id="38" name="Text Box 38"/>
+                <wp:cNvGraphicFramePr/>
+                <a:graphic xmlns:a="http://schemas.openxmlformats.org/drawingml/2006/main">
+                  <a:graphicData uri="http://schemas.microsoft.com/office/word/2010/wordprocessingShape">
+                    <wps:wsp>
+                      <wps:cNvSpPr txBox="1"/>
+                      <wps:spPr>
+                        <a:xfrm>
+                          <a:off x="0" y="0"/>
+                          <a:ext cx="5760720" cy="635"/>
+                        </a:xfrm>
+                        <a:prstGeom prst="rect">
+                          <a:avLst/>
+                        </a:prstGeom>
+                        <a:solidFill>
+                          <a:prstClr val="white"/>
+                        </a:solidFill>
+                        <a:ln>
+                          <a:noFill/>
+                        </a:ln>
+                      </wps:spPr>
+                      <wps:txbx>
+                        <w:txbxContent>
+                          <w:p>
+                            <w:pPr>
+                              <w:pStyle w:val="Caption"/>
+                              <w:jc w:val="center"/>
+                              <w:rPr>
+                                <w:noProof/>
+                              </w:rPr>
+                            </w:pPr>
+                            <w:r>
+                              <w:t>Figure 18:</w:t>
+                            </w:r>
+                            <w:r>
+                              <w:t xml:space="preserve">The Output Voltage and Current Waveforms at </w:t>
+                            </w:r>
+                            <w:r>
+                              <w:t>Steady State (D=0.8</w:t>
+                            </w:r>
+                            <w:r>
+                              <w:t>)</w:t>
+                            </w:r>
+                          </w:p>
+                        </w:txbxContent>
+                      </wps:txbx>
+                      <wps:bodyPr rot="0" spcFirstLastPara="0" vertOverflow="overflow" horzOverflow="overflow" vert="horz" wrap="square" lIns="0" tIns="0" rIns="0" bIns="0" numCol="1" spcCol="0" rtlCol="0" fromWordArt="0" anchor="t" anchorCtr="0" forceAA="0" compatLnSpc="1">
+                        <a:prstTxWarp prst="textNoShape">
+                          <a:avLst/>
+                        </a:prstTxWarp>
+                        <a:spAutoFit/>
+                      </wps:bodyPr>
+                    </wps:wsp>
+                  </a:graphicData>
+                </a:graphic>
+              </wp:anchor>
+            </w:drawing>
+          </mc:Choice>
+          <mc:Fallback>
+            <w:pict>
+              <v:shape w14:anchorId="5DF9D67B" id="Text Box 38" o:spid="_x0000_s1042" type="#_x0000_t202" style="position:absolute;left:0;text-align:left;margin-left:9.4pt;margin-top:290.85pt;width:453.6pt;height:.05pt;z-index:-251608064;visibility:visible;mso-wrap-style:square;mso-wrap-distance-left:9pt;mso-wrap-distance-top:0;mso-wrap-distance-right:9pt;mso-wrap-distance-bottom:0;mso-position-horizontal:absolute;mso-position-horizontal-relative:text;mso-position-vertical:absolute;mso-position-vertical-relative:text;v-text-anchor:top" o:gfxdata="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" stroked="f">
+                <v:textbox style="mso-fit-shape-to-text:t" inset="0,0,0,0">
+                  <w:txbxContent>
+                    <w:p>
+                      <w:pPr>
+                        <w:pStyle w:val="Caption"/>
+                        <w:jc w:val="center"/>
+                        <w:rPr>
+                          <w:noProof/>
+                        </w:rPr>
+                      </w:pPr>
+                      <w:r>
+                        <w:t>Figure 18:</w:t>
+                      </w:r>
+                      <w:r>
+                        <w:t xml:space="preserve">The Output Voltage and Current Waveforms at </w:t>
+                      </w:r>
+                      <w:r>
+                        <w:t>Steady State (D=0.8</w:t>
+                      </w:r>
+                      <w:r>
+                        <w:t>)</w:t>
+                      </w:r>
+                    </w:p>
+                  </w:txbxContent>
+                </v:textbox>
+                <w10:wrap type="tight"/>
+              </v:shape>
+            </w:pict>
+          </mc:Fallback>
+        </mc:AlternateContent>
+      </w:r>
+      <w:r>
+        <w:rPr>
+          <w:noProof/>
+          <w:lang w:eastAsia="tr-TR"/>
+        </w:rPr>
+        <w:drawing>
+          <wp:anchor distT="0" distB="0" distL="114300" distR="114300" simplePos="0" relativeHeight="251706368" behindDoc="1" locked="0" layoutInCell="1" allowOverlap="1">
+            <wp:simplePos x="0" y="0"/>
+            <wp:positionH relativeFrom="column">
+              <wp:posOffset>119380</wp:posOffset>
+            </wp:positionH>
+            <wp:positionV relativeFrom="paragraph">
+              <wp:posOffset>0</wp:posOffset>
+            </wp:positionV>
+            <wp:extent cx="5760720" cy="3636645"/>
+            <wp:effectExtent l="0" t="0" r="0" b="1905"/>
+            <wp:wrapTight wrapText="bothSides">
+              <wp:wrapPolygon edited="0">
+                <wp:start x="0" y="0"/>
+                <wp:lineTo x="0" y="21498"/>
+                <wp:lineTo x="21500" y="21498"/>
+                <wp:lineTo x="21500" y="0"/>
+                <wp:lineTo x="0" y="0"/>
+              </wp:wrapPolygon>
+            </wp:wrapTight>
+            <wp:docPr id="37" name="Picture 37"/>
+            <wp:cNvGraphicFramePr>
+              <a:graphicFrameLocks xmlns:a="http://schemas.openxmlformats.org/drawingml/2006/main" noChangeAspect="1"/>
+            </wp:cNvGraphicFramePr>
+            <a:graphic xmlns:a="http://schemas.openxmlformats.org/drawingml/2006/main">
+              <a:graphicData uri="http://schemas.openxmlformats.org/drawingml/2006/picture">
+                <pic:pic xmlns:pic="http://schemas.openxmlformats.org/drawingml/2006/picture">
+                  <pic:nvPicPr>
+                    <pic:cNvPr id="37" name="output_waveforms_d=0.8.png"/>
+                    <pic:cNvPicPr/>
+                  </pic:nvPicPr>
+                  <pic:blipFill>
+                    <a:blip r:embed="rId26">
+                      <a:extLst>
+                        <a:ext uri="{28A0092B-C50C-407E-A947-70E740481C1C}">
+                          <a14:useLocalDpi xmlns:a14="http://schemas.microsoft.com/office/drawing/2010/main" val="0"/>
+                        </a:ext>
+                      </a:extLst>
+                    </a:blip>
+                    <a:stretch>
+                      <a:fillRect/>
+                    </a:stretch>
+                  </pic:blipFill>
+                  <pic:spPr>
+                    <a:xfrm>
+                      <a:off x="0" y="0"/>
+                      <a:ext cx="5760720" cy="3636645"/>
+                    </a:xfrm>
+                    <a:prstGeom prst="rect">
+                      <a:avLst/>
+                    </a:prstGeom>
+                  </pic:spPr>
+                </pic:pic>
+              </a:graphicData>
+            </a:graphic>
+            <wp14:sizeRelH relativeFrom="page">
+              <wp14:pctWidth>0</wp14:pctWidth>
+            </wp14:sizeRelH>
+            <wp14:sizeRelV relativeFrom="page">
+              <wp14:pctHeight>0</wp14:pctHeight>
+            </wp14:sizeRelV>
+          </wp:anchor>
+        </w:drawing>
+      </w:r>
+      <w:r>
+        <w:t xml:space="preserve">The output voltage and current waveforms are shown in Figure 18. The average output voltage is calculated as 167.4 Volts for 0.8 duty cycle, 5 sec simulation. </w:t>
+      </w:r>
+    </w:p>
+    <w:p>
+      <w:pPr>
+        <w:ind w:firstLine="708"/>
+        <w:jc w:val="both"/>
+      </w:pPr>
+      <w:r>
+        <w:lastRenderedPageBreak/>
+        <w:t xml:space="preserve">The speed,torque and armature currents graphs are given in Figure 19. Since the duty cycle is equal to </w:t>
+      </w:r>
+      <w:r>
+        <w:t>0.8, the armature current has a peak at the start-up. We decided to make soft-starting which is starting to lower duty cycle and increase steadily in order to eliminate high current at the beginning.</w:t>
+      </w:r>
+    </w:p>
+    <w:p>
+      <w:pPr>
+        <w:ind w:firstLine="708"/>
+        <w:jc w:val="both"/>
+      </w:pPr>
+      <w:r>
+        <w:t>After doing simulations, component selection will be done in next section using critical values of MOSFET/IGBT and diodes.</w:t>
+      </w:r>
       <w:bookmarkStart w:id="0" w:name="_GoBack"/>
       <w:bookmarkEnd w:id="0"/>
+    </w:p>
+    <w:p>
+      <w:pPr>
+        <w:ind w:firstLine="708"/>
+        <w:jc w:val="both"/>
+      </w:pPr>
     </w:p>
     <w:sectPr>
       <w:pgSz w:w="11906" w:h="16838"/>
@@ -2244,6 +4806,56 @@
     </w:sectPr>
   </w:body>
 </w:document>
+</file>
+
+<file path=word/endnotes.xml><?xml version="1.0" encoding="utf-8"?>
+<w:endnotes xmlns:wpc="http://schemas.microsoft.com/office/word/2010/wordprocessingCanvas" xmlns:cx="http://schemas.microsoft.com/office/drawing/2014/chartex" xmlns:cx1="http://schemas.microsoft.com/office/drawing/2015/9/8/chartex" xmlns:mc="http://schemas.openxmlformats.org/markup-compatibility/2006" xmlns:o="urn:schemas-microsoft-com:office:office" xmlns:r="http://schemas.openxmlformats.org/officeDocument/2006/relationships" xmlns:m="http://schemas.openxmlformats.org/officeDocument/2006/math" xmlns:v="urn:schemas-microsoft-com:vml" xmlns:wp14="http://schemas.microsoft.com/office/word/2010/wordprocessingDrawing" xmlns:wp="http://schemas.openxmlformats.org/drawingml/2006/wordprocessingDrawing" xmlns:w10="urn:schemas-microsoft-com:office:word" xmlns:w="http://schemas.openxmlformats.org/wordprocessingml/2006/main" xmlns:w14="http://schemas.microsoft.com/office/word/2010/wordml" xmlns:w15="http://schemas.microsoft.com/office/word/2012/wordml" xmlns:w16se="http://schemas.microsoft.com/office/word/2015/wordml/symex" xmlns:wpg="http://schemas.microsoft.com/office/word/2010/wordprocessingGroup" xmlns:wpi="http://schemas.microsoft.com/office/word/2010/wordprocessingInk" xmlns:wne="http://schemas.microsoft.com/office/word/2006/wordml" xmlns:wps="http://schemas.microsoft.com/office/word/2010/wordprocessingShape" mc:Ignorable="w14 w15 w16se wp14">
+  <w:endnote w:type="separator" w:id="-1">
+    <w:p>
+      <w:pPr>
+        <w:spacing w:after="0" w:line="240" w:lineRule="auto"/>
+      </w:pPr>
+      <w:r>
+        <w:separator/>
+      </w:r>
+    </w:p>
+  </w:endnote>
+  <w:endnote w:type="continuationSeparator" w:id="0">
+    <w:p>
+      <w:pPr>
+        <w:spacing w:after="0" w:line="240" w:lineRule="auto"/>
+      </w:pPr>
+      <w:r>
+        <w:continuationSeparator/>
+      </w:r>
+    </w:p>
+  </w:endnote>
+</w:endnotes>
+</file>
+
+<file path=word/footnotes.xml><?xml version="1.0" encoding="utf-8"?>
+<w:footnotes xmlns:wpc="http://schemas.microsoft.com/office/word/2010/wordprocessingCanvas" xmlns:cx="http://schemas.microsoft.com/office/drawing/2014/chartex" xmlns:cx1="http://schemas.microsoft.com/office/drawing/2015/9/8/chartex" xmlns:mc="http://schemas.openxmlformats.org/markup-compatibility/2006" xmlns:o="urn:schemas-microsoft-com:office:office" xmlns:r="http://schemas.openxmlformats.org/officeDocument/2006/relationships" xmlns:m="http://schemas.openxmlformats.org/officeDocument/2006/math" xmlns:v="urn:schemas-microsoft-com:vml" xmlns:wp14="http://schemas.microsoft.com/office/word/2010/wordprocessingDrawing" xmlns:wp="http://schemas.openxmlformats.org/drawingml/2006/wordprocessingDrawing" xmlns:w10="urn:schemas-microsoft-com:office:word" xmlns:w="http://schemas.openxmlformats.org/wordprocessingml/2006/main" xmlns:w14="http://schemas.microsoft.com/office/word/2010/wordml" xmlns:w15="http://schemas.microsoft.com/office/word/2012/wordml" xmlns:w16se="http://schemas.microsoft.com/office/word/2015/wordml/symex" xmlns:wpg="http://schemas.microsoft.com/office/word/2010/wordprocessingGroup" xmlns:wpi="http://schemas.microsoft.com/office/word/2010/wordprocessingInk" xmlns:wne="http://schemas.microsoft.com/office/word/2006/wordml" xmlns:wps="http://schemas.microsoft.com/office/word/2010/wordprocessingShape" mc:Ignorable="w14 w15 w16se wp14">
+  <w:footnote w:type="separator" w:id="-1">
+    <w:p>
+      <w:pPr>
+        <w:spacing w:after="0" w:line="240" w:lineRule="auto"/>
+      </w:pPr>
+      <w:r>
+        <w:separator/>
+      </w:r>
+    </w:p>
+  </w:footnote>
+  <w:footnote w:type="continuationSeparator" w:id="0">
+    <w:p>
+      <w:pPr>
+        <w:spacing w:after="0" w:line="240" w:lineRule="auto"/>
+      </w:pPr>
+      <w:r>
+        <w:continuationSeparator/>
+      </w:r>
+    </w:p>
+  </w:footnote>
+</w:footnotes>
 </file>
 
 <file path=word/numbering.xml><?xml version="1.0" encoding="utf-8"?>
@@ -2783,7 +5395,6 @@
   <w:style w:type="character" w:default="1" w:styleId="DefaultParagraphFont">
     <w:name w:val="Default Paragraph Font"/>
     <w:uiPriority w:val="1"/>
-    <w:semiHidden/>
     <w:unhideWhenUsed/>
   </w:style>
   <w:style w:type="table" w:default="1" w:styleId="TableNormal">
@@ -2861,6 +5472,69 @@
     <w:rPr>
       <w:color w:val="808080"/>
     </w:rPr>
+  </w:style>
+  <w:style w:type="paragraph" w:styleId="Header">
+    <w:name w:val="header"/>
+    <w:basedOn w:val="Normal"/>
+    <w:link w:val="HeaderChar"/>
+    <w:uiPriority w:val="99"/>
+    <w:unhideWhenUsed/>
+    <w:rsid w:val="007B2339"/>
+    <w:pPr>
+      <w:tabs>
+        <w:tab w:val="center" w:pos="4536"/>
+        <w:tab w:val="right" w:pos="9072"/>
+      </w:tabs>
+      <w:spacing w:after="0" w:line="240" w:lineRule="auto"/>
+    </w:pPr>
+  </w:style>
+  <w:style w:type="character" w:customStyle="1" w:styleId="HeaderChar">
+    <w:name w:val="Header Char"/>
+    <w:basedOn w:val="DefaultParagraphFont"/>
+    <w:link w:val="Header"/>
+    <w:uiPriority w:val="99"/>
+    <w:rsid w:val="007B2339"/>
+  </w:style>
+  <w:style w:type="paragraph" w:styleId="Footer">
+    <w:name w:val="footer"/>
+    <w:basedOn w:val="Normal"/>
+    <w:link w:val="FooterChar"/>
+    <w:uiPriority w:val="99"/>
+    <w:unhideWhenUsed/>
+    <w:rsid w:val="007B2339"/>
+    <w:pPr>
+      <w:tabs>
+        <w:tab w:val="center" w:pos="4536"/>
+        <w:tab w:val="right" w:pos="9072"/>
+      </w:tabs>
+      <w:spacing w:after="0" w:line="240" w:lineRule="auto"/>
+    </w:pPr>
+  </w:style>
+  <w:style w:type="character" w:customStyle="1" w:styleId="FooterChar">
+    <w:name w:val="Footer Char"/>
+    <w:basedOn w:val="DefaultParagraphFont"/>
+    <w:link w:val="Footer"/>
+    <w:uiPriority w:val="99"/>
+    <w:rsid w:val="007B2339"/>
+  </w:style>
+  <w:style w:type="table" w:styleId="TableGrid">
+    <w:name w:val="Table Grid"/>
+    <w:basedOn w:val="TableNormal"/>
+    <w:uiPriority w:val="39"/>
+    <w:rsid w:val="00724B08"/>
+    <w:pPr>
+      <w:spacing w:after="0" w:line="240" w:lineRule="auto"/>
+    </w:pPr>
+    <w:tblPr>
+      <w:tblBorders>
+        <w:top w:val="single" w:sz="4" w:space="0" w:color="auto"/>
+        <w:left w:val="single" w:sz="4" w:space="0" w:color="auto"/>
+        <w:bottom w:val="single" w:sz="4" w:space="0" w:color="auto"/>
+        <w:right w:val="single" w:sz="4" w:space="0" w:color="auto"/>
+        <w:insideH w:val="single" w:sz="4" w:space="0" w:color="auto"/>
+        <w:insideV w:val="single" w:sz="4" w:space="0" w:color="auto"/>
+      </w:tblBorders>
+    </w:tblPr>
   </w:style>
 </w:styles>
 </file>
@@ -3131,7 +5805,7 @@
 </file>
 
 <file path=customXml/itemProps1.xml><?xml version="1.0" encoding="utf-8"?>
-<ds:datastoreItem xmlns:ds="http://schemas.openxmlformats.org/officeDocument/2006/customXml" ds:itemID="{CF6B6446-1D01-4DAE-8D7B-D9BF6B91EF8C}">
+<ds:datastoreItem xmlns:ds="http://schemas.openxmlformats.org/officeDocument/2006/customXml" ds:itemID="{010DD68E-A94F-4DED-ACDE-48F60D8EF17B}">
   <ds:schemaRefs>
     <ds:schemaRef ds:uri="http://schemas.openxmlformats.org/officeDocument/2006/bibliography"/>
   </ds:schemaRefs>

</xml_diff>